<commit_message>
reflecting proper edits to headscan_full1 throughout all other documents, reknitting
</commit_message>
<xml_diff>
--- a/ANALYSIS FILES.docx
+++ b/ANALYSIS FILES.docx
@@ -146,31 +146,59 @@
         </w:numPr>
       </w:pPr>
       <w:r>
-        <w:t>Set and double checked variable classifications (numeric vs char vs factor)</w:t>
-      </w:r>
-    </w:p>
-    <w:p>
-      <w:pPr>
-        <w:pStyle w:val="ListParagraph"/>
-        <w:numPr>
-          <w:ilvl w:val="1"/>
-          <w:numId w:val="1"/>
-        </w:numPr>
-        <w:rPr>
-          <w:b/>
-          <w:bCs/>
-          <w:i/>
-          <w:iCs/>
-        </w:rPr>
-      </w:pPr>
-      <w:r>
-        <w:rPr>
-          <w:b/>
-          <w:bCs/>
-          <w:i/>
-          <w:iCs/>
-        </w:rPr>
-        <w:t>Created headscan_full excel</w:t>
+        <w:t xml:space="preserve">Set and </w:t>
+      </w:r>
+      <w:proofErr w:type="gramStart"/>
+      <w:r>
+        <w:t>double checked</w:t>
+      </w:r>
+      <w:proofErr w:type="gramEnd"/>
+      <w:r>
+        <w:t xml:space="preserve"> variable classifications (numeric vs char vs factor)</w:t>
+      </w:r>
+    </w:p>
+    <w:p>
+      <w:pPr>
+        <w:pStyle w:val="ListParagraph"/>
+        <w:numPr>
+          <w:ilvl w:val="1"/>
+          <w:numId w:val="1"/>
+        </w:numPr>
+        <w:rPr>
+          <w:b/>
+          <w:bCs/>
+          <w:i/>
+          <w:iCs/>
+        </w:rPr>
+      </w:pPr>
+      <w:r>
+        <w:rPr>
+          <w:b/>
+          <w:bCs/>
+          <w:i/>
+          <w:iCs/>
+        </w:rPr>
+        <w:t xml:space="preserve">Created </w:t>
+      </w:r>
+      <w:proofErr w:type="spellStart"/>
+      <w:r>
+        <w:rPr>
+          <w:b/>
+          <w:bCs/>
+          <w:i/>
+          <w:iCs/>
+        </w:rPr>
+        <w:t>headscan_full</w:t>
+      </w:r>
+      <w:proofErr w:type="spellEnd"/>
+      <w:r>
+        <w:rPr>
+          <w:b/>
+          <w:bCs/>
+          <w:i/>
+          <w:iCs/>
+        </w:rPr>
+        <w:t xml:space="preserve"> excel</w:t>
       </w:r>
     </w:p>
     <w:p>
@@ -269,8 +297,13 @@
         </w:numPr>
       </w:pPr>
       <w:r>
-        <w:t>Loaded headscan_full</w:t>
-      </w:r>
+        <w:t xml:space="preserve">Loaded </w:t>
+      </w:r>
+      <w:proofErr w:type="spellStart"/>
+      <w:r>
+        <w:t>headscan_full</w:t>
+      </w:r>
+      <w:proofErr w:type="spellEnd"/>
     </w:p>
     <w:p>
       <w:pPr>
@@ -299,7 +332,15 @@
         <w:t>Table</w:t>
       </w:r>
       <w:r>
-        <w:t xml:space="preserve"> of sumstats </w:t>
+        <w:t xml:space="preserve"> of </w:t>
+      </w:r>
+      <w:proofErr w:type="spellStart"/>
+      <w:r>
+        <w:t>sumstats</w:t>
+      </w:r>
+      <w:proofErr w:type="spellEnd"/>
+      <w:r>
+        <w:t xml:space="preserve"> </w:t>
       </w:r>
     </w:p>
     <w:p>
@@ -338,7 +379,15 @@
         </w:numPr>
       </w:pPr>
       <w:r>
-        <w:t xml:space="preserve">Table of sumstats </w:t>
+        <w:t xml:space="preserve">Table of </w:t>
+      </w:r>
+      <w:proofErr w:type="spellStart"/>
+      <w:r>
+        <w:t>sumstats</w:t>
+      </w:r>
+      <w:proofErr w:type="spellEnd"/>
+      <w:r>
+        <w:t xml:space="preserve"> </w:t>
       </w:r>
     </w:p>
     <w:p>
@@ -386,8 +435,13 @@
         </w:numPr>
       </w:pPr>
       <w:r>
-        <w:t>Table of sumstats</w:t>
-      </w:r>
+        <w:t xml:space="preserve">Table of </w:t>
+      </w:r>
+      <w:proofErr w:type="spellStart"/>
+      <w:r>
+        <w:t>sumstats</w:t>
+      </w:r>
+      <w:proofErr w:type="spellEnd"/>
     </w:p>
     <w:p>
       <w:pPr>
@@ -434,8 +488,13 @@
         </w:numPr>
       </w:pPr>
       <w:r>
-        <w:t>Table of sumstats</w:t>
-      </w:r>
+        <w:t xml:space="preserve">Table of </w:t>
+      </w:r>
+      <w:proofErr w:type="spellStart"/>
+      <w:r>
+        <w:t>sumstats</w:t>
+      </w:r>
+      <w:proofErr w:type="spellEnd"/>
     </w:p>
     <w:p>
       <w:pPr>
@@ -509,8 +568,13 @@
         </w:numPr>
       </w:pPr>
       <w:r>
-        <w:t>Loaded headscan_full</w:t>
-      </w:r>
+        <w:t xml:space="preserve">Loaded </w:t>
+      </w:r>
+      <w:proofErr w:type="spellStart"/>
+      <w:r>
+        <w:t>headscan_full</w:t>
+      </w:r>
+      <w:proofErr w:type="spellEnd"/>
       <w:r>
         <w:t xml:space="preserve"> </w:t>
       </w:r>
@@ -548,7 +612,27 @@
           <w:i/>
           <w:iCs/>
         </w:rPr>
-        <w:t>Created measureNAs excel</w:t>
+        <w:t xml:space="preserve">Created </w:t>
+      </w:r>
+      <w:proofErr w:type="spellStart"/>
+      <w:r>
+        <w:rPr>
+          <w:b/>
+          <w:bCs/>
+          <w:i/>
+          <w:iCs/>
+        </w:rPr>
+        <w:t>measureNAs</w:t>
+      </w:r>
+      <w:proofErr w:type="spellEnd"/>
+      <w:r>
+        <w:rPr>
+          <w:b/>
+          <w:bCs/>
+          <w:i/>
+          <w:iCs/>
+        </w:rPr>
+        <w:t xml:space="preserve"> excel</w:t>
       </w:r>
     </w:p>
     <w:p>
@@ -621,7 +705,15 @@
       </w:pPr>
       <w:r>
         <w:lastRenderedPageBreak/>
-        <w:t xml:space="preserve">Table of proportion and sum of na values per each measurement location </w:t>
+        <w:t xml:space="preserve">Table of proportion and sum of </w:t>
+      </w:r>
+      <w:proofErr w:type="spellStart"/>
+      <w:r>
+        <w:t>na</w:t>
+      </w:r>
+      <w:proofErr w:type="spellEnd"/>
+      <w:r>
+        <w:t xml:space="preserve"> values per each measurement location </w:t>
       </w:r>
       <w:r>
         <w:rPr>
@@ -660,7 +752,15 @@
         <w:t>Overall, r</w:t>
       </w:r>
       <w:r>
-        <w:t>ace/eth, gender, age sumstats for all measurements!</w:t>
+        <w:t xml:space="preserve">ace/eth, gender, age </w:t>
+      </w:r>
+      <w:proofErr w:type="spellStart"/>
+      <w:r>
+        <w:t>sumstats</w:t>
+      </w:r>
+      <w:proofErr w:type="spellEnd"/>
+      <w:r>
+        <w:t xml:space="preserve"> for all measurements!</w:t>
       </w:r>
     </w:p>
     <w:p>
@@ -687,8 +787,13 @@
         </w:numPr>
       </w:pPr>
       <w:r>
-        <w:t>Table of overall measurement sumstats</w:t>
-      </w:r>
+        <w:t xml:space="preserve">Table of overall measurement </w:t>
+      </w:r>
+      <w:proofErr w:type="spellStart"/>
+      <w:r>
+        <w:t>sumstats</w:t>
+      </w:r>
+      <w:proofErr w:type="spellEnd"/>
     </w:p>
     <w:p>
       <w:pPr>
@@ -702,8 +807,13 @@
         <w:t xml:space="preserve">Table of all race/eth </w:t>
       </w:r>
       <w:r>
-        <w:t>categories sumstats</w:t>
-      </w:r>
+        <w:t xml:space="preserve">categories </w:t>
+      </w:r>
+      <w:proofErr w:type="spellStart"/>
+      <w:r>
+        <w:t>sumstats</w:t>
+      </w:r>
+      <w:proofErr w:type="spellEnd"/>
     </w:p>
     <w:p>
       <w:pPr>
@@ -732,92 +842,88 @@
         </w:numPr>
       </w:pPr>
       <w:r>
-        <w:t xml:space="preserve">Table of all </w:t>
-      </w:r>
-      <w:r>
-        <w:t>gender</w:t>
-      </w:r>
-      <w:r>
-        <w:t xml:space="preserve"> categories sumstats</w:t>
-      </w:r>
-    </w:p>
-    <w:p>
-      <w:pPr>
-        <w:pStyle w:val="ListParagraph"/>
-        <w:numPr>
-          <w:ilvl w:val="2"/>
-          <w:numId w:val="1"/>
-        </w:numPr>
-      </w:pPr>
-      <w:r>
-        <w:t xml:space="preserve">Boxplots (ordered and not) of measurement by all </w:t>
-      </w:r>
-      <w:r>
-        <w:t>gender</w:t>
-      </w:r>
-      <w:r>
-        <w:t xml:space="preserve"> categories</w:t>
-      </w:r>
-    </w:p>
-    <w:p>
-      <w:pPr>
-        <w:pStyle w:val="ListParagraph"/>
-        <w:numPr>
-          <w:ilvl w:val="2"/>
-          <w:numId w:val="1"/>
-        </w:numPr>
-      </w:pPr>
-      <w:r>
-        <w:t xml:space="preserve">Table of all </w:t>
-      </w:r>
-      <w:r>
-        <w:t>age group</w:t>
-      </w:r>
-      <w:r>
-        <w:t xml:space="preserve"> categories sumstats</w:t>
-      </w:r>
-    </w:p>
-    <w:p>
-      <w:pPr>
-        <w:pStyle w:val="ListParagraph"/>
-        <w:numPr>
-          <w:ilvl w:val="2"/>
-          <w:numId w:val="1"/>
-        </w:numPr>
-      </w:pPr>
-      <w:r>
-        <w:t xml:space="preserve">Boxplots (ordered and not) of measurement </w:t>
-      </w:r>
-      <w:r>
-        <w:t>by age group</w:t>
-      </w:r>
-      <w:r>
-        <w:t xml:space="preserve"> categories</w:t>
-      </w:r>
-    </w:p>
-    <w:p>
-      <w:pPr>
-        <w:pStyle w:val="ListParagraph"/>
-        <w:numPr>
-          <w:ilvl w:val="1"/>
-          <w:numId w:val="1"/>
-        </w:numPr>
-      </w:pPr>
-      <w:r>
-        <w:t>Removed visual outliers and redeveloped all of above for following measurements:</w:t>
-      </w:r>
-    </w:p>
-    <w:p>
-      <w:pPr>
-        <w:pStyle w:val="ListParagraph"/>
-        <w:numPr>
-          <w:ilvl w:val="2"/>
-          <w:numId w:val="1"/>
-        </w:numPr>
-      </w:pPr>
+        <w:t xml:space="preserve">Table of all gender categories </w:t>
+      </w:r>
+      <w:proofErr w:type="spellStart"/>
+      <w:r>
+        <w:t>sumstats</w:t>
+      </w:r>
+      <w:proofErr w:type="spellEnd"/>
+    </w:p>
+    <w:p>
+      <w:pPr>
+        <w:pStyle w:val="ListParagraph"/>
+        <w:numPr>
+          <w:ilvl w:val="2"/>
+          <w:numId w:val="1"/>
+        </w:numPr>
+      </w:pPr>
+      <w:r>
+        <w:t>Boxplots (ordered and not) of measurement by all gender categories</w:t>
+      </w:r>
+    </w:p>
+    <w:p>
+      <w:pPr>
+        <w:pStyle w:val="ListParagraph"/>
+        <w:numPr>
+          <w:ilvl w:val="2"/>
+          <w:numId w:val="1"/>
+        </w:numPr>
+      </w:pPr>
+      <w:r>
+        <w:t xml:space="preserve">Table of all age group categories </w:t>
+      </w:r>
+      <w:proofErr w:type="spellStart"/>
+      <w:r>
+        <w:t>sumstats</w:t>
+      </w:r>
+      <w:proofErr w:type="spellEnd"/>
+    </w:p>
+    <w:p>
+      <w:pPr>
+        <w:pStyle w:val="ListParagraph"/>
+        <w:numPr>
+          <w:ilvl w:val="2"/>
+          <w:numId w:val="1"/>
+        </w:numPr>
+      </w:pPr>
+      <w:r>
+        <w:t>Boxplots (ordered and not) of measurement by age group categories</w:t>
+      </w:r>
+    </w:p>
+    <w:p>
+      <w:pPr>
+        <w:pStyle w:val="ListParagraph"/>
+        <w:numPr>
+          <w:ilvl w:val="1"/>
+          <w:numId w:val="1"/>
+        </w:numPr>
+      </w:pPr>
+      <w:r>
+        <w:t xml:space="preserve">Removed visual outliers and redeveloped </w:t>
+      </w:r>
+      <w:proofErr w:type="gramStart"/>
+      <w:r>
+        <w:t>all of</w:t>
+      </w:r>
+      <w:proofErr w:type="gramEnd"/>
+      <w:r>
+        <w:t xml:space="preserve"> above for following measurements:</w:t>
+      </w:r>
+    </w:p>
+    <w:p>
+      <w:pPr>
+        <w:pStyle w:val="ListParagraph"/>
+        <w:numPr>
+          <w:ilvl w:val="2"/>
+          <w:numId w:val="1"/>
+        </w:numPr>
+      </w:pPr>
+      <w:proofErr w:type="spellStart"/>
       <w:r>
         <w:t>GoSub_C</w:t>
       </w:r>
+      <w:proofErr w:type="spellEnd"/>
     </w:p>
     <w:p>
       <w:pPr>
@@ -839,57 +945,67 @@
           <w:numId w:val="1"/>
         </w:numPr>
       </w:pPr>
+      <w:proofErr w:type="spellStart"/>
       <w:r>
         <w:t>SelDH_C</w:t>
       </w:r>
-    </w:p>
-    <w:p>
-      <w:pPr>
-        <w:pStyle w:val="ListParagraph"/>
-        <w:numPr>
-          <w:ilvl w:val="2"/>
-          <w:numId w:val="1"/>
-        </w:numPr>
-      </w:pPr>
+      <w:proofErr w:type="spellEnd"/>
+    </w:p>
+    <w:p>
+      <w:pPr>
+        <w:pStyle w:val="ListParagraph"/>
+        <w:numPr>
+          <w:ilvl w:val="2"/>
+          <w:numId w:val="1"/>
+        </w:numPr>
+      </w:pPr>
+      <w:proofErr w:type="spellStart"/>
       <w:r>
         <w:t>SnasM_C</w:t>
       </w:r>
-    </w:p>
-    <w:p>
-      <w:pPr>
-        <w:pStyle w:val="ListParagraph"/>
-        <w:numPr>
-          <w:ilvl w:val="2"/>
-          <w:numId w:val="1"/>
-        </w:numPr>
-      </w:pPr>
+      <w:proofErr w:type="spellEnd"/>
+    </w:p>
+    <w:p>
+      <w:pPr>
+        <w:pStyle w:val="ListParagraph"/>
+        <w:numPr>
+          <w:ilvl w:val="2"/>
+          <w:numId w:val="1"/>
+        </w:numPr>
+      </w:pPr>
+      <w:proofErr w:type="spellStart"/>
       <w:r>
         <w:t>TrGo_C</w:t>
       </w:r>
-    </w:p>
-    <w:p>
-      <w:pPr>
-        <w:pStyle w:val="ListParagraph"/>
-        <w:numPr>
-          <w:ilvl w:val="2"/>
-          <w:numId w:val="1"/>
-        </w:numPr>
-      </w:pPr>
+      <w:proofErr w:type="spellEnd"/>
+    </w:p>
+    <w:p>
+      <w:pPr>
+        <w:pStyle w:val="ListParagraph"/>
+        <w:numPr>
+          <w:ilvl w:val="2"/>
+          <w:numId w:val="1"/>
+        </w:numPr>
+      </w:pPr>
+      <w:proofErr w:type="spellStart"/>
       <w:r>
         <w:t>TrSman_C</w:t>
       </w:r>
-    </w:p>
-    <w:p>
-      <w:pPr>
-        <w:pStyle w:val="ListParagraph"/>
-        <w:numPr>
-          <w:ilvl w:val="2"/>
-          <w:numId w:val="1"/>
-        </w:numPr>
-      </w:pPr>
+      <w:proofErr w:type="spellEnd"/>
+    </w:p>
+    <w:p>
+      <w:pPr>
+        <w:pStyle w:val="ListParagraph"/>
+        <w:numPr>
+          <w:ilvl w:val="2"/>
+          <w:numId w:val="1"/>
+        </w:numPr>
+      </w:pPr>
+      <w:proofErr w:type="spellStart"/>
       <w:r>
         <w:t>TrSnas_C</w:t>
       </w:r>
+      <w:proofErr w:type="spellEnd"/>
     </w:p>
     <w:p>
       <w:pPr>
@@ -1032,7 +1148,27 @@
           <w:i/>
           <w:iCs/>
         </w:rPr>
-        <w:t xml:space="preserve">Same as headscan_full, but </w:t>
+        <w:t xml:space="preserve">Same as </w:t>
+      </w:r>
+      <w:proofErr w:type="spellStart"/>
+      <w:r>
+        <w:rPr>
+          <w:b/>
+          <w:bCs/>
+          <w:i/>
+          <w:iCs/>
+        </w:rPr>
+        <w:t>headscan_full</w:t>
+      </w:r>
+      <w:proofErr w:type="spellEnd"/>
+      <w:r>
+        <w:rPr>
+          <w:b/>
+          <w:bCs/>
+          <w:i/>
+          <w:iCs/>
+        </w:rPr>
+        <w:t xml:space="preserve">, but </w:t>
       </w:r>
       <w:r>
         <w:rPr>
@@ -1139,14 +1275,25 @@
           <w:iCs/>
         </w:rPr>
       </w:pPr>
-      <w:r>
-        <w:rPr>
-          <w:b/>
-          <w:bCs/>
-          <w:i/>
-          <w:iCs/>
-        </w:rPr>
-        <w:t xml:space="preserve">Vis_out: </w:t>
+      <w:proofErr w:type="spellStart"/>
+      <w:r>
+        <w:rPr>
+          <w:b/>
+          <w:bCs/>
+          <w:i/>
+          <w:iCs/>
+        </w:rPr>
+        <w:t>Vis_out</w:t>
+      </w:r>
+      <w:proofErr w:type="spellEnd"/>
+      <w:r>
+        <w:rPr>
+          <w:b/>
+          <w:bCs/>
+          <w:i/>
+          <w:iCs/>
+        </w:rPr>
+        <w:t xml:space="preserve">: </w:t>
       </w:r>
       <w:r>
         <w:rPr>
@@ -1160,22 +1307,6 @@
     </w:p>
     <w:p>
       <w:pPr>
-        <w:rPr>
-          <w:b/>
-          <w:bCs/>
-        </w:rPr>
-      </w:pPr>
-      <w:r>
-        <w:rPr>
-          <w:b/>
-          <w:bCs/>
-          <w:highlight w:val="yellow"/>
-        </w:rPr>
-        <w:t>EVERYTHING BELOW HERE: NEEDS TO BE REKNIT!!!!</w:t>
-      </w:r>
-    </w:p>
-    <w:p>
-      <w:pPr>
         <w:pStyle w:val="ListParagraph"/>
         <w:numPr>
           <w:ilvl w:val="0"/>
@@ -1238,12 +1369,165 @@
       <w:pPr>
         <w:pStyle w:val="ListParagraph"/>
         <w:numPr>
+          <w:ilvl w:val="2"/>
+          <w:numId w:val="1"/>
+        </w:numPr>
+      </w:pPr>
+      <w:r>
+        <w:t xml:space="preserve">This point is around 80mm, when the average is around </w:t>
+      </w:r>
+      <w:r>
+        <w:t>116 (106 for women and 126 for men</w:t>
+      </w:r>
+      <w:r>
+        <w:t>)</w:t>
+      </w:r>
+    </w:p>
+    <w:p>
+      <w:pPr>
+        <w:pStyle w:val="ListParagraph"/>
+        <w:numPr>
+          <w:ilvl w:val="1"/>
+          <w:numId w:val="1"/>
+        </w:numPr>
+      </w:pPr>
+      <w:r>
+        <w:lastRenderedPageBreak/>
+        <w:t>NOTE That PCA does not have outliers now that headscan_full1 dataset has been corrected! Probably fine to keep the</w:t>
+      </w:r>
+      <w:r>
+        <w:t xml:space="preserve"> bivariate panel as-is.</w:t>
+      </w:r>
+    </w:p>
+    <w:p>
+      <w:pPr>
+        <w:pStyle w:val="ListParagraph"/>
+        <w:numPr>
           <w:ilvl w:val="0"/>
           <w:numId w:val="1"/>
         </w:numPr>
       </w:pPr>
       <w:r>
-        <w:lastRenderedPageBreak/>
+        <w:t>Exploring measurement variables</w:t>
+      </w:r>
+    </w:p>
+    <w:p>
+      <w:pPr>
+        <w:pStyle w:val="ListParagraph"/>
+        <w:numPr>
+          <w:ilvl w:val="1"/>
+          <w:numId w:val="1"/>
+        </w:numPr>
+      </w:pPr>
+      <w:r>
+        <w:t>This file is fine as-is, but needs to be checked against choosing-measurement-vars</w:t>
+      </w:r>
+    </w:p>
+    <w:p>
+      <w:pPr>
+        <w:pStyle w:val="ListParagraph"/>
+        <w:numPr>
+          <w:ilvl w:val="1"/>
+          <w:numId w:val="1"/>
+        </w:numPr>
+      </w:pPr>
+      <w:r>
+        <w:t>Create another label somewhere that describes what the box is indicating on final few plots</w:t>
+      </w:r>
+    </w:p>
+    <w:p>
+      <w:pPr>
+        <w:pStyle w:val="ListParagraph"/>
+        <w:numPr>
+          <w:ilvl w:val="0"/>
+          <w:numId w:val="1"/>
+        </w:numPr>
+      </w:pPr>
+      <w:r>
+        <w:t>Cors-</w:t>
+      </w:r>
+      <w:proofErr w:type="spellStart"/>
+      <w:r>
+        <w:t>interintra</w:t>
+      </w:r>
+      <w:proofErr w:type="spellEnd"/>
+      <w:r>
+        <w:t>-</w:t>
+      </w:r>
+      <w:proofErr w:type="spellStart"/>
+      <w:r>
+        <w:t>nas</w:t>
+      </w:r>
+      <w:proofErr w:type="spellEnd"/>
+    </w:p>
+    <w:p>
+      <w:pPr>
+        <w:pStyle w:val="ListParagraph"/>
+        <w:numPr>
+          <w:ilvl w:val="1"/>
+          <w:numId w:val="1"/>
+        </w:numPr>
+      </w:pPr>
+      <w:r>
+        <w:t>Describe what is being done here</w:t>
+      </w:r>
+      <w:r>
+        <w:t xml:space="preserve"> to help narrow down measurements</w:t>
+      </w:r>
+    </w:p>
+    <w:p>
+      <w:pPr>
+        <w:pStyle w:val="ListParagraph"/>
+        <w:numPr>
+          <w:ilvl w:val="0"/>
+          <w:numId w:val="1"/>
+        </w:numPr>
+      </w:pPr>
+      <w:r>
+        <w:t>PCA1 and PCA2</w:t>
+      </w:r>
+    </w:p>
+    <w:p>
+      <w:pPr>
+        <w:pStyle w:val="ListParagraph"/>
+        <w:numPr>
+          <w:ilvl w:val="1"/>
+          <w:numId w:val="1"/>
+        </w:numPr>
+      </w:pPr>
+      <w:r>
+        <w:t>Run with the 12 finalized measurements, not with all 27!</w:t>
+      </w:r>
+    </w:p>
+    <w:p>
+      <w:pPr>
+        <w:pStyle w:val="ListParagraph"/>
+        <w:numPr>
+          <w:ilvl w:val="1"/>
+          <w:numId w:val="1"/>
+        </w:numPr>
+      </w:pPr>
+      <w:commentRangeStart w:id="0"/>
+      <w:r>
+        <w:t>Should it be run with 27? For comparison?</w:t>
+      </w:r>
+      <w:commentRangeEnd w:id="0"/>
+      <w:r>
+        <w:rPr>
+          <w:rStyle w:val="CommentReference"/>
+        </w:rPr>
+        <w:commentReference w:id="0"/>
+      </w:r>
+    </w:p>
+    <w:p>
+      <w:pPr>
+        <w:pStyle w:val="ListParagraph"/>
+        <w:numPr>
+          <w:ilvl w:val="0"/>
+          <w:numId w:val="1"/>
+        </w:numPr>
+      </w:pPr>
+      <w:r>
         <w:t>Removing statistical outliers</w:t>
       </w:r>
     </w:p>
@@ -1298,8 +1582,54 @@
         </w:numPr>
       </w:pPr>
       <w:r>
-        <w:t>Consider: bivariate panel can have na values, PCA cannot</w:t>
-      </w:r>
+        <w:t xml:space="preserve">Note that statistical outliers </w:t>
+      </w:r>
+      <w:proofErr w:type="gramStart"/>
+      <w:r>
+        <w:t>is</w:t>
+      </w:r>
+      <w:proofErr w:type="gramEnd"/>
+      <w:r>
+        <w:t xml:space="preserve"> only testing 12 selected measures. Filter out any other measures from all_vis_out1 before using here. </w:t>
+      </w:r>
+    </w:p>
+    <w:p>
+      <w:pPr>
+        <w:pStyle w:val="ListParagraph"/>
+        <w:numPr>
+          <w:ilvl w:val="0"/>
+          <w:numId w:val="1"/>
+        </w:numPr>
+      </w:pPr>
+      <w:r>
+        <w:t>MANOVA assumptions</w:t>
+      </w:r>
+    </w:p>
+    <w:p>
+      <w:pPr>
+        <w:pStyle w:val="ListParagraph"/>
+        <w:numPr>
+          <w:ilvl w:val="0"/>
+          <w:numId w:val="1"/>
+        </w:numPr>
+      </w:pPr>
+      <w:r>
+        <w:t xml:space="preserve">MANOVA </w:t>
+      </w:r>
+      <w:proofErr w:type="spellStart"/>
+      <w:r>
+        <w:t>equalcovars</w:t>
+      </w:r>
+      <w:proofErr w:type="spellEnd"/>
+    </w:p>
+    <w:p>
+      <w:pPr>
+        <w:pStyle w:val="ListParagraph"/>
+        <w:numPr>
+          <w:ilvl w:val="0"/>
+          <w:numId w:val="1"/>
+        </w:numPr>
+      </w:pPr>
     </w:p>
     <w:sectPr>
       <w:pgSz w:w="12240" w:h="15840"/>
@@ -1309,6 +1639,45 @@
     </w:sectPr>
   </w:body>
 </w:document>
+</file>
+
+<file path=word/comments.xml><?xml version="1.0" encoding="utf-8"?>
+<w:comments xmlns:wpc="http://schemas.microsoft.com/office/word/2010/wordprocessingCanvas" xmlns:cx="http://schemas.microsoft.com/office/drawing/2014/chartex" xmlns:cx1="http://schemas.microsoft.com/office/drawing/2015/9/8/chartex" xmlns:cx2="http://schemas.microsoft.com/office/drawing/2015/10/21/chartex" xmlns:cx3="http://schemas.microsoft.com/office/drawing/2016/5/9/chartex" xmlns:cx4="http://schemas.microsoft.com/office/drawing/2016/5/10/chartex" xmlns:cx5="http://schemas.microsoft.com/office/drawing/2016/5/11/chartex" xmlns:cx6="http://schemas.microsoft.com/office/drawing/2016/5/12/chartex" xmlns:cx7="http://schemas.microsoft.com/office/drawing/2016/5/13/chartex" xmlns:cx8="http://schemas.microsoft.com/office/drawing/2016/5/14/chartex" xmlns:mc="http://schemas.openxmlformats.org/markup-compatibility/2006" xmlns:aink="http://schemas.microsoft.com/office/drawing/2016/ink" xmlns:am3d="http://schemas.microsoft.com/office/drawing/2017/model3d" xmlns:o="urn:schemas-microsoft-com:office:office" xmlns:oel="http://schemas.microsoft.com/office/2019/extlst" xmlns:r="http://schemas.openxmlformats.org/officeDocument/2006/relationships" xmlns:m="http://schemas.openxmlformats.org/officeDocument/2006/math" xmlns:v="urn:schemas-microsoft-com:vml" xmlns:wp14="http://schemas.microsoft.com/office/word/2010/wordprocessingDrawing" xmlns:wp="http://schemas.openxmlformats.org/drawingml/2006/wordprocessingDrawing" xmlns:w10="urn:schemas-microsoft-com:office:word" xmlns:w="http://schemas.openxmlformats.org/wordprocessingml/2006/main" xmlns:w14="http://schemas.microsoft.com/office/word/2010/wordml" xmlns:w15="http://schemas.microsoft.com/office/word/2012/wordml" xmlns:w16cex="http://schemas.microsoft.com/office/word/2018/wordml/cex" xmlns:w16cid="http://schemas.microsoft.com/office/word/2016/wordml/cid" xmlns:w16="http://schemas.microsoft.com/office/word/2018/wordml" xmlns:w16sdtdh="http://schemas.microsoft.com/office/word/2020/wordml/sdtdatahash" xmlns:w16se="http://schemas.microsoft.com/office/word/2015/wordml/symex" xmlns:wpg="http://schemas.microsoft.com/office/word/2010/wordprocessingGroup" xmlns:wpi="http://schemas.microsoft.com/office/word/2010/wordprocessingInk" xmlns:wne="http://schemas.microsoft.com/office/word/2006/wordml" xmlns:wps="http://schemas.microsoft.com/office/word/2010/wordprocessingShape" mc:Ignorable="w14 w15 w16se w16cid w16 w16cex w16sdtdh wp14">
+  <w:comment w:id="0" w:author="Hobbs-Murphy,Kayna" w:date="2022-08-30T18:34:00Z" w:initials="HM">
+    <w:p>
+      <w:pPr>
+        <w:pStyle w:val="CommentText"/>
+      </w:pPr>
+      <w:r>
+        <w:rPr>
+          <w:rStyle w:val="CommentReference"/>
+        </w:rPr>
+        <w:annotationRef/>
+      </w:r>
+      <w:r>
+        <w:t>Try it and see, then maybe ask Ann if it is worth including if results are much different. I would think that it would not be advisable to include</w:t>
+      </w:r>
+    </w:p>
+  </w:comment>
+</w:comments>
+</file>
+
+<file path=word/commentsExtended.xml><?xml version="1.0" encoding="utf-8"?>
+<w15:commentsEx xmlns:wpc="http://schemas.microsoft.com/office/word/2010/wordprocessingCanvas" xmlns:cx="http://schemas.microsoft.com/office/drawing/2014/chartex" xmlns:cx1="http://schemas.microsoft.com/office/drawing/2015/9/8/chartex" xmlns:cx2="http://schemas.microsoft.com/office/drawing/2015/10/21/chartex" xmlns:cx3="http://schemas.microsoft.com/office/drawing/2016/5/9/chartex" xmlns:cx4="http://schemas.microsoft.com/office/drawing/2016/5/10/chartex" xmlns:cx5="http://schemas.microsoft.com/office/drawing/2016/5/11/chartex" xmlns:cx6="http://schemas.microsoft.com/office/drawing/2016/5/12/chartex" xmlns:cx7="http://schemas.microsoft.com/office/drawing/2016/5/13/chartex" xmlns:cx8="http://schemas.microsoft.com/office/drawing/2016/5/14/chartex" xmlns:mc="http://schemas.openxmlformats.org/markup-compatibility/2006" xmlns:aink="http://schemas.microsoft.com/office/drawing/2016/ink" xmlns:am3d="http://schemas.microsoft.com/office/drawing/2017/model3d" xmlns:o="urn:schemas-microsoft-com:office:office" xmlns:oel="http://schemas.microsoft.com/office/2019/extlst" xmlns:r="http://schemas.openxmlformats.org/officeDocument/2006/relationships" xmlns:m="http://schemas.openxmlformats.org/officeDocument/2006/math" xmlns:v="urn:schemas-microsoft-com:vml" xmlns:wp14="http://schemas.microsoft.com/office/word/2010/wordprocessingDrawing" xmlns:wp="http://schemas.openxmlformats.org/drawingml/2006/wordprocessingDrawing" xmlns:w10="urn:schemas-microsoft-com:office:word" xmlns:w="http://schemas.openxmlformats.org/wordprocessingml/2006/main" xmlns:w14="http://schemas.microsoft.com/office/word/2010/wordml" xmlns:w15="http://schemas.microsoft.com/office/word/2012/wordml" xmlns:w16cex="http://schemas.microsoft.com/office/word/2018/wordml/cex" xmlns:w16cid="http://schemas.microsoft.com/office/word/2016/wordml/cid" xmlns:w16="http://schemas.microsoft.com/office/word/2018/wordml" xmlns:w16sdtdh="http://schemas.microsoft.com/office/word/2020/wordml/sdtdatahash" xmlns:w16se="http://schemas.microsoft.com/office/word/2015/wordml/symex" xmlns:wpg="http://schemas.microsoft.com/office/word/2010/wordprocessingGroup" xmlns:wpi="http://schemas.microsoft.com/office/word/2010/wordprocessingInk" xmlns:wne="http://schemas.microsoft.com/office/word/2006/wordml" xmlns:wps="http://schemas.microsoft.com/office/word/2010/wordprocessingShape" mc:Ignorable="w14 w15 w16se w16cid w16 w16cex w16sdtdh wp14">
+  <w15:commentEx w15:paraId="7C64D1DE" w15:done="0"/>
+</w15:commentsEx>
+</file>
+
+<file path=word/commentsExtensible.xml><?xml version="1.0" encoding="utf-8"?>
+<w16cex:commentsExtensible xmlns:wpc="http://schemas.microsoft.com/office/word/2010/wordprocessingCanvas" xmlns:cx="http://schemas.microsoft.com/office/drawing/2014/chartex" xmlns:cx1="http://schemas.microsoft.com/office/drawing/2015/9/8/chartex" xmlns:cx2="http://schemas.microsoft.com/office/drawing/2015/10/21/chartex" xmlns:cx3="http://schemas.microsoft.com/office/drawing/2016/5/9/chartex" xmlns:cx4="http://schemas.microsoft.com/office/drawing/2016/5/10/chartex" xmlns:cx5="http://schemas.microsoft.com/office/drawing/2016/5/11/chartex" xmlns:cx6="http://schemas.microsoft.com/office/drawing/2016/5/12/chartex" xmlns:cx7="http://schemas.microsoft.com/office/drawing/2016/5/13/chartex" xmlns:cx8="http://schemas.microsoft.com/office/drawing/2016/5/14/chartex" xmlns:mc="http://schemas.openxmlformats.org/markup-compatibility/2006" xmlns:aink="http://schemas.microsoft.com/office/drawing/2016/ink" xmlns:am3d="http://schemas.microsoft.com/office/drawing/2017/model3d" xmlns:o="urn:schemas-microsoft-com:office:office" xmlns:oel="http://schemas.microsoft.com/office/2019/extlst" xmlns:r="http://schemas.openxmlformats.org/officeDocument/2006/relationships" xmlns:m="http://schemas.openxmlformats.org/officeDocument/2006/math" xmlns:v="urn:schemas-microsoft-com:vml" xmlns:wp14="http://schemas.microsoft.com/office/word/2010/wordprocessingDrawing" xmlns:wp="http://schemas.openxmlformats.org/drawingml/2006/wordprocessingDrawing" xmlns:w10="urn:schemas-microsoft-com:office:word" xmlns:w="http://schemas.openxmlformats.org/wordprocessingml/2006/main" xmlns:w14="http://schemas.microsoft.com/office/word/2010/wordml" xmlns:w15="http://schemas.microsoft.com/office/word/2012/wordml" xmlns:w16cex="http://schemas.microsoft.com/office/word/2018/wordml/cex" xmlns:w16cid="http://schemas.microsoft.com/office/word/2016/wordml/cid" xmlns:w16="http://schemas.microsoft.com/office/word/2018/wordml" xmlns:w16sdtdh="http://schemas.microsoft.com/office/word/2020/wordml/sdtdatahash" xmlns:w16se="http://schemas.microsoft.com/office/word/2015/wordml/symex" xmlns:wpg="http://schemas.microsoft.com/office/word/2010/wordprocessingGroup" xmlns:wpi="http://schemas.microsoft.com/office/word/2010/wordprocessingInk" xmlns:wne="http://schemas.microsoft.com/office/word/2006/wordml" xmlns:wps="http://schemas.microsoft.com/office/word/2010/wordprocessingShape" mc:Ignorable="w14 w15 w16se w16cid w16 w16cex w16sdtdh wp14">
+  <w16cex:commentExtensible w16cex:durableId="26B8D6C3" w16cex:dateUtc="2022-08-31T00:34:00Z"/>
+</w16cex:commentsExtensible>
+</file>
+
+<file path=word/commentsIds.xml><?xml version="1.0" encoding="utf-8"?>
+<w16cid:commentsIds xmlns:wpc="http://schemas.microsoft.com/office/word/2010/wordprocessingCanvas" xmlns:cx="http://schemas.microsoft.com/office/drawing/2014/chartex" xmlns:cx1="http://schemas.microsoft.com/office/drawing/2015/9/8/chartex" xmlns:cx2="http://schemas.microsoft.com/office/drawing/2015/10/21/chartex" xmlns:cx3="http://schemas.microsoft.com/office/drawing/2016/5/9/chartex" xmlns:cx4="http://schemas.microsoft.com/office/drawing/2016/5/10/chartex" xmlns:cx5="http://schemas.microsoft.com/office/drawing/2016/5/11/chartex" xmlns:cx6="http://schemas.microsoft.com/office/drawing/2016/5/12/chartex" xmlns:cx7="http://schemas.microsoft.com/office/drawing/2016/5/13/chartex" xmlns:cx8="http://schemas.microsoft.com/office/drawing/2016/5/14/chartex" xmlns:mc="http://schemas.openxmlformats.org/markup-compatibility/2006" xmlns:aink="http://schemas.microsoft.com/office/drawing/2016/ink" xmlns:am3d="http://schemas.microsoft.com/office/drawing/2017/model3d" xmlns:o="urn:schemas-microsoft-com:office:office" xmlns:oel="http://schemas.microsoft.com/office/2019/extlst" xmlns:r="http://schemas.openxmlformats.org/officeDocument/2006/relationships" xmlns:m="http://schemas.openxmlformats.org/officeDocument/2006/math" xmlns:v="urn:schemas-microsoft-com:vml" xmlns:wp14="http://schemas.microsoft.com/office/word/2010/wordprocessingDrawing" xmlns:wp="http://schemas.openxmlformats.org/drawingml/2006/wordprocessingDrawing" xmlns:w10="urn:schemas-microsoft-com:office:word" xmlns:w="http://schemas.openxmlformats.org/wordprocessingml/2006/main" xmlns:w14="http://schemas.microsoft.com/office/word/2010/wordml" xmlns:w15="http://schemas.microsoft.com/office/word/2012/wordml" xmlns:w16cex="http://schemas.microsoft.com/office/word/2018/wordml/cex" xmlns:w16cid="http://schemas.microsoft.com/office/word/2016/wordml/cid" xmlns:w16="http://schemas.microsoft.com/office/word/2018/wordml" xmlns:w16sdtdh="http://schemas.microsoft.com/office/word/2020/wordml/sdtdatahash" xmlns:w16se="http://schemas.microsoft.com/office/word/2015/wordml/symex" xmlns:wpg="http://schemas.microsoft.com/office/word/2010/wordprocessingGroup" xmlns:wpi="http://schemas.microsoft.com/office/word/2010/wordprocessingInk" xmlns:wne="http://schemas.microsoft.com/office/word/2006/wordml" xmlns:wps="http://schemas.microsoft.com/office/word/2010/wordprocessingShape" mc:Ignorable="w14 w15 w16se w16cid w16 w16cex w16sdtdh wp14">
+  <w16cid:commentId w16cid:paraId="7C64D1DE" w16cid:durableId="26B8D6C3"/>
+</w16cid:commentsIds>
 </file>
 
 <file path=word/numbering.xml><?xml version="1.0" encoding="utf-8"?>
@@ -1403,6 +1772,14 @@
     <w:abstractNumId w:val="0"/>
   </w:num>
 </w:numbering>
+</file>
+
+<file path=word/people.xml><?xml version="1.0" encoding="utf-8"?>
+<w15:people xmlns:wpc="http://schemas.microsoft.com/office/word/2010/wordprocessingCanvas" xmlns:cx="http://schemas.microsoft.com/office/drawing/2014/chartex" xmlns:cx1="http://schemas.microsoft.com/office/drawing/2015/9/8/chartex" xmlns:cx2="http://schemas.microsoft.com/office/drawing/2015/10/21/chartex" xmlns:cx3="http://schemas.microsoft.com/office/drawing/2016/5/9/chartex" xmlns:cx4="http://schemas.microsoft.com/office/drawing/2016/5/10/chartex" xmlns:cx5="http://schemas.microsoft.com/office/drawing/2016/5/11/chartex" xmlns:cx6="http://schemas.microsoft.com/office/drawing/2016/5/12/chartex" xmlns:cx7="http://schemas.microsoft.com/office/drawing/2016/5/13/chartex" xmlns:cx8="http://schemas.microsoft.com/office/drawing/2016/5/14/chartex" xmlns:mc="http://schemas.openxmlformats.org/markup-compatibility/2006" xmlns:aink="http://schemas.microsoft.com/office/drawing/2016/ink" xmlns:am3d="http://schemas.microsoft.com/office/drawing/2017/model3d" xmlns:o="urn:schemas-microsoft-com:office:office" xmlns:oel="http://schemas.microsoft.com/office/2019/extlst" xmlns:r="http://schemas.openxmlformats.org/officeDocument/2006/relationships" xmlns:m="http://schemas.openxmlformats.org/officeDocument/2006/math" xmlns:v="urn:schemas-microsoft-com:vml" xmlns:wp14="http://schemas.microsoft.com/office/word/2010/wordprocessingDrawing" xmlns:wp="http://schemas.openxmlformats.org/drawingml/2006/wordprocessingDrawing" xmlns:w10="urn:schemas-microsoft-com:office:word" xmlns:w="http://schemas.openxmlformats.org/wordprocessingml/2006/main" xmlns:w14="http://schemas.microsoft.com/office/word/2010/wordml" xmlns:w15="http://schemas.microsoft.com/office/word/2012/wordml" xmlns:w16cex="http://schemas.microsoft.com/office/word/2018/wordml/cex" xmlns:w16cid="http://schemas.microsoft.com/office/word/2016/wordml/cid" xmlns:w16="http://schemas.microsoft.com/office/word/2018/wordml" xmlns:w16sdtdh="http://schemas.microsoft.com/office/word/2020/wordml/sdtdatahash" xmlns:w16se="http://schemas.microsoft.com/office/word/2015/wordml/symex" xmlns:wpg="http://schemas.microsoft.com/office/word/2010/wordprocessingGroup" xmlns:wpi="http://schemas.microsoft.com/office/word/2010/wordprocessingInk" xmlns:wne="http://schemas.microsoft.com/office/word/2006/wordml" xmlns:wps="http://schemas.microsoft.com/office/word/2010/wordprocessingShape" mc:Ignorable="w14 w15 w16se w16cid w16 w16cex w16sdtdh wp14">
+  <w15:person w15:author="Hobbs-Murphy,Kayna">
+    <w15:presenceInfo w15:providerId="AD" w15:userId="S::khobbs01@colostate.edu::63893189-f9a0-4211-b7d4-6f5f29411a5a"/>
+  </w15:person>
+</w15:people>
 </file>
 
 <file path=word/styles.xml><?xml version="1.0" encoding="utf-8"?>
@@ -1842,6 +2219,72 @@
       <w:contextualSpacing/>
     </w:pPr>
   </w:style>
+  <w:style w:type="character" w:styleId="CommentReference">
+    <w:name w:val="annotation reference"/>
+    <w:basedOn w:val="DefaultParagraphFont"/>
+    <w:uiPriority w:val="99"/>
+    <w:semiHidden/>
+    <w:unhideWhenUsed/>
+    <w:rsid w:val="005D3E81"/>
+    <w:rPr>
+      <w:sz w:val="16"/>
+      <w:szCs w:val="16"/>
+    </w:rPr>
+  </w:style>
+  <w:style w:type="paragraph" w:styleId="CommentText">
+    <w:name w:val="annotation text"/>
+    <w:basedOn w:val="Normal"/>
+    <w:link w:val="CommentTextChar"/>
+    <w:uiPriority w:val="99"/>
+    <w:unhideWhenUsed/>
+    <w:rsid w:val="005D3E81"/>
+    <w:pPr>
+      <w:spacing w:line="240" w:lineRule="auto"/>
+    </w:pPr>
+    <w:rPr>
+      <w:sz w:val="20"/>
+      <w:szCs w:val="20"/>
+    </w:rPr>
+  </w:style>
+  <w:style w:type="character" w:customStyle="1" w:styleId="CommentTextChar">
+    <w:name w:val="Comment Text Char"/>
+    <w:basedOn w:val="DefaultParagraphFont"/>
+    <w:link w:val="CommentText"/>
+    <w:uiPriority w:val="99"/>
+    <w:rsid w:val="005D3E81"/>
+    <w:rPr>
+      <w:sz w:val="20"/>
+      <w:szCs w:val="20"/>
+    </w:rPr>
+  </w:style>
+  <w:style w:type="paragraph" w:styleId="CommentSubject">
+    <w:name w:val="annotation subject"/>
+    <w:basedOn w:val="CommentText"/>
+    <w:next w:val="CommentText"/>
+    <w:link w:val="CommentSubjectChar"/>
+    <w:uiPriority w:val="99"/>
+    <w:semiHidden/>
+    <w:unhideWhenUsed/>
+    <w:rsid w:val="005D3E81"/>
+    <w:rPr>
+      <w:b/>
+      <w:bCs/>
+    </w:rPr>
+  </w:style>
+  <w:style w:type="character" w:customStyle="1" w:styleId="CommentSubjectChar">
+    <w:name w:val="Comment Subject Char"/>
+    <w:basedOn w:val="CommentTextChar"/>
+    <w:link w:val="CommentSubject"/>
+    <w:uiPriority w:val="99"/>
+    <w:semiHidden/>
+    <w:rsid w:val="005D3E81"/>
+    <w:rPr>
+      <w:b/>
+      <w:bCs/>
+      <w:sz w:val="20"/>
+      <w:szCs w:val="20"/>
+    </w:rPr>
+  </w:style>
 </w:styles>
 </file>
 

</xml_diff>

<commit_message>
finalizing pltos in exploring measurement vars
</commit_message>
<xml_diff>
--- a/ANALYSIS FILES.docx
+++ b/ANALYSIS FILES.docx
@@ -154,31 +154,59 @@
         </w:numPr>
       </w:pPr>
       <w:r>
-        <w:t>Set and double checked variable classifications (numeric vs char vs factor)</w:t>
-      </w:r>
-    </w:p>
-    <w:p>
-      <w:pPr>
-        <w:pStyle w:val="ListParagraph"/>
-        <w:numPr>
-          <w:ilvl w:val="1"/>
-          <w:numId w:val="1"/>
-        </w:numPr>
-        <w:rPr>
-          <w:b/>
-          <w:bCs/>
-          <w:i/>
-          <w:iCs/>
-        </w:rPr>
-      </w:pPr>
-      <w:r>
-        <w:rPr>
-          <w:b/>
-          <w:bCs/>
-          <w:i/>
-          <w:iCs/>
-        </w:rPr>
-        <w:t>Created headscan_full excel</w:t>
+        <w:t xml:space="preserve">Set and </w:t>
+      </w:r>
+      <w:proofErr w:type="gramStart"/>
+      <w:r>
+        <w:t>double checked</w:t>
+      </w:r>
+      <w:proofErr w:type="gramEnd"/>
+      <w:r>
+        <w:t xml:space="preserve"> variable classifications (numeric vs char vs factor)</w:t>
+      </w:r>
+    </w:p>
+    <w:p>
+      <w:pPr>
+        <w:pStyle w:val="ListParagraph"/>
+        <w:numPr>
+          <w:ilvl w:val="1"/>
+          <w:numId w:val="1"/>
+        </w:numPr>
+        <w:rPr>
+          <w:b/>
+          <w:bCs/>
+          <w:i/>
+          <w:iCs/>
+        </w:rPr>
+      </w:pPr>
+      <w:r>
+        <w:rPr>
+          <w:b/>
+          <w:bCs/>
+          <w:i/>
+          <w:iCs/>
+        </w:rPr>
+        <w:t xml:space="preserve">Created </w:t>
+      </w:r>
+      <w:proofErr w:type="spellStart"/>
+      <w:r>
+        <w:rPr>
+          <w:b/>
+          <w:bCs/>
+          <w:i/>
+          <w:iCs/>
+        </w:rPr>
+        <w:t>headscan_full</w:t>
+      </w:r>
+      <w:proofErr w:type="spellEnd"/>
+      <w:r>
+        <w:rPr>
+          <w:b/>
+          <w:bCs/>
+          <w:i/>
+          <w:iCs/>
+        </w:rPr>
+        <w:t xml:space="preserve"> excel</w:t>
       </w:r>
     </w:p>
     <w:p>
@@ -277,8 +305,13 @@
         </w:numPr>
       </w:pPr>
       <w:r>
-        <w:t>Loaded headscan_full</w:t>
-      </w:r>
+        <w:t xml:space="preserve">Loaded </w:t>
+      </w:r>
+      <w:proofErr w:type="spellStart"/>
+      <w:r>
+        <w:t>headscan_full</w:t>
+      </w:r>
+      <w:proofErr w:type="spellEnd"/>
     </w:p>
     <w:p>
       <w:pPr>
@@ -307,7 +340,15 @@
         <w:t>Table</w:t>
       </w:r>
       <w:r>
-        <w:t xml:space="preserve"> of sumstats </w:t>
+        <w:t xml:space="preserve"> of </w:t>
+      </w:r>
+      <w:proofErr w:type="spellStart"/>
+      <w:r>
+        <w:t>sumstats</w:t>
+      </w:r>
+      <w:proofErr w:type="spellEnd"/>
+      <w:r>
+        <w:t xml:space="preserve"> </w:t>
       </w:r>
     </w:p>
     <w:p>
@@ -346,7 +387,15 @@
         </w:numPr>
       </w:pPr>
       <w:r>
-        <w:t xml:space="preserve">Table of sumstats </w:t>
+        <w:t xml:space="preserve">Table of </w:t>
+      </w:r>
+      <w:proofErr w:type="spellStart"/>
+      <w:r>
+        <w:t>sumstats</w:t>
+      </w:r>
+      <w:proofErr w:type="spellEnd"/>
+      <w:r>
+        <w:t xml:space="preserve"> </w:t>
       </w:r>
     </w:p>
     <w:p>
@@ -394,8 +443,13 @@
         </w:numPr>
       </w:pPr>
       <w:r>
-        <w:t>Table of sumstats</w:t>
-      </w:r>
+        <w:t xml:space="preserve">Table of </w:t>
+      </w:r>
+      <w:proofErr w:type="spellStart"/>
+      <w:r>
+        <w:t>sumstats</w:t>
+      </w:r>
+      <w:proofErr w:type="spellEnd"/>
     </w:p>
     <w:p>
       <w:pPr>
@@ -442,8 +496,13 @@
         </w:numPr>
       </w:pPr>
       <w:r>
-        <w:t>Table of sumstats</w:t>
-      </w:r>
+        <w:t xml:space="preserve">Table of </w:t>
+      </w:r>
+      <w:proofErr w:type="spellStart"/>
+      <w:r>
+        <w:t>sumstats</w:t>
+      </w:r>
+      <w:proofErr w:type="spellEnd"/>
     </w:p>
     <w:p>
       <w:pPr>
@@ -517,8 +576,13 @@
         </w:numPr>
       </w:pPr>
       <w:r>
-        <w:t>Loaded headscan_full</w:t>
-      </w:r>
+        <w:t xml:space="preserve">Loaded </w:t>
+      </w:r>
+      <w:proofErr w:type="spellStart"/>
+      <w:r>
+        <w:t>headscan_full</w:t>
+      </w:r>
+      <w:proofErr w:type="spellEnd"/>
       <w:r>
         <w:t xml:space="preserve"> </w:t>
       </w:r>
@@ -556,7 +620,27 @@
           <w:i/>
           <w:iCs/>
         </w:rPr>
-        <w:t>Created measureNAs excel</w:t>
+        <w:t xml:space="preserve">Created </w:t>
+      </w:r>
+      <w:proofErr w:type="spellStart"/>
+      <w:r>
+        <w:rPr>
+          <w:b/>
+          <w:bCs/>
+          <w:i/>
+          <w:iCs/>
+        </w:rPr>
+        <w:t>measureNAs</w:t>
+      </w:r>
+      <w:proofErr w:type="spellEnd"/>
+      <w:r>
+        <w:rPr>
+          <w:b/>
+          <w:bCs/>
+          <w:i/>
+          <w:iCs/>
+        </w:rPr>
+        <w:t xml:space="preserve"> excel</w:t>
       </w:r>
     </w:p>
     <w:p>
@@ -628,7 +712,15 @@
         </w:numPr>
       </w:pPr>
       <w:r>
-        <w:t xml:space="preserve">Table of proportion and sum of na values per each measurement location </w:t>
+        <w:t xml:space="preserve">Table of proportion and sum of </w:t>
+      </w:r>
+      <w:proofErr w:type="spellStart"/>
+      <w:r>
+        <w:t>na</w:t>
+      </w:r>
+      <w:proofErr w:type="spellEnd"/>
+      <w:r>
+        <w:t xml:space="preserve"> values per each measurement location </w:t>
       </w:r>
     </w:p>
     <w:p>
@@ -677,7 +769,15 @@
         <w:t>Overall, r</w:t>
       </w:r>
       <w:r>
-        <w:t>ace/eth, gender, age sumstats for all measurements!</w:t>
+        <w:t xml:space="preserve">ace/eth, gender, age </w:t>
+      </w:r>
+      <w:proofErr w:type="spellStart"/>
+      <w:r>
+        <w:t>sumstats</w:t>
+      </w:r>
+      <w:proofErr w:type="spellEnd"/>
+      <w:r>
+        <w:t xml:space="preserve"> for all measurements!</w:t>
       </w:r>
     </w:p>
     <w:p>
@@ -704,8 +804,13 @@
         </w:numPr>
       </w:pPr>
       <w:r>
-        <w:t>Table of overall measurement sumstats</w:t>
-      </w:r>
+        <w:t xml:space="preserve">Table of overall measurement </w:t>
+      </w:r>
+      <w:proofErr w:type="spellStart"/>
+      <w:r>
+        <w:t>sumstats</w:t>
+      </w:r>
+      <w:proofErr w:type="spellEnd"/>
     </w:p>
     <w:p>
       <w:pPr>
@@ -719,8 +824,13 @@
         <w:t xml:space="preserve">Table of all race/eth </w:t>
       </w:r>
       <w:r>
-        <w:t>categories sumstats</w:t>
-      </w:r>
+        <w:t xml:space="preserve">categories </w:t>
+      </w:r>
+      <w:proofErr w:type="spellStart"/>
+      <w:r>
+        <w:t>sumstats</w:t>
+      </w:r>
+      <w:proofErr w:type="spellEnd"/>
     </w:p>
     <w:p>
       <w:pPr>
@@ -749,8 +859,13 @@
         </w:numPr>
       </w:pPr>
       <w:r>
-        <w:t>Table of all gender categories sumstats</w:t>
-      </w:r>
+        <w:t xml:space="preserve">Table of all gender categories </w:t>
+      </w:r>
+      <w:proofErr w:type="spellStart"/>
+      <w:r>
+        <w:t>sumstats</w:t>
+      </w:r>
+      <w:proofErr w:type="spellEnd"/>
     </w:p>
     <w:p>
       <w:pPr>
@@ -773,8 +888,13 @@
         </w:numPr>
       </w:pPr>
       <w:r>
-        <w:t>Table of all age group categories sumstats</w:t>
-      </w:r>
+        <w:t xml:space="preserve">Table of all age group categories </w:t>
+      </w:r>
+      <w:proofErr w:type="spellStart"/>
+      <w:r>
+        <w:t>sumstats</w:t>
+      </w:r>
+      <w:proofErr w:type="spellEnd"/>
     </w:p>
     <w:p>
       <w:pPr>
@@ -797,20 +917,30 @@
         </w:numPr>
       </w:pPr>
       <w:r>
-        <w:t>Removed visual outliers and redeveloped all of above for following measurements:</w:t>
-      </w:r>
-    </w:p>
-    <w:p>
-      <w:pPr>
-        <w:pStyle w:val="ListParagraph"/>
-        <w:numPr>
-          <w:ilvl w:val="2"/>
-          <w:numId w:val="1"/>
-        </w:numPr>
-      </w:pPr>
+        <w:t xml:space="preserve">Removed visual outliers and redeveloped </w:t>
+      </w:r>
+      <w:proofErr w:type="gramStart"/>
+      <w:r>
+        <w:t>all of</w:t>
+      </w:r>
+      <w:proofErr w:type="gramEnd"/>
+      <w:r>
+        <w:t xml:space="preserve"> above for following measurements:</w:t>
+      </w:r>
+    </w:p>
+    <w:p>
+      <w:pPr>
+        <w:pStyle w:val="ListParagraph"/>
+        <w:numPr>
+          <w:ilvl w:val="2"/>
+          <w:numId w:val="1"/>
+        </w:numPr>
+      </w:pPr>
+      <w:proofErr w:type="spellStart"/>
       <w:r>
         <w:t>GoSub_C</w:t>
       </w:r>
+      <w:proofErr w:type="spellEnd"/>
     </w:p>
     <w:p>
       <w:pPr>
@@ -832,57 +962,67 @@
           <w:numId w:val="1"/>
         </w:numPr>
       </w:pPr>
+      <w:proofErr w:type="spellStart"/>
       <w:r>
         <w:t>SelDH_C</w:t>
       </w:r>
-    </w:p>
-    <w:p>
-      <w:pPr>
-        <w:pStyle w:val="ListParagraph"/>
-        <w:numPr>
-          <w:ilvl w:val="2"/>
-          <w:numId w:val="1"/>
-        </w:numPr>
-      </w:pPr>
+      <w:proofErr w:type="spellEnd"/>
+    </w:p>
+    <w:p>
+      <w:pPr>
+        <w:pStyle w:val="ListParagraph"/>
+        <w:numPr>
+          <w:ilvl w:val="2"/>
+          <w:numId w:val="1"/>
+        </w:numPr>
+      </w:pPr>
+      <w:proofErr w:type="spellStart"/>
       <w:r>
         <w:t>SnasM_C</w:t>
       </w:r>
-    </w:p>
-    <w:p>
-      <w:pPr>
-        <w:pStyle w:val="ListParagraph"/>
-        <w:numPr>
-          <w:ilvl w:val="2"/>
-          <w:numId w:val="1"/>
-        </w:numPr>
-      </w:pPr>
+      <w:proofErr w:type="spellEnd"/>
+    </w:p>
+    <w:p>
+      <w:pPr>
+        <w:pStyle w:val="ListParagraph"/>
+        <w:numPr>
+          <w:ilvl w:val="2"/>
+          <w:numId w:val="1"/>
+        </w:numPr>
+      </w:pPr>
+      <w:proofErr w:type="spellStart"/>
       <w:r>
         <w:t>TrGo_C</w:t>
       </w:r>
-    </w:p>
-    <w:p>
-      <w:pPr>
-        <w:pStyle w:val="ListParagraph"/>
-        <w:numPr>
-          <w:ilvl w:val="2"/>
-          <w:numId w:val="1"/>
-        </w:numPr>
-      </w:pPr>
+      <w:proofErr w:type="spellEnd"/>
+    </w:p>
+    <w:p>
+      <w:pPr>
+        <w:pStyle w:val="ListParagraph"/>
+        <w:numPr>
+          <w:ilvl w:val="2"/>
+          <w:numId w:val="1"/>
+        </w:numPr>
+      </w:pPr>
+      <w:proofErr w:type="spellStart"/>
       <w:r>
         <w:t>TrSman_C</w:t>
       </w:r>
-    </w:p>
-    <w:p>
-      <w:pPr>
-        <w:pStyle w:val="ListParagraph"/>
-        <w:numPr>
-          <w:ilvl w:val="2"/>
-          <w:numId w:val="1"/>
-        </w:numPr>
-      </w:pPr>
+      <w:proofErr w:type="spellEnd"/>
+    </w:p>
+    <w:p>
+      <w:pPr>
+        <w:pStyle w:val="ListParagraph"/>
+        <w:numPr>
+          <w:ilvl w:val="2"/>
+          <w:numId w:val="1"/>
+        </w:numPr>
+      </w:pPr>
+      <w:proofErr w:type="spellStart"/>
       <w:r>
         <w:t>TrSnas_C</w:t>
       </w:r>
+      <w:proofErr w:type="spellEnd"/>
     </w:p>
     <w:p>
       <w:pPr>
@@ -905,8 +1045,13 @@
         </w:numPr>
       </w:pPr>
       <w:r>
-        <w:t>Loaded headscan_full</w:t>
-      </w:r>
+        <w:t xml:space="preserve">Loaded </w:t>
+      </w:r>
+      <w:proofErr w:type="spellStart"/>
+      <w:r>
+        <w:t>headscan_full</w:t>
+      </w:r>
+      <w:proofErr w:type="spellEnd"/>
     </w:p>
     <w:p>
       <w:pPr>
@@ -1180,14 +1325,25 @@
           <w:iCs/>
         </w:rPr>
       </w:pPr>
-      <w:r>
-        <w:rPr>
-          <w:b/>
-          <w:bCs/>
-          <w:i/>
-          <w:iCs/>
-        </w:rPr>
-        <w:t xml:space="preserve">Vis_out: </w:t>
+      <w:proofErr w:type="spellStart"/>
+      <w:r>
+        <w:rPr>
+          <w:b/>
+          <w:bCs/>
+          <w:i/>
+          <w:iCs/>
+        </w:rPr>
+        <w:t>Vis_out</w:t>
+      </w:r>
+      <w:proofErr w:type="spellEnd"/>
+      <w:r>
+        <w:rPr>
+          <w:b/>
+          <w:bCs/>
+          <w:i/>
+          <w:iCs/>
+        </w:rPr>
+        <w:t xml:space="preserve">: </w:t>
       </w:r>
       <w:r>
         <w:rPr>
@@ -1231,45 +1387,91 @@
           <w:numId w:val="1"/>
         </w:numPr>
       </w:pPr>
-      <w:r>
-        <w:t>Tidyverse for ggplot, magriterr, etc</w:t>
-      </w:r>
-    </w:p>
-    <w:p>
-      <w:pPr>
-        <w:pStyle w:val="ListParagraph"/>
-        <w:numPr>
-          <w:ilvl w:val="2"/>
-          <w:numId w:val="1"/>
-        </w:numPr>
-      </w:pPr>
-      <w:r>
-        <w:t>Readxl for reading in data</w:t>
-      </w:r>
-    </w:p>
-    <w:p>
-      <w:pPr>
-        <w:pStyle w:val="ListParagraph"/>
-        <w:numPr>
-          <w:ilvl w:val="2"/>
-          <w:numId w:val="1"/>
-        </w:numPr>
-      </w:pPr>
-      <w:r>
-        <w:t>Extrafont to make plots in times new roman</w:t>
-      </w:r>
-    </w:p>
-    <w:p>
-      <w:pPr>
-        <w:pStyle w:val="ListParagraph"/>
-        <w:numPr>
-          <w:ilvl w:val="2"/>
-          <w:numId w:val="1"/>
-        </w:numPr>
-      </w:pPr>
-      <w:r>
-        <w:t>rstatix for identify_outliers</w:t>
-      </w:r>
+      <w:proofErr w:type="spellStart"/>
+      <w:r>
+        <w:t>Tidyverse</w:t>
+      </w:r>
+      <w:proofErr w:type="spellEnd"/>
+      <w:r>
+        <w:t xml:space="preserve"> for </w:t>
+      </w:r>
+      <w:proofErr w:type="spellStart"/>
+      <w:r>
+        <w:t>ggplot</w:t>
+      </w:r>
+      <w:proofErr w:type="spellEnd"/>
+      <w:r>
+        <w:t xml:space="preserve">, </w:t>
+      </w:r>
+      <w:proofErr w:type="spellStart"/>
+      <w:r>
+        <w:t>magriterr</w:t>
+      </w:r>
+      <w:proofErr w:type="spellEnd"/>
+      <w:r>
+        <w:t xml:space="preserve">, </w:t>
+      </w:r>
+      <w:proofErr w:type="spellStart"/>
+      <w:r>
+        <w:t>etc</w:t>
+      </w:r>
+      <w:proofErr w:type="spellEnd"/>
+    </w:p>
+    <w:p>
+      <w:pPr>
+        <w:pStyle w:val="ListParagraph"/>
+        <w:numPr>
+          <w:ilvl w:val="2"/>
+          <w:numId w:val="1"/>
+        </w:numPr>
+      </w:pPr>
+      <w:proofErr w:type="spellStart"/>
+      <w:r>
+        <w:t>Readxl</w:t>
+      </w:r>
+      <w:proofErr w:type="spellEnd"/>
+      <w:r>
+        <w:t xml:space="preserve"> for reading in data</w:t>
+      </w:r>
+    </w:p>
+    <w:p>
+      <w:pPr>
+        <w:pStyle w:val="ListParagraph"/>
+        <w:numPr>
+          <w:ilvl w:val="2"/>
+          <w:numId w:val="1"/>
+        </w:numPr>
+      </w:pPr>
+      <w:proofErr w:type="spellStart"/>
+      <w:r>
+        <w:t>Extrafont</w:t>
+      </w:r>
+      <w:proofErr w:type="spellEnd"/>
+      <w:r>
+        <w:t xml:space="preserve"> to make plots in times new roman</w:t>
+      </w:r>
+    </w:p>
+    <w:p>
+      <w:pPr>
+        <w:pStyle w:val="ListParagraph"/>
+        <w:numPr>
+          <w:ilvl w:val="2"/>
+          <w:numId w:val="1"/>
+        </w:numPr>
+      </w:pPr>
+      <w:proofErr w:type="spellStart"/>
+      <w:r>
+        <w:t>rstatix</w:t>
+      </w:r>
+      <w:proofErr w:type="spellEnd"/>
+      <w:r>
+        <w:t xml:space="preserve"> for </w:t>
+      </w:r>
+      <w:proofErr w:type="spellStart"/>
+      <w:r>
+        <w:t>identify_outliers</w:t>
+      </w:r>
+      <w:proofErr w:type="spellEnd"/>
     </w:p>
     <w:p>
       <w:pPr>
@@ -1293,10 +1495,34 @@
         </w:numPr>
       </w:pPr>
       <w:r>
-        <w:t xml:space="preserve">Made panel numbers dataframe to </w:t>
-      </w:r>
-      <w:r>
-        <w:t>be able to use geom_text inside geom_rect(angle)</w:t>
+        <w:t xml:space="preserve">Made panel numbers </w:t>
+      </w:r>
+      <w:proofErr w:type="spellStart"/>
+      <w:r>
+        <w:t>dataframe</w:t>
+      </w:r>
+      <w:proofErr w:type="spellEnd"/>
+      <w:r>
+        <w:t xml:space="preserve"> to </w:t>
+      </w:r>
+      <w:r>
+        <w:t xml:space="preserve">be able to use </w:t>
+      </w:r>
+      <w:proofErr w:type="spellStart"/>
+      <w:r>
+        <w:t>geom_text</w:t>
+      </w:r>
+      <w:proofErr w:type="spellEnd"/>
+      <w:r>
+        <w:t xml:space="preserve"> inside </w:t>
+      </w:r>
+      <w:proofErr w:type="spellStart"/>
+      <w:r>
+        <w:t>geom_rect</w:t>
+      </w:r>
+      <w:proofErr w:type="spellEnd"/>
+      <w:r>
+        <w:t>(angle)</w:t>
       </w:r>
     </w:p>
     <w:p>
@@ -1332,7 +1558,15 @@
         </w:numPr>
       </w:pPr>
       <w:r>
-        <w:t>Original zhaung 2007 panel overlaid</w:t>
+        <w:t xml:space="preserve">Original </w:t>
+      </w:r>
+      <w:proofErr w:type="spellStart"/>
+      <w:r>
+        <w:t>zhaung</w:t>
+      </w:r>
+      <w:proofErr w:type="spellEnd"/>
+      <w:r>
+        <w:t xml:space="preserve"> 2007 panel overlaid</w:t>
       </w:r>
     </w:p>
     <w:p>
@@ -1353,7 +1587,23 @@
         <w:t xml:space="preserve"> (</w:t>
       </w:r>
       <w:r>
-        <w:t>using rstatix identify_outliers)</w:t>
+        <w:t xml:space="preserve">using </w:t>
+      </w:r>
+      <w:proofErr w:type="spellStart"/>
+      <w:r>
+        <w:t>rstatix</w:t>
+      </w:r>
+      <w:proofErr w:type="spellEnd"/>
+      <w:r>
+        <w:t xml:space="preserve"> </w:t>
+      </w:r>
+      <w:proofErr w:type="spellStart"/>
+      <w:r>
+        <w:t>identify_outliers</w:t>
+      </w:r>
+      <w:proofErr w:type="spellEnd"/>
+      <w:r>
+        <w:t>)</w:t>
       </w:r>
     </w:p>
     <w:p>
@@ -1439,44 +1689,98 @@
           <w:numId w:val="1"/>
         </w:numPr>
       </w:pPr>
-      <w:r>
-        <w:t>Tidyverse for ggplot, magriterr, etc</w:t>
-      </w:r>
-    </w:p>
-    <w:p>
-      <w:pPr>
-        <w:pStyle w:val="ListParagraph"/>
-        <w:numPr>
-          <w:ilvl w:val="2"/>
-          <w:numId w:val="1"/>
-        </w:numPr>
-      </w:pPr>
-      <w:r>
-        <w:t>Readxl for reading in data</w:t>
-      </w:r>
-    </w:p>
-    <w:p>
-      <w:pPr>
-        <w:pStyle w:val="ListParagraph"/>
-        <w:numPr>
-          <w:ilvl w:val="2"/>
-          <w:numId w:val="1"/>
-        </w:numPr>
-      </w:pPr>
-      <w:r>
-        <w:t>Extrafont to make plots in times new roman</w:t>
-      </w:r>
-    </w:p>
-    <w:p>
-      <w:pPr>
-        <w:pStyle w:val="ListParagraph"/>
-        <w:numPr>
-          <w:ilvl w:val="2"/>
-          <w:numId w:val="1"/>
-        </w:numPr>
-      </w:pPr>
-      <w:r>
-        <w:t xml:space="preserve">Flextable for flextable() </w:t>
+      <w:proofErr w:type="spellStart"/>
+      <w:r>
+        <w:t>Tidyverse</w:t>
+      </w:r>
+      <w:proofErr w:type="spellEnd"/>
+      <w:r>
+        <w:t xml:space="preserve"> for </w:t>
+      </w:r>
+      <w:proofErr w:type="spellStart"/>
+      <w:r>
+        <w:t>ggplot</w:t>
+      </w:r>
+      <w:proofErr w:type="spellEnd"/>
+      <w:r>
+        <w:t xml:space="preserve">, </w:t>
+      </w:r>
+      <w:proofErr w:type="spellStart"/>
+      <w:r>
+        <w:t>magriterr</w:t>
+      </w:r>
+      <w:proofErr w:type="spellEnd"/>
+      <w:r>
+        <w:t xml:space="preserve">, </w:t>
+      </w:r>
+      <w:proofErr w:type="spellStart"/>
+      <w:r>
+        <w:t>etc</w:t>
+      </w:r>
+      <w:proofErr w:type="spellEnd"/>
+    </w:p>
+    <w:p>
+      <w:pPr>
+        <w:pStyle w:val="ListParagraph"/>
+        <w:numPr>
+          <w:ilvl w:val="2"/>
+          <w:numId w:val="1"/>
+        </w:numPr>
+      </w:pPr>
+      <w:proofErr w:type="spellStart"/>
+      <w:r>
+        <w:t>Readxl</w:t>
+      </w:r>
+      <w:proofErr w:type="spellEnd"/>
+      <w:r>
+        <w:t xml:space="preserve"> for reading in data</w:t>
+      </w:r>
+    </w:p>
+    <w:p>
+      <w:pPr>
+        <w:pStyle w:val="ListParagraph"/>
+        <w:numPr>
+          <w:ilvl w:val="2"/>
+          <w:numId w:val="1"/>
+        </w:numPr>
+      </w:pPr>
+      <w:proofErr w:type="spellStart"/>
+      <w:r>
+        <w:t>Extrafont</w:t>
+      </w:r>
+      <w:proofErr w:type="spellEnd"/>
+      <w:r>
+        <w:t xml:space="preserve"> to make plots in times new roman</w:t>
+      </w:r>
+    </w:p>
+    <w:p>
+      <w:pPr>
+        <w:pStyle w:val="ListParagraph"/>
+        <w:numPr>
+          <w:ilvl w:val="2"/>
+          <w:numId w:val="1"/>
+        </w:numPr>
+      </w:pPr>
+      <w:proofErr w:type="spellStart"/>
+      <w:r>
+        <w:t>Flextable</w:t>
+      </w:r>
+      <w:proofErr w:type="spellEnd"/>
+      <w:r>
+        <w:t xml:space="preserve"> for </w:t>
+      </w:r>
+      <w:proofErr w:type="spellStart"/>
+      <w:proofErr w:type="gramStart"/>
+      <w:r>
+        <w:t>flextable</w:t>
+      </w:r>
+      <w:proofErr w:type="spellEnd"/>
+      <w:r>
+        <w:t>(</w:t>
+      </w:r>
+      <w:proofErr w:type="gramEnd"/>
+      <w:r>
+        <w:t xml:space="preserve">) </w:t>
       </w:r>
       <w:r>
         <w:t>with custom function (allows times new roman)</w:t>
@@ -1490,32 +1794,59 @@
           <w:numId w:val="1"/>
         </w:numPr>
       </w:pPr>
-      <w:r>
-        <w:t>Corrr for correlate() function</w:t>
-      </w:r>
-    </w:p>
-    <w:p>
-      <w:pPr>
-        <w:pStyle w:val="ListParagraph"/>
-        <w:numPr>
-          <w:ilvl w:val="2"/>
-          <w:numId w:val="1"/>
-        </w:numPr>
-      </w:pPr>
-      <w:r>
-        <w:t>Ggcorrplot for correlation plot in times new roman</w:t>
-      </w:r>
-    </w:p>
-    <w:p>
-      <w:pPr>
-        <w:pStyle w:val="ListParagraph"/>
-        <w:numPr>
-          <w:ilvl w:val="2"/>
-          <w:numId w:val="1"/>
-        </w:numPr>
-      </w:pPr>
-      <w:r>
-        <w:t>Writexl for write</w:t>
+      <w:proofErr w:type="spellStart"/>
+      <w:r>
+        <w:t>Corrr</w:t>
+      </w:r>
+      <w:proofErr w:type="spellEnd"/>
+      <w:r>
+        <w:t xml:space="preserve"> for </w:t>
+      </w:r>
+      <w:proofErr w:type="gramStart"/>
+      <w:r>
+        <w:t>correlate(</w:t>
+      </w:r>
+      <w:proofErr w:type="gramEnd"/>
+      <w:r>
+        <w:t>) function</w:t>
+      </w:r>
+    </w:p>
+    <w:p>
+      <w:pPr>
+        <w:pStyle w:val="ListParagraph"/>
+        <w:numPr>
+          <w:ilvl w:val="2"/>
+          <w:numId w:val="1"/>
+        </w:numPr>
+      </w:pPr>
+      <w:proofErr w:type="spellStart"/>
+      <w:r>
+        <w:t>Ggcorrplot</w:t>
+      </w:r>
+      <w:proofErr w:type="spellEnd"/>
+      <w:r>
+        <w:t xml:space="preserve"> for correlation plot in times new roman</w:t>
+      </w:r>
+    </w:p>
+    <w:p>
+      <w:pPr>
+        <w:pStyle w:val="ListParagraph"/>
+        <w:numPr>
+          <w:ilvl w:val="2"/>
+          <w:numId w:val="1"/>
+        </w:numPr>
+      </w:pPr>
+      <w:proofErr w:type="spellStart"/>
+      <w:r>
+        <w:t>Writexl</w:t>
+      </w:r>
+      <w:proofErr w:type="spellEnd"/>
+      <w:r>
+        <w:t xml:space="preserve"> for </w:t>
+      </w:r>
+      <w:proofErr w:type="spellStart"/>
+      <w:r>
+        <w:t>write</w:t>
       </w:r>
       <w:r>
         <w:t>_</w:t>
@@ -1526,6 +1857,7 @@
       <w:r>
         <w:t>xs</w:t>
       </w:r>
+      <w:proofErr w:type="spellEnd"/>
       <w:r>
         <w:t xml:space="preserve"> function</w:t>
       </w:r>
@@ -1551,7 +1883,15 @@
         </w:numPr>
       </w:pPr>
       <w:r>
-        <w:t>Created headscan_num with only measurement variables (did not save excel)</w:t>
+        <w:t xml:space="preserve">Created </w:t>
+      </w:r>
+      <w:proofErr w:type="spellStart"/>
+      <w:r>
+        <w:t>headscan_num</w:t>
+      </w:r>
+      <w:proofErr w:type="spellEnd"/>
+      <w:r>
+        <w:t xml:space="preserve"> with only measurement variables (did not save excel)</w:t>
       </w:r>
     </w:p>
     <w:p>
@@ -1584,7 +1924,27 @@
           <w:i/>
           <w:iCs/>
         </w:rPr>
-        <w:t xml:space="preserve"> from corrr package</w:t>
+        <w:t xml:space="preserve"> from </w:t>
+      </w:r>
+      <w:proofErr w:type="spellStart"/>
+      <w:r>
+        <w:rPr>
+          <w:b/>
+          <w:bCs/>
+          <w:i/>
+          <w:iCs/>
+        </w:rPr>
+        <w:t>corrr</w:t>
+      </w:r>
+      <w:proofErr w:type="spellEnd"/>
+      <w:r>
+        <w:rPr>
+          <w:b/>
+          <w:bCs/>
+          <w:i/>
+          <w:iCs/>
+        </w:rPr>
+        <w:t xml:space="preserve"> package</w:t>
       </w:r>
       <w:r>
         <w:rPr>
@@ -1602,7 +1962,27 @@
           <w:i/>
           <w:iCs/>
         </w:rPr>
-        <w:t>create correlation_data_full dataset</w:t>
+        <w:t xml:space="preserve">create </w:t>
+      </w:r>
+      <w:proofErr w:type="spellStart"/>
+      <w:r>
+        <w:rPr>
+          <w:b/>
+          <w:bCs/>
+          <w:i/>
+          <w:iCs/>
+        </w:rPr>
+        <w:t>correlation_data_full</w:t>
+      </w:r>
+      <w:proofErr w:type="spellEnd"/>
+      <w:r>
+        <w:rPr>
+          <w:b/>
+          <w:bCs/>
+          <w:i/>
+          <w:iCs/>
+        </w:rPr>
+        <w:t xml:space="preserve"> dataset</w:t>
       </w:r>
     </w:p>
     <w:p>
@@ -1659,7 +2039,27 @@
           <w:i/>
           <w:iCs/>
         </w:rPr>
-        <w:t>Created correlation_data and deleted code! Because it was edited in excel</w:t>
+        <w:t xml:space="preserve">Created </w:t>
+      </w:r>
+      <w:proofErr w:type="spellStart"/>
+      <w:r>
+        <w:rPr>
+          <w:b/>
+          <w:bCs/>
+          <w:i/>
+          <w:iCs/>
+        </w:rPr>
+        <w:t>correlation_data</w:t>
+      </w:r>
+      <w:proofErr w:type="spellEnd"/>
+      <w:r>
+        <w:rPr>
+          <w:b/>
+          <w:bCs/>
+          <w:i/>
+          <w:iCs/>
+        </w:rPr>
+        <w:t xml:space="preserve"> and deleted code! Because it was edited in excel</w:t>
       </w:r>
     </w:p>
     <w:p>
@@ -1698,23 +2098,52 @@
         <w:t xml:space="preserve">Generated </w:t>
       </w:r>
       <w:r>
-        <w:t xml:space="preserve">correlation plot using ggcorrplot </w:t>
-      </w:r>
-      <w:r>
-        <w:t>(after some dataframe manipulation to wide dataframe)</w:t>
-      </w:r>
-    </w:p>
-    <w:p>
-      <w:pPr>
-        <w:pStyle w:val="ListParagraph"/>
-        <w:numPr>
-          <w:ilvl w:val="1"/>
-          <w:numId w:val="1"/>
-        </w:numPr>
-      </w:pPr>
-      <w:r>
-        <w:t>Loaded correlation_data</w:t>
-      </w:r>
+        <w:t xml:space="preserve">correlation plot using </w:t>
+      </w:r>
+      <w:proofErr w:type="spellStart"/>
+      <w:r>
+        <w:t>ggcorrplot</w:t>
+      </w:r>
+      <w:proofErr w:type="spellEnd"/>
+      <w:r>
+        <w:t xml:space="preserve"> </w:t>
+      </w:r>
+      <w:r>
+        <w:t xml:space="preserve">(after some </w:t>
+      </w:r>
+      <w:proofErr w:type="spellStart"/>
+      <w:r>
+        <w:t>dataframe</w:t>
+      </w:r>
+      <w:proofErr w:type="spellEnd"/>
+      <w:r>
+        <w:t xml:space="preserve"> manipulation to wide </w:t>
+      </w:r>
+      <w:proofErr w:type="spellStart"/>
+      <w:r>
+        <w:t>dataframe</w:t>
+      </w:r>
+      <w:proofErr w:type="spellEnd"/>
+      <w:r>
+        <w:t>)</w:t>
+      </w:r>
+    </w:p>
+    <w:p>
+      <w:pPr>
+        <w:pStyle w:val="ListParagraph"/>
+        <w:numPr>
+          <w:ilvl w:val="1"/>
+          <w:numId w:val="1"/>
+        </w:numPr>
+      </w:pPr>
+      <w:r>
+        <w:t xml:space="preserve">Loaded </w:t>
+      </w:r>
+      <w:proofErr w:type="spellStart"/>
+      <w:r>
+        <w:t>correlation_data</w:t>
+      </w:r>
+      <w:proofErr w:type="spellEnd"/>
     </w:p>
     <w:p>
       <w:pPr>
@@ -1752,7 +2181,15 @@
         </w:numPr>
       </w:pPr>
       <w:r>
-        <w:t xml:space="preserve">Generated table that lists first&amp;second and correlation rounded to 4 digits </w:t>
+        <w:t xml:space="preserve">Generated table that lists </w:t>
+      </w:r>
+      <w:proofErr w:type="spellStart"/>
+      <w:r>
+        <w:t>first&amp;second</w:t>
+      </w:r>
+      <w:proofErr w:type="spellEnd"/>
+      <w:r>
+        <w:t xml:space="preserve"> and correlation rounded to 4 digits </w:t>
       </w:r>
     </w:p>
     <w:p>
@@ -1791,7 +2228,23 @@
         </w:numPr>
       </w:pPr>
       <w:r>
-        <w:t xml:space="preserve">Created high_cor dataframe </w:t>
+        <w:t xml:space="preserve">Created </w:t>
+      </w:r>
+      <w:proofErr w:type="spellStart"/>
+      <w:r>
+        <w:t>high_cor</w:t>
+      </w:r>
+      <w:proofErr w:type="spellEnd"/>
+      <w:r>
+        <w:t xml:space="preserve"> </w:t>
+      </w:r>
+      <w:proofErr w:type="spellStart"/>
+      <w:r>
+        <w:t>dataframe</w:t>
+      </w:r>
+      <w:proofErr w:type="spellEnd"/>
+      <w:r>
+        <w:t xml:space="preserve"> </w:t>
       </w:r>
       <w:r>
         <w:t>with only correlation values over 0.7</w:t>
@@ -1876,11 +2329,29 @@
           <w:ilvl w:val="1"/>
           <w:numId w:val="1"/>
         </w:numPr>
-      </w:pPr>
-      <w:r>
+        <w:rPr>
+          <w:b/>
+          <w:bCs/>
+          <w:i/>
+          <w:iCs/>
+        </w:rPr>
+      </w:pPr>
+      <w:r>
+        <w:rPr>
+          <w:b/>
+          <w:bCs/>
+          <w:i/>
+          <w:iCs/>
+        </w:rPr>
         <w:t>Loaded intraRR dataset</w:t>
       </w:r>
       <w:r>
+        <w:rPr>
+          <w:b/>
+          <w:bCs/>
+          <w:i/>
+          <w:iCs/>
+        </w:rPr>
         <w:t xml:space="preserve"> (created in excel from Isabel thesis)</w:t>
       </w:r>
     </w:p>
@@ -1906,23 +2377,378 @@
           <w:ilvl w:val="1"/>
           <w:numId w:val="1"/>
         </w:numPr>
-      </w:pPr>
-      <w:r>
+        <w:rPr>
+          <w:b/>
+          <w:bCs/>
+          <w:i/>
+          <w:iCs/>
+        </w:rPr>
+      </w:pPr>
+      <w:r>
+        <w:rPr>
+          <w:b/>
+          <w:bCs/>
+          <w:i/>
+          <w:iCs/>
+        </w:rPr>
         <w:t>Created 4 excel spreadsheets</w:t>
       </w:r>
-    </w:p>
-    <w:p>
-      <w:pPr>
-        <w:pStyle w:val="ListParagraph"/>
-        <w:numPr>
-          <w:ilvl w:val="1"/>
-          <w:numId w:val="1"/>
-        </w:numPr>
-      </w:pPr>
-      <w:r>
+      <w:r>
+        <w:rPr>
+          <w:b/>
+          <w:bCs/>
+          <w:i/>
+          <w:iCs/>
+        </w:rPr>
+        <w:t xml:space="preserve"> for intraRR:</w:t>
+      </w:r>
+    </w:p>
+    <w:p>
+      <w:pPr>
+        <w:pStyle w:val="ListParagraph"/>
+        <w:numPr>
+          <w:ilvl w:val="2"/>
+          <w:numId w:val="1"/>
+        </w:numPr>
+        <w:rPr>
+          <w:b/>
+          <w:bCs/>
+          <w:i/>
+          <w:iCs/>
+        </w:rPr>
+      </w:pPr>
+      <w:proofErr w:type="spellStart"/>
+      <w:r>
+        <w:rPr>
+          <w:b/>
+          <w:bCs/>
+          <w:i/>
+          <w:iCs/>
+        </w:rPr>
+        <w:t>Kayna_intra</w:t>
+      </w:r>
+      <w:proofErr w:type="spellEnd"/>
+      <w:r>
+        <w:rPr>
+          <w:b/>
+          <w:bCs/>
+          <w:i/>
+          <w:iCs/>
+        </w:rPr>
+        <w:t xml:space="preserve">, </w:t>
+      </w:r>
+      <w:proofErr w:type="spellStart"/>
+      <w:r>
+        <w:rPr>
+          <w:b/>
+          <w:bCs/>
+          <w:i/>
+          <w:iCs/>
+        </w:rPr>
+        <w:t>Isabel_intra</w:t>
+      </w:r>
+      <w:proofErr w:type="spellEnd"/>
+      <w:r>
+        <w:rPr>
+          <w:b/>
+          <w:bCs/>
+          <w:i/>
+          <w:iCs/>
+        </w:rPr>
+        <w:t xml:space="preserve">, </w:t>
+      </w:r>
+      <w:proofErr w:type="spellStart"/>
+      <w:r>
+        <w:rPr>
+          <w:b/>
+          <w:bCs/>
+          <w:i/>
+          <w:iCs/>
+        </w:rPr>
+        <w:t>chandler_intra</w:t>
+      </w:r>
+      <w:proofErr w:type="spellEnd"/>
+      <w:r>
+        <w:rPr>
+          <w:b/>
+          <w:bCs/>
+          <w:i/>
+          <w:iCs/>
+        </w:rPr>
+        <w:t xml:space="preserve">, </w:t>
+      </w:r>
+      <w:proofErr w:type="spellStart"/>
+      <w:r>
+        <w:rPr>
+          <w:b/>
+          <w:bCs/>
+          <w:i/>
+          <w:iCs/>
+        </w:rPr>
+        <w:t>jared_intra</w:t>
+      </w:r>
+      <w:proofErr w:type="spellEnd"/>
+    </w:p>
+    <w:p>
+      <w:pPr>
+        <w:pStyle w:val="ListParagraph"/>
+        <w:numPr>
+          <w:ilvl w:val="2"/>
+          <w:numId w:val="1"/>
+        </w:numPr>
+        <w:rPr>
+          <w:b/>
+          <w:bCs/>
+          <w:i/>
+          <w:iCs/>
+        </w:rPr>
+      </w:pPr>
+      <w:r>
+        <w:rPr>
+          <w:b/>
+          <w:bCs/>
+          <w:i/>
+          <w:iCs/>
+        </w:rPr>
         <w:lastRenderedPageBreak/>
-        <w:t>Create another label somewhere that describes what the box is indicating on final few plots</w:t>
-      </w:r>
+        <w:t xml:space="preserve">Same as </w:t>
+      </w:r>
+      <w:r>
+        <w:rPr>
+          <w:b/>
+          <w:bCs/>
+          <w:i/>
+          <w:iCs/>
+        </w:rPr>
+        <w:t>intraRR dataset but separated by coder</w:t>
+      </w:r>
+    </w:p>
+    <w:p>
+      <w:pPr>
+        <w:pStyle w:val="ListParagraph"/>
+        <w:numPr>
+          <w:ilvl w:val="1"/>
+          <w:numId w:val="1"/>
+        </w:numPr>
+      </w:pPr>
+      <w:r>
+        <w:t xml:space="preserve">Generated plot of intraRR </w:t>
+      </w:r>
+      <w:proofErr w:type="spellStart"/>
+      <w:r>
+        <w:t>icc</w:t>
+      </w:r>
+      <w:proofErr w:type="spellEnd"/>
+      <w:r>
+        <w:t xml:space="preserve"> values ordered from low to high</w:t>
+      </w:r>
+      <w:r>
+        <w:t xml:space="preserve"> for all coders</w:t>
+      </w:r>
+    </w:p>
+    <w:p>
+      <w:pPr>
+        <w:pStyle w:val="ListParagraph"/>
+        <w:numPr>
+          <w:ilvl w:val="1"/>
+          <w:numId w:val="1"/>
+        </w:numPr>
+      </w:pPr>
+      <w:r>
+        <w:t xml:space="preserve">Created </w:t>
+      </w:r>
+      <w:proofErr w:type="spellStart"/>
+      <w:r>
+        <w:t>low_intraRR</w:t>
+      </w:r>
+      <w:proofErr w:type="spellEnd"/>
+      <w:r>
+        <w:t xml:space="preserve"> </w:t>
+      </w:r>
+      <w:proofErr w:type="spellStart"/>
+      <w:r>
+        <w:t>dataframe</w:t>
+      </w:r>
+      <w:proofErr w:type="spellEnd"/>
+      <w:r>
+        <w:t xml:space="preserve"> by filtering to only </w:t>
+      </w:r>
+      <w:proofErr w:type="spellStart"/>
+      <w:r>
+        <w:t>icc</w:t>
+      </w:r>
+      <w:proofErr w:type="spellEnd"/>
+      <w:r>
+        <w:t xml:space="preserve"> values lower than 0.9</w:t>
+      </w:r>
+    </w:p>
+    <w:p>
+      <w:pPr>
+        <w:pStyle w:val="ListParagraph"/>
+        <w:numPr>
+          <w:ilvl w:val="2"/>
+          <w:numId w:val="1"/>
+        </w:numPr>
+      </w:pPr>
+      <w:r>
+        <w:t>Added column ‘percent coded’ indicating how much each data collector did</w:t>
+      </w:r>
+    </w:p>
+    <w:p>
+      <w:pPr>
+        <w:pStyle w:val="ListParagraph"/>
+        <w:numPr>
+          <w:ilvl w:val="1"/>
+          <w:numId w:val="1"/>
+        </w:numPr>
+      </w:pPr>
+      <w:r>
+        <w:t xml:space="preserve">Generated plot of low </w:t>
+      </w:r>
+      <w:proofErr w:type="spellStart"/>
+      <w:r>
+        <w:t>icc</w:t>
+      </w:r>
+      <w:proofErr w:type="spellEnd"/>
+      <w:r>
+        <w:t xml:space="preserve"> values </w:t>
+      </w:r>
+      <w:r>
+        <w:t>wrapped by coder</w:t>
+      </w:r>
+    </w:p>
+    <w:p>
+      <w:pPr>
+        <w:pStyle w:val="ListParagraph"/>
+        <w:numPr>
+          <w:ilvl w:val="1"/>
+          <w:numId w:val="1"/>
+        </w:numPr>
+      </w:pPr>
+      <w:r>
+        <w:t xml:space="preserve">Generated dodge histogram of low </w:t>
+      </w:r>
+      <w:proofErr w:type="spellStart"/>
+      <w:r>
+        <w:t>icc</w:t>
+      </w:r>
+      <w:proofErr w:type="spellEnd"/>
+      <w:r>
+        <w:t xml:space="preserve"> values for all coders (color by coder)</w:t>
+      </w:r>
+    </w:p>
+    <w:p>
+      <w:pPr>
+        <w:pStyle w:val="ListParagraph"/>
+        <w:numPr>
+          <w:ilvl w:val="1"/>
+          <w:numId w:val="1"/>
+        </w:numPr>
+      </w:pPr>
+      <w:r>
+        <w:t>C</w:t>
+      </w:r>
+      <w:r>
+        <w:t xml:space="preserve">reated </w:t>
+      </w:r>
+      <w:proofErr w:type="spellStart"/>
+      <w:r>
+        <w:t>high_cor_full</w:t>
+      </w:r>
+      <w:proofErr w:type="spellEnd"/>
+      <w:r>
+        <w:t xml:space="preserve"> for values with high correlation </w:t>
+      </w:r>
+    </w:p>
+    <w:p>
+      <w:pPr>
+        <w:pStyle w:val="ListParagraph"/>
+        <w:numPr>
+          <w:ilvl w:val="1"/>
+          <w:numId w:val="1"/>
+        </w:numPr>
+      </w:pPr>
+      <w:r>
+        <w:t xml:space="preserve">Full joined </w:t>
+      </w:r>
+      <w:proofErr w:type="spellStart"/>
+      <w:r>
+        <w:t>low</w:t>
+      </w:r>
+      <w:r>
+        <w:t>_intraRR</w:t>
+      </w:r>
+      <w:proofErr w:type="spellEnd"/>
+      <w:r>
+        <w:t xml:space="preserve"> and </w:t>
+      </w:r>
+      <w:proofErr w:type="spellStart"/>
+      <w:r>
+        <w:t>high_cor_full</w:t>
+      </w:r>
+      <w:proofErr w:type="spellEnd"/>
+      <w:r>
+        <w:t xml:space="preserve"> by (first) measure</w:t>
+      </w:r>
+    </w:p>
+    <w:p>
+      <w:pPr>
+        <w:pStyle w:val="ListParagraph"/>
+        <w:numPr>
+          <w:ilvl w:val="2"/>
+          <w:numId w:val="1"/>
+        </w:numPr>
+      </w:pPr>
+      <w:r>
+        <w:t xml:space="preserve">Shows measurements of ‘concern’ </w:t>
+      </w:r>
+      <w:r>
+        <w:t>or questionable measures</w:t>
+      </w:r>
+    </w:p>
+    <w:p>
+      <w:pPr>
+        <w:pStyle w:val="ListParagraph"/>
+        <w:numPr>
+          <w:ilvl w:val="1"/>
+          <w:numId w:val="1"/>
+        </w:numPr>
+      </w:pPr>
+      <w:r>
+        <w:t xml:space="preserve">Generated plot of </w:t>
+      </w:r>
+      <w:r>
+        <w:t xml:space="preserve">correlation by intraRR </w:t>
+      </w:r>
+      <w:proofErr w:type="spellStart"/>
+      <w:r>
+        <w:t>icc</w:t>
+      </w:r>
+      <w:proofErr w:type="spellEnd"/>
+      <w:r>
+        <w:t xml:space="preserve"> values</w:t>
+      </w:r>
+    </w:p>
+    <w:p>
+      <w:pPr>
+        <w:pStyle w:val="ListParagraph"/>
+        <w:numPr>
+          <w:ilvl w:val="2"/>
+          <w:numId w:val="1"/>
+        </w:numPr>
+      </w:pPr>
+      <w:r>
+        <w:t xml:space="preserve">Box shows measures that </w:t>
+      </w:r>
+    </w:p>
+    <w:p>
+      <w:pPr>
+        <w:pStyle w:val="ListParagraph"/>
+        <w:numPr>
+          <w:ilvl w:val="1"/>
+          <w:numId w:val="1"/>
+        </w:numPr>
+      </w:pPr>
     </w:p>
     <w:p>
       <w:pPr>
@@ -1933,8 +2759,21 @@
         </w:numPr>
       </w:pPr>
       <w:r>
-        <w:t>Cors-interintra-nas</w:t>
-      </w:r>
+        <w:t>Cors-</w:t>
+      </w:r>
+      <w:proofErr w:type="spellStart"/>
+      <w:r>
+        <w:t>interintra</w:t>
+      </w:r>
+      <w:proofErr w:type="spellEnd"/>
+      <w:r>
+        <w:t>-</w:t>
+      </w:r>
+      <w:proofErr w:type="spellStart"/>
+      <w:r>
+        <w:t>nas</w:t>
+      </w:r>
+      <w:proofErr w:type="spellEnd"/>
     </w:p>
     <w:p>
       <w:pPr>
@@ -2058,7 +2897,15 @@
         </w:numPr>
       </w:pPr>
       <w:r>
-        <w:t xml:space="preserve">Note that statistical outliers is only testing 12 selected measures. Filter out any other measures from all_vis_out1 before using here. </w:t>
+        <w:t xml:space="preserve">Note that statistical outliers </w:t>
+      </w:r>
+      <w:proofErr w:type="gramStart"/>
+      <w:r>
+        <w:t>is</w:t>
+      </w:r>
+      <w:proofErr w:type="gramEnd"/>
+      <w:r>
+        <w:t xml:space="preserve"> only testing 12 selected measures. Filter out any other measures from all_vis_out1 before using here. </w:t>
       </w:r>
     </w:p>
     <w:p>
@@ -2082,8 +2929,13 @@
         </w:numPr>
       </w:pPr>
       <w:r>
-        <w:t>MANOVA equalcovars</w:t>
-      </w:r>
+        <w:t xml:space="preserve">MANOVA </w:t>
+      </w:r>
+      <w:proofErr w:type="spellStart"/>
+      <w:r>
+        <w:t>equalcovars</w:t>
+      </w:r>
+      <w:proofErr w:type="spellEnd"/>
     </w:p>
     <w:p>
       <w:pPr>

</xml_diff>

<commit_message>
next need to run same running anove with imputed data
</commit_message>
<xml_diff>
--- a/ANALYSIS FILES.docx
+++ b/ANALYSIS FILES.docx
@@ -5564,6 +5564,337 @@
       </w:pPr>
       <w:proofErr w:type="spellStart"/>
       <w:r>
+        <w:t>Forcats</w:t>
+      </w:r>
+      <w:proofErr w:type="spellEnd"/>
+      <w:r>
+        <w:t xml:space="preserve"> for </w:t>
+      </w:r>
+      <w:proofErr w:type="spellStart"/>
+      <w:r>
+        <w:t>fct_reorder</w:t>
+      </w:r>
+      <w:proofErr w:type="spellEnd"/>
+    </w:p>
+    <w:p>
+      <w:pPr>
+        <w:pStyle w:val="ListParagraph"/>
+        <w:numPr>
+          <w:ilvl w:val="1"/>
+          <w:numId w:val="1"/>
+        </w:numPr>
+      </w:pPr>
+      <w:r>
+        <w:t xml:space="preserve">For </w:t>
+      </w:r>
+      <w:proofErr w:type="spellStart"/>
+      <w:r>
+        <w:t>chosen_withna</w:t>
+      </w:r>
+      <w:proofErr w:type="spellEnd"/>
+    </w:p>
+    <w:p>
+      <w:pPr>
+        <w:pStyle w:val="ListParagraph"/>
+        <w:numPr>
+          <w:ilvl w:val="2"/>
+          <w:numId w:val="1"/>
+        </w:numPr>
+      </w:pPr>
+      <w:r>
+        <w:t xml:space="preserve">Generated histogram of </w:t>
+      </w:r>
+      <w:proofErr w:type="spellStart"/>
+      <w:r>
+        <w:t>race_eth</w:t>
+      </w:r>
+      <w:proofErr w:type="spellEnd"/>
+      <w:r>
+        <w:t xml:space="preserve"> frequency</w:t>
+      </w:r>
+    </w:p>
+    <w:p>
+      <w:pPr>
+        <w:pStyle w:val="ListParagraph"/>
+        <w:numPr>
+          <w:ilvl w:val="2"/>
+          <w:numId w:val="1"/>
+        </w:numPr>
+      </w:pPr>
+      <w:r>
+        <w:t>Generated histogram of gender frequency</w:t>
+      </w:r>
+    </w:p>
+    <w:p>
+      <w:pPr>
+        <w:pStyle w:val="ListParagraph"/>
+        <w:numPr>
+          <w:ilvl w:val="2"/>
+          <w:numId w:val="1"/>
+        </w:numPr>
+      </w:pPr>
+      <w:r>
+        <w:t>Generated histogram of age group frequency</w:t>
+      </w:r>
+    </w:p>
+    <w:p>
+      <w:pPr>
+        <w:pStyle w:val="ListParagraph"/>
+        <w:numPr>
+          <w:ilvl w:val="1"/>
+          <w:numId w:val="1"/>
+        </w:numPr>
+      </w:pPr>
+      <w:r>
+        <w:t xml:space="preserve">For </w:t>
+      </w:r>
+      <w:proofErr w:type="spellStart"/>
+      <w:r>
+        <w:t>chosen_nona</w:t>
+      </w:r>
+      <w:proofErr w:type="spellEnd"/>
+    </w:p>
+    <w:p>
+      <w:pPr>
+        <w:pStyle w:val="ListParagraph"/>
+        <w:numPr>
+          <w:ilvl w:val="2"/>
+          <w:numId w:val="1"/>
+        </w:numPr>
+      </w:pPr>
+      <w:r>
+        <w:t xml:space="preserve">Generated histogram of </w:t>
+      </w:r>
+      <w:proofErr w:type="spellStart"/>
+      <w:r>
+        <w:t>race_eth</w:t>
+      </w:r>
+      <w:proofErr w:type="spellEnd"/>
+      <w:r>
+        <w:t xml:space="preserve"> frequency</w:t>
+      </w:r>
+    </w:p>
+    <w:p>
+      <w:pPr>
+        <w:pStyle w:val="ListParagraph"/>
+        <w:numPr>
+          <w:ilvl w:val="2"/>
+          <w:numId w:val="1"/>
+        </w:numPr>
+      </w:pPr>
+      <w:r>
+        <w:t>Generated histogram of gender frequency</w:t>
+      </w:r>
+    </w:p>
+    <w:p>
+      <w:pPr>
+        <w:pStyle w:val="ListParagraph"/>
+        <w:numPr>
+          <w:ilvl w:val="2"/>
+          <w:numId w:val="1"/>
+        </w:numPr>
+      </w:pPr>
+      <w:r>
+        <w:t>Generated histogram of age group frequency</w:t>
+      </w:r>
+    </w:p>
+    <w:p>
+      <w:pPr>
+        <w:pStyle w:val="ListParagraph"/>
+        <w:numPr>
+          <w:ilvl w:val="1"/>
+          <w:numId w:val="1"/>
+        </w:numPr>
+      </w:pPr>
+      <w:r>
+        <w:t xml:space="preserve">For </w:t>
+      </w:r>
+      <w:proofErr w:type="spellStart"/>
+      <w:r>
+        <w:t>chosen_imputed</w:t>
+      </w:r>
+      <w:proofErr w:type="spellEnd"/>
+    </w:p>
+    <w:p>
+      <w:pPr>
+        <w:pStyle w:val="ListParagraph"/>
+        <w:numPr>
+          <w:ilvl w:val="2"/>
+          <w:numId w:val="1"/>
+        </w:numPr>
+      </w:pPr>
+      <w:r>
+        <w:t xml:space="preserve">Generated histogram of </w:t>
+      </w:r>
+      <w:proofErr w:type="spellStart"/>
+      <w:r>
+        <w:t>race_eth</w:t>
+      </w:r>
+      <w:proofErr w:type="spellEnd"/>
+      <w:r>
+        <w:t xml:space="preserve"> frequency</w:t>
+      </w:r>
+    </w:p>
+    <w:p>
+      <w:pPr>
+        <w:pStyle w:val="ListParagraph"/>
+        <w:numPr>
+          <w:ilvl w:val="2"/>
+          <w:numId w:val="1"/>
+        </w:numPr>
+      </w:pPr>
+      <w:r>
+        <w:t>Generated histogram of gender frequency</w:t>
+      </w:r>
+    </w:p>
+    <w:p>
+      <w:pPr>
+        <w:pStyle w:val="ListParagraph"/>
+        <w:numPr>
+          <w:ilvl w:val="2"/>
+          <w:numId w:val="1"/>
+        </w:numPr>
+      </w:pPr>
+      <w:r>
+        <w:t>Generated histogram of age group frequency</w:t>
+      </w:r>
+    </w:p>
+    <w:p>
+      <w:pPr>
+        <w:pStyle w:val="ListParagraph"/>
+        <w:numPr>
+          <w:ilvl w:val="0"/>
+          <w:numId w:val="1"/>
+        </w:numPr>
+      </w:pPr>
+      <w:r>
+        <w:t>PCA</w:t>
+      </w:r>
+    </w:p>
+    <w:p>
+      <w:pPr>
+        <w:pStyle w:val="ListParagraph"/>
+        <w:numPr>
+          <w:ilvl w:val="1"/>
+          <w:numId w:val="1"/>
+        </w:numPr>
+      </w:pPr>
+      <w:r>
+        <w:t xml:space="preserve">PACKAGES: </w:t>
+      </w:r>
+    </w:p>
+    <w:p>
+      <w:pPr>
+        <w:pStyle w:val="ListParagraph"/>
+        <w:numPr>
+          <w:ilvl w:val="2"/>
+          <w:numId w:val="1"/>
+        </w:numPr>
+      </w:pPr>
+      <w:proofErr w:type="spellStart"/>
+      <w:r>
+        <w:t>Tidyverse</w:t>
+      </w:r>
+      <w:proofErr w:type="spellEnd"/>
+      <w:r>
+        <w:t xml:space="preserve"> for </w:t>
+      </w:r>
+      <w:proofErr w:type="spellStart"/>
+      <w:r>
+        <w:t>ggplot</w:t>
+      </w:r>
+      <w:proofErr w:type="spellEnd"/>
+      <w:r>
+        <w:t xml:space="preserve">, </w:t>
+      </w:r>
+      <w:proofErr w:type="spellStart"/>
+      <w:r>
+        <w:t>magriterr</w:t>
+      </w:r>
+      <w:proofErr w:type="spellEnd"/>
+      <w:r>
+        <w:t xml:space="preserve">, </w:t>
+      </w:r>
+      <w:proofErr w:type="spellStart"/>
+      <w:r>
+        <w:t>etc</w:t>
+      </w:r>
+      <w:proofErr w:type="spellEnd"/>
+    </w:p>
+    <w:p>
+      <w:pPr>
+        <w:pStyle w:val="ListParagraph"/>
+        <w:numPr>
+          <w:ilvl w:val="2"/>
+          <w:numId w:val="1"/>
+        </w:numPr>
+      </w:pPr>
+      <w:proofErr w:type="spellStart"/>
+      <w:r>
+        <w:t>Readxl</w:t>
+      </w:r>
+      <w:proofErr w:type="spellEnd"/>
+      <w:r>
+        <w:t xml:space="preserve"> for reading in data</w:t>
+      </w:r>
+    </w:p>
+    <w:p>
+      <w:pPr>
+        <w:pStyle w:val="ListParagraph"/>
+        <w:numPr>
+          <w:ilvl w:val="2"/>
+          <w:numId w:val="1"/>
+        </w:numPr>
+      </w:pPr>
+      <w:proofErr w:type="spellStart"/>
+      <w:r>
+        <w:t>Extrafont</w:t>
+      </w:r>
+      <w:proofErr w:type="spellEnd"/>
+      <w:r>
+        <w:t xml:space="preserve"> to make plots in times new roman</w:t>
+      </w:r>
+    </w:p>
+    <w:p>
+      <w:pPr>
+        <w:pStyle w:val="ListParagraph"/>
+        <w:numPr>
+          <w:ilvl w:val="2"/>
+          <w:numId w:val="1"/>
+        </w:numPr>
+      </w:pPr>
+      <w:proofErr w:type="spellStart"/>
+      <w:r>
+        <w:t>Flextable</w:t>
+      </w:r>
+      <w:proofErr w:type="spellEnd"/>
+      <w:r>
+        <w:t xml:space="preserve"> for </w:t>
+      </w:r>
+      <w:proofErr w:type="spellStart"/>
+      <w:proofErr w:type="gramStart"/>
+      <w:r>
+        <w:t>flextable</w:t>
+      </w:r>
+      <w:proofErr w:type="spellEnd"/>
+      <w:r>
+        <w:t>(</w:t>
+      </w:r>
+      <w:proofErr w:type="gramEnd"/>
+      <w:r>
+        <w:t>) with custom function (allows times new roman)</w:t>
+      </w:r>
+    </w:p>
+    <w:p>
+      <w:pPr>
+        <w:pStyle w:val="ListParagraph"/>
+        <w:numPr>
+          <w:ilvl w:val="2"/>
+          <w:numId w:val="1"/>
+        </w:numPr>
+      </w:pPr>
+      <w:proofErr w:type="spellStart"/>
+      <w:r>
         <w:t>Writexl</w:t>
       </w:r>
       <w:proofErr w:type="spellEnd"/>
@@ -5589,6 +5920,1150 @@
       </w:pPr>
       <w:proofErr w:type="spellStart"/>
       <w:r>
+        <w:t>GGfortify</w:t>
+      </w:r>
+      <w:proofErr w:type="spellEnd"/>
+      <w:r>
+        <w:t xml:space="preserve"> for </w:t>
+      </w:r>
+      <w:proofErr w:type="spellStart"/>
+      <w:r>
+        <w:t>autoplot</w:t>
+      </w:r>
+      <w:proofErr w:type="spellEnd"/>
+      <w:r>
+        <w:t xml:space="preserve"> function</w:t>
+      </w:r>
+    </w:p>
+    <w:p>
+      <w:pPr>
+        <w:pStyle w:val="ListParagraph"/>
+        <w:numPr>
+          <w:ilvl w:val="2"/>
+          <w:numId w:val="1"/>
+        </w:numPr>
+      </w:pPr>
+      <w:r>
+        <w:t>Scales for percent function</w:t>
+      </w:r>
+    </w:p>
+    <w:p>
+      <w:pPr>
+        <w:pStyle w:val="ListParagraph"/>
+        <w:numPr>
+          <w:ilvl w:val="1"/>
+          <w:numId w:val="1"/>
+        </w:numPr>
+      </w:pPr>
+      <w:r>
+        <w:t>Loaded headscan_full1 with visual outliers as NA values</w:t>
+      </w:r>
+    </w:p>
+    <w:p>
+      <w:pPr>
+        <w:pStyle w:val="ListParagraph"/>
+        <w:numPr>
+          <w:ilvl w:val="1"/>
+          <w:numId w:val="1"/>
+        </w:numPr>
+      </w:pPr>
+      <w:r>
+        <w:t xml:space="preserve">Loaded </w:t>
+      </w:r>
+      <w:proofErr w:type="spellStart"/>
+      <w:r>
+        <w:t>measureNAs</w:t>
+      </w:r>
+      <w:proofErr w:type="spellEnd"/>
+      <w:r>
+        <w:t xml:space="preserve"> dataset</w:t>
+      </w:r>
+    </w:p>
+    <w:p>
+      <w:pPr>
+        <w:pStyle w:val="ListParagraph"/>
+        <w:numPr>
+          <w:ilvl w:val="1"/>
+          <w:numId w:val="1"/>
+        </w:numPr>
+      </w:pPr>
+      <w:r>
+        <w:t>Generated table of NA values in chosen vars</w:t>
+      </w:r>
+    </w:p>
+    <w:p>
+      <w:pPr>
+        <w:pStyle w:val="ListParagraph"/>
+        <w:numPr>
+          <w:ilvl w:val="1"/>
+          <w:numId w:val="1"/>
+        </w:numPr>
+      </w:pPr>
+      <w:r>
+        <w:t xml:space="preserve">Generated </w:t>
+      </w:r>
+      <w:r>
+        <w:t>plot</w:t>
+      </w:r>
+      <w:r>
+        <w:t>s</w:t>
+      </w:r>
+      <w:r>
+        <w:t xml:space="preserve"> of NA values</w:t>
+      </w:r>
+      <w:r>
+        <w:t xml:space="preserve"> in chosen vars</w:t>
+      </w:r>
+    </w:p>
+    <w:p>
+      <w:pPr>
+        <w:pStyle w:val="ListParagraph"/>
+        <w:numPr>
+          <w:ilvl w:val="1"/>
+          <w:numId w:val="1"/>
+        </w:numPr>
+      </w:pPr>
+      <w:r>
+        <w:t>Dropped NA values from</w:t>
+      </w:r>
+      <w:r>
+        <w:t xml:space="preserve"> measurement vars</w:t>
+      </w:r>
+      <w:r>
+        <w:t>, added demographic variables back in</w:t>
+      </w:r>
+    </w:p>
+    <w:p>
+      <w:pPr>
+        <w:pStyle w:val="ListParagraph"/>
+        <w:numPr>
+          <w:ilvl w:val="2"/>
+          <w:numId w:val="1"/>
+        </w:numPr>
+      </w:pPr>
+      <w:proofErr w:type="spellStart"/>
+      <w:r>
+        <w:t>PCAdata_full</w:t>
+      </w:r>
+      <w:proofErr w:type="spellEnd"/>
+      <w:r>
+        <w:t xml:space="preserve"> </w:t>
+      </w:r>
+      <w:proofErr w:type="spellStart"/>
+      <w:r>
+        <w:t>dataframe</w:t>
+      </w:r>
+      <w:proofErr w:type="spellEnd"/>
+    </w:p>
+    <w:p>
+      <w:pPr>
+        <w:pStyle w:val="ListParagraph"/>
+        <w:numPr>
+          <w:ilvl w:val="1"/>
+          <w:numId w:val="1"/>
+        </w:numPr>
+      </w:pPr>
+      <w:r>
+        <w:t xml:space="preserve">Removed ID column from </w:t>
+      </w:r>
+      <w:proofErr w:type="spellStart"/>
+      <w:r>
+        <w:t>PCAdata_num</w:t>
+      </w:r>
+      <w:proofErr w:type="spellEnd"/>
+      <w:r>
+        <w:t xml:space="preserve"> and </w:t>
+      </w:r>
+      <w:proofErr w:type="spellStart"/>
+      <w:r>
+        <w:t>PCAdata_full</w:t>
+      </w:r>
+      <w:proofErr w:type="spellEnd"/>
+    </w:p>
+    <w:p>
+      <w:pPr>
+        <w:pStyle w:val="ListParagraph"/>
+        <w:numPr>
+          <w:ilvl w:val="1"/>
+          <w:numId w:val="1"/>
+        </w:numPr>
+      </w:pPr>
+      <w:r>
+        <w:t>Following link in R code, ran PCA:</w:t>
+      </w:r>
+    </w:p>
+    <w:p>
+      <w:pPr>
+        <w:pStyle w:val="ListParagraph"/>
+        <w:numPr>
+          <w:ilvl w:val="2"/>
+          <w:numId w:val="1"/>
+        </w:numPr>
+      </w:pPr>
+      <w:r>
+        <w:t xml:space="preserve">PCA data was scaled using </w:t>
+      </w:r>
+      <w:proofErr w:type="spellStart"/>
+      <w:proofErr w:type="gramStart"/>
+      <w:r>
+        <w:t>prcomp</w:t>
+      </w:r>
+      <w:proofErr w:type="spellEnd"/>
+      <w:r>
+        <w:t>(</w:t>
+      </w:r>
+      <w:proofErr w:type="gramEnd"/>
+      <w:r>
+        <w:t>data, scale=TRUE)</w:t>
+      </w:r>
+    </w:p>
+    <w:p>
+      <w:pPr>
+        <w:pStyle w:val="ListParagraph"/>
+        <w:numPr>
+          <w:ilvl w:val="2"/>
+          <w:numId w:val="1"/>
+        </w:numPr>
+      </w:pPr>
+      <w:r>
+        <w:t>PCA data were rotated by -1</w:t>
+      </w:r>
+    </w:p>
+    <w:p>
+      <w:pPr>
+        <w:pStyle w:val="ListParagraph"/>
+        <w:numPr>
+          <w:ilvl w:val="2"/>
+          <w:numId w:val="1"/>
+        </w:numPr>
+      </w:pPr>
+      <w:r>
+        <w:t xml:space="preserve">Variance explained was gathered using </w:t>
+      </w:r>
+      <w:r>
+        <w:t>equation:</w:t>
+      </w:r>
+    </w:p>
+    <w:p>
+      <w:pPr>
+        <w:pStyle w:val="ListParagraph"/>
+        <w:numPr>
+          <w:ilvl w:val="3"/>
+          <w:numId w:val="1"/>
+        </w:numPr>
+      </w:pPr>
+      <w:r>
+        <w:t>SD^2/</w:t>
+      </w:r>
+      <w:proofErr w:type="gramStart"/>
+      <w:r>
+        <w:t>sum(</w:t>
+      </w:r>
+      <w:proofErr w:type="gramEnd"/>
+      <w:r>
+        <w:t>SD^2)</w:t>
+      </w:r>
+    </w:p>
+    <w:p>
+      <w:pPr>
+        <w:pStyle w:val="ListParagraph"/>
+        <w:numPr>
+          <w:ilvl w:val="1"/>
+          <w:numId w:val="1"/>
+        </w:numPr>
+      </w:pPr>
+      <w:r>
+        <w:t xml:space="preserve">Scree plot generated using </w:t>
+      </w:r>
+      <w:proofErr w:type="spellStart"/>
+      <w:r>
+        <w:t>qplot</w:t>
+      </w:r>
+      <w:proofErr w:type="spellEnd"/>
+    </w:p>
+    <w:p>
+      <w:pPr>
+        <w:pStyle w:val="ListParagraph"/>
+        <w:numPr>
+          <w:ilvl w:val="1"/>
+          <w:numId w:val="1"/>
+        </w:numPr>
+      </w:pPr>
+      <w:r>
+        <w:t xml:space="preserve">Variance explained manipulated into </w:t>
+      </w:r>
+      <w:proofErr w:type="spellStart"/>
+      <w:r>
+        <w:t>dataframe</w:t>
+      </w:r>
+      <w:proofErr w:type="spellEnd"/>
+    </w:p>
+    <w:p>
+      <w:pPr>
+        <w:pStyle w:val="ListParagraph"/>
+        <w:numPr>
+          <w:ilvl w:val="1"/>
+          <w:numId w:val="1"/>
+        </w:numPr>
+      </w:pPr>
+      <w:r>
+        <w:t xml:space="preserve">Scree plot generated using </w:t>
+      </w:r>
+      <w:proofErr w:type="spellStart"/>
+      <w:r>
+        <w:t>ggplot</w:t>
+      </w:r>
+      <w:proofErr w:type="spellEnd"/>
+    </w:p>
+    <w:p>
+      <w:pPr>
+        <w:pStyle w:val="ListParagraph"/>
+        <w:numPr>
+          <w:ilvl w:val="1"/>
+          <w:numId w:val="1"/>
+        </w:numPr>
+      </w:pPr>
+      <w:r>
+        <w:t>Manipulated x variable of PCA output to match PCA2.Rmd</w:t>
+      </w:r>
+    </w:p>
+    <w:p>
+      <w:pPr>
+        <w:pStyle w:val="ListParagraph"/>
+        <w:numPr>
+          <w:ilvl w:val="2"/>
+          <w:numId w:val="1"/>
+        </w:numPr>
+      </w:pPr>
+      <w:r>
+        <w:t>Plots were same, but mirrored and rotated</w:t>
+      </w:r>
+    </w:p>
+    <w:p>
+      <w:pPr>
+        <w:pStyle w:val="ListParagraph"/>
+        <w:numPr>
+          <w:ilvl w:val="2"/>
+          <w:numId w:val="1"/>
+        </w:numPr>
+      </w:pPr>
+      <w:r>
+        <w:t xml:space="preserve">Went with PCA2 as better due to </w:t>
+      </w:r>
+    </w:p>
+    <w:p>
+      <w:pPr>
+        <w:pStyle w:val="ListParagraph"/>
+        <w:numPr>
+          <w:ilvl w:val="3"/>
+          <w:numId w:val="1"/>
+        </w:numPr>
+      </w:pPr>
+      <w:r>
+        <w:t>more prevalence of that process online</w:t>
+      </w:r>
+    </w:p>
+    <w:p>
+      <w:pPr>
+        <w:pStyle w:val="ListParagraph"/>
+        <w:numPr>
+          <w:ilvl w:val="3"/>
+          <w:numId w:val="1"/>
+        </w:numPr>
+      </w:pPr>
+      <w:r>
+        <w:t xml:space="preserve">the ability to use that process with </w:t>
+      </w:r>
+      <w:proofErr w:type="spellStart"/>
+      <w:r>
+        <w:t>ggplot</w:t>
+      </w:r>
+      <w:proofErr w:type="spellEnd"/>
+      <w:r>
+        <w:t xml:space="preserve"> (and make ellipses) </w:t>
+      </w:r>
+    </w:p>
+    <w:p>
+      <w:pPr>
+        <w:pStyle w:val="ListParagraph"/>
+        <w:numPr>
+          <w:ilvl w:val="1"/>
+          <w:numId w:val="1"/>
+        </w:numPr>
+      </w:pPr>
+      <w:r>
+        <w:lastRenderedPageBreak/>
+        <w:t xml:space="preserve">Used </w:t>
+      </w:r>
+      <w:proofErr w:type="spellStart"/>
+      <w:r>
+        <w:t>autoplot</w:t>
+      </w:r>
+      <w:proofErr w:type="spellEnd"/>
+      <w:r>
+        <w:t xml:space="preserve"> to generate </w:t>
+      </w:r>
+      <w:r>
+        <w:t>plo</w:t>
+      </w:r>
+      <w:r>
+        <w:t>t</w:t>
+      </w:r>
+      <w:r>
+        <w:t>s</w:t>
+      </w:r>
+      <w:r>
+        <w:t xml:space="preserve"> </w:t>
+      </w:r>
+      <w:r>
+        <w:t>of pc1 and pc2</w:t>
+      </w:r>
+    </w:p>
+    <w:p>
+      <w:pPr>
+        <w:pStyle w:val="ListParagraph"/>
+        <w:numPr>
+          <w:ilvl w:val="2"/>
+          <w:numId w:val="1"/>
+        </w:numPr>
+      </w:pPr>
+      <w:r>
+        <w:t>No color coding</w:t>
+      </w:r>
+    </w:p>
+    <w:p>
+      <w:pPr>
+        <w:pStyle w:val="ListParagraph"/>
+        <w:numPr>
+          <w:ilvl w:val="2"/>
+          <w:numId w:val="1"/>
+        </w:numPr>
+      </w:pPr>
+      <w:r>
+        <w:t>Race/eth</w:t>
+      </w:r>
+    </w:p>
+    <w:p>
+      <w:pPr>
+        <w:pStyle w:val="ListParagraph"/>
+        <w:numPr>
+          <w:ilvl w:val="2"/>
+          <w:numId w:val="1"/>
+        </w:numPr>
+      </w:pPr>
+      <w:r>
+        <w:t xml:space="preserve">Race/eth </w:t>
+      </w:r>
+      <w:r>
+        <w:t>Loadings displayed</w:t>
+      </w:r>
+    </w:p>
+    <w:p>
+      <w:pPr>
+        <w:pStyle w:val="ListParagraph"/>
+        <w:numPr>
+          <w:ilvl w:val="2"/>
+          <w:numId w:val="1"/>
+        </w:numPr>
+      </w:pPr>
+      <w:r>
+        <w:t>Gender</w:t>
+      </w:r>
+    </w:p>
+    <w:p>
+      <w:pPr>
+        <w:pStyle w:val="ListParagraph"/>
+        <w:numPr>
+          <w:ilvl w:val="2"/>
+          <w:numId w:val="1"/>
+        </w:numPr>
+      </w:pPr>
+      <w:r>
+        <w:t>Gender loadings displayed</w:t>
+      </w:r>
+    </w:p>
+    <w:p>
+      <w:pPr>
+        <w:pStyle w:val="ListParagraph"/>
+        <w:numPr>
+          <w:ilvl w:val="2"/>
+          <w:numId w:val="1"/>
+        </w:numPr>
+      </w:pPr>
+      <w:r>
+        <w:t>Age group</w:t>
+      </w:r>
+    </w:p>
+    <w:p>
+      <w:pPr>
+        <w:pStyle w:val="ListParagraph"/>
+        <w:numPr>
+          <w:ilvl w:val="2"/>
+          <w:numId w:val="1"/>
+        </w:numPr>
+      </w:pPr>
+      <w:r>
+        <w:t>Age group loadings displayed</w:t>
+      </w:r>
+    </w:p>
+    <w:p>
+      <w:pPr>
+        <w:pStyle w:val="ListParagraph"/>
+        <w:numPr>
+          <w:ilvl w:val="0"/>
+          <w:numId w:val="1"/>
+        </w:numPr>
+      </w:pPr>
+      <w:r>
+        <w:t>PCA2</w:t>
+      </w:r>
+    </w:p>
+    <w:p>
+      <w:pPr>
+        <w:pStyle w:val="ListParagraph"/>
+        <w:numPr>
+          <w:ilvl w:val="1"/>
+          <w:numId w:val="1"/>
+        </w:numPr>
+      </w:pPr>
+      <w:r>
+        <w:t>PACKAGES:</w:t>
+      </w:r>
+    </w:p>
+    <w:p>
+      <w:pPr>
+        <w:pStyle w:val="ListParagraph"/>
+        <w:numPr>
+          <w:ilvl w:val="2"/>
+          <w:numId w:val="1"/>
+        </w:numPr>
+      </w:pPr>
+      <w:proofErr w:type="spellStart"/>
+      <w:r>
+        <w:t>Tidyverse</w:t>
+      </w:r>
+      <w:proofErr w:type="spellEnd"/>
+      <w:r>
+        <w:t xml:space="preserve"> for </w:t>
+      </w:r>
+      <w:proofErr w:type="spellStart"/>
+      <w:r>
+        <w:t>ggplot</w:t>
+      </w:r>
+      <w:proofErr w:type="spellEnd"/>
+      <w:r>
+        <w:t xml:space="preserve">, </w:t>
+      </w:r>
+      <w:proofErr w:type="spellStart"/>
+      <w:r>
+        <w:t>magriterr</w:t>
+      </w:r>
+      <w:proofErr w:type="spellEnd"/>
+      <w:r>
+        <w:t xml:space="preserve">, </w:t>
+      </w:r>
+      <w:proofErr w:type="spellStart"/>
+      <w:r>
+        <w:t>etc</w:t>
+      </w:r>
+      <w:proofErr w:type="spellEnd"/>
+    </w:p>
+    <w:p>
+      <w:pPr>
+        <w:pStyle w:val="ListParagraph"/>
+        <w:numPr>
+          <w:ilvl w:val="2"/>
+          <w:numId w:val="1"/>
+        </w:numPr>
+      </w:pPr>
+      <w:proofErr w:type="spellStart"/>
+      <w:r>
+        <w:t>Readxl</w:t>
+      </w:r>
+      <w:proofErr w:type="spellEnd"/>
+      <w:r>
+        <w:t xml:space="preserve"> for reading in data</w:t>
+      </w:r>
+    </w:p>
+    <w:p>
+      <w:pPr>
+        <w:pStyle w:val="ListParagraph"/>
+        <w:numPr>
+          <w:ilvl w:val="2"/>
+          <w:numId w:val="1"/>
+        </w:numPr>
+      </w:pPr>
+      <w:proofErr w:type="spellStart"/>
+      <w:r>
+        <w:t>Extrafont</w:t>
+      </w:r>
+      <w:proofErr w:type="spellEnd"/>
+      <w:r>
+        <w:t xml:space="preserve"> to make plots in times new roman</w:t>
+      </w:r>
+    </w:p>
+    <w:p>
+      <w:pPr>
+        <w:pStyle w:val="ListParagraph"/>
+        <w:numPr>
+          <w:ilvl w:val="2"/>
+          <w:numId w:val="1"/>
+        </w:numPr>
+      </w:pPr>
+      <w:proofErr w:type="spellStart"/>
+      <w:r>
+        <w:t>Flextable</w:t>
+      </w:r>
+      <w:proofErr w:type="spellEnd"/>
+      <w:r>
+        <w:t xml:space="preserve"> for </w:t>
+      </w:r>
+      <w:proofErr w:type="spellStart"/>
+      <w:proofErr w:type="gramStart"/>
+      <w:r>
+        <w:t>flextable</w:t>
+      </w:r>
+      <w:proofErr w:type="spellEnd"/>
+      <w:r>
+        <w:t>(</w:t>
+      </w:r>
+      <w:proofErr w:type="gramEnd"/>
+      <w:r>
+        <w:t>) with custom function (allows times new roman)</w:t>
+      </w:r>
+    </w:p>
+    <w:p>
+      <w:pPr>
+        <w:pStyle w:val="ListParagraph"/>
+        <w:numPr>
+          <w:ilvl w:val="2"/>
+          <w:numId w:val="1"/>
+        </w:numPr>
+      </w:pPr>
+      <w:proofErr w:type="spellStart"/>
+      <w:r>
+        <w:t>Fauxnaif</w:t>
+      </w:r>
+      <w:proofErr w:type="spellEnd"/>
+      <w:r>
+        <w:t xml:space="preserve"> for </w:t>
+      </w:r>
+      <w:proofErr w:type="spellStart"/>
+      <w:r>
+        <w:t>na_if_in</w:t>
+      </w:r>
+      <w:proofErr w:type="spellEnd"/>
+    </w:p>
+    <w:p>
+      <w:pPr>
+        <w:pStyle w:val="ListParagraph"/>
+        <w:numPr>
+          <w:ilvl w:val="2"/>
+          <w:numId w:val="1"/>
+        </w:numPr>
+      </w:pPr>
+      <w:r>
+        <w:t>Reshape2 for melt</w:t>
+      </w:r>
+    </w:p>
+    <w:p>
+      <w:pPr>
+        <w:pStyle w:val="ListParagraph"/>
+        <w:numPr>
+          <w:ilvl w:val="2"/>
+          <w:numId w:val="1"/>
+        </w:numPr>
+      </w:pPr>
+      <w:proofErr w:type="spellStart"/>
+      <w:r>
+        <w:t>FactoMineR</w:t>
+      </w:r>
+      <w:proofErr w:type="spellEnd"/>
+      <w:r>
+        <w:t xml:space="preserve"> for PCA</w:t>
+      </w:r>
+    </w:p>
+    <w:p>
+      <w:pPr>
+        <w:pStyle w:val="ListParagraph"/>
+        <w:numPr>
+          <w:ilvl w:val="1"/>
+          <w:numId w:val="1"/>
+        </w:numPr>
+      </w:pPr>
+      <w:r>
+        <w:t xml:space="preserve">Loaded </w:t>
+      </w:r>
+      <w:proofErr w:type="spellStart"/>
+      <w:r>
+        <w:t>chosen_nona</w:t>
+      </w:r>
+      <w:proofErr w:type="spellEnd"/>
+    </w:p>
+    <w:p>
+      <w:pPr>
+        <w:pStyle w:val="ListParagraph"/>
+        <w:numPr>
+          <w:ilvl w:val="1"/>
+          <w:numId w:val="1"/>
+        </w:numPr>
+      </w:pPr>
+      <w:r>
+        <w:t>Centered and scaled data (function found online, link in code)</w:t>
+      </w:r>
+    </w:p>
+    <w:p>
+      <w:pPr>
+        <w:pStyle w:val="ListParagraph"/>
+        <w:numPr>
+          <w:ilvl w:val="1"/>
+          <w:numId w:val="1"/>
+        </w:numPr>
+      </w:pPr>
+      <w:r>
+        <w:t>Created PCA</w:t>
+      </w:r>
+      <w:r>
+        <w:t xml:space="preserve"> columns in </w:t>
+      </w:r>
+      <w:proofErr w:type="spellStart"/>
+      <w:r>
+        <w:t>dataframe</w:t>
+      </w:r>
+      <w:proofErr w:type="spellEnd"/>
+    </w:p>
+    <w:p>
+      <w:pPr>
+        <w:pStyle w:val="ListParagraph"/>
+        <w:numPr>
+          <w:ilvl w:val="1"/>
+          <w:numId w:val="1"/>
+        </w:numPr>
+      </w:pPr>
+      <w:r>
+        <w:t>Manipulated a couple of columns for data plotting</w:t>
+      </w:r>
+    </w:p>
+    <w:p>
+      <w:pPr>
+        <w:pStyle w:val="ListParagraph"/>
+        <w:numPr>
+          <w:ilvl w:val="1"/>
+          <w:numId w:val="1"/>
+        </w:numPr>
+      </w:pPr>
+      <w:r>
+        <w:t xml:space="preserve">Used </w:t>
+      </w:r>
+      <w:proofErr w:type="spellStart"/>
+      <w:r>
+        <w:t>ggplot</w:t>
+      </w:r>
+      <w:proofErr w:type="spellEnd"/>
+      <w:r>
+        <w:t xml:space="preserve"> to generate plots of pc1 and pc2</w:t>
+      </w:r>
+    </w:p>
+    <w:p>
+      <w:pPr>
+        <w:pStyle w:val="ListParagraph"/>
+        <w:numPr>
+          <w:ilvl w:val="2"/>
+          <w:numId w:val="1"/>
+        </w:numPr>
+      </w:pPr>
+      <w:r>
+        <w:t>No color coding</w:t>
+      </w:r>
+    </w:p>
+    <w:p>
+      <w:pPr>
+        <w:pStyle w:val="ListParagraph"/>
+        <w:numPr>
+          <w:ilvl w:val="2"/>
+          <w:numId w:val="1"/>
+        </w:numPr>
+      </w:pPr>
+      <w:r>
+        <w:t>Race/eth</w:t>
+      </w:r>
+    </w:p>
+    <w:p>
+      <w:pPr>
+        <w:pStyle w:val="ListParagraph"/>
+        <w:numPr>
+          <w:ilvl w:val="2"/>
+          <w:numId w:val="1"/>
+        </w:numPr>
+      </w:pPr>
+      <w:r>
+        <w:t>Race/eth with ellipses all categories</w:t>
+      </w:r>
+    </w:p>
+    <w:p>
+      <w:pPr>
+        <w:pStyle w:val="ListParagraph"/>
+        <w:numPr>
+          <w:ilvl w:val="2"/>
+          <w:numId w:val="1"/>
+        </w:numPr>
+      </w:pPr>
+      <w:r>
+        <w:t>Race/eth with ellipses four most common race/eth categories with other shown</w:t>
+      </w:r>
+    </w:p>
+    <w:p>
+      <w:pPr>
+        <w:pStyle w:val="ListParagraph"/>
+        <w:numPr>
+          <w:ilvl w:val="2"/>
+          <w:numId w:val="1"/>
+        </w:numPr>
+      </w:pPr>
+      <w:r>
+        <w:t>Race/eth with ellipses four most common race/eth categories with other not shown</w:t>
+      </w:r>
+    </w:p>
+    <w:p>
+      <w:pPr>
+        <w:pStyle w:val="ListParagraph"/>
+        <w:numPr>
+          <w:ilvl w:val="2"/>
+          <w:numId w:val="1"/>
+        </w:numPr>
+      </w:pPr>
+      <w:r>
+        <w:t>Black,</w:t>
+      </w:r>
+      <w:r>
+        <w:t xml:space="preserve"> Asian, other with ellipses</w:t>
+      </w:r>
+    </w:p>
+    <w:p>
+      <w:pPr>
+        <w:pStyle w:val="ListParagraph"/>
+        <w:numPr>
+          <w:ilvl w:val="2"/>
+          <w:numId w:val="1"/>
+        </w:numPr>
+      </w:pPr>
+      <w:r>
+        <w:t>Black and Asian with ellipses</w:t>
+      </w:r>
+    </w:p>
+    <w:p>
+      <w:pPr>
+        <w:pStyle w:val="ListParagraph"/>
+        <w:numPr>
+          <w:ilvl w:val="2"/>
+          <w:numId w:val="1"/>
+        </w:numPr>
+      </w:pPr>
+      <w:r>
+        <w:t>Gender</w:t>
+      </w:r>
+    </w:p>
+    <w:p>
+      <w:pPr>
+        <w:pStyle w:val="ListParagraph"/>
+        <w:numPr>
+          <w:ilvl w:val="2"/>
+          <w:numId w:val="1"/>
+        </w:numPr>
+      </w:pPr>
+      <w:r>
+        <w:t xml:space="preserve">Gender </w:t>
+      </w:r>
+      <w:r>
+        <w:t>with ellipses all categories</w:t>
+      </w:r>
+    </w:p>
+    <w:p>
+      <w:pPr>
+        <w:pStyle w:val="ListParagraph"/>
+        <w:numPr>
+          <w:ilvl w:val="2"/>
+          <w:numId w:val="1"/>
+        </w:numPr>
+      </w:pPr>
+      <w:r>
+        <w:t xml:space="preserve">Gender </w:t>
+      </w:r>
+      <w:r>
+        <w:t>with ellipses</w:t>
+      </w:r>
+      <w:r>
+        <w:t xml:space="preserve"> two most common </w:t>
+      </w:r>
+      <w:r>
+        <w:t xml:space="preserve">gender categories with other shown </w:t>
+      </w:r>
+    </w:p>
+    <w:p>
+      <w:pPr>
+        <w:pStyle w:val="ListParagraph"/>
+        <w:numPr>
+          <w:ilvl w:val="2"/>
+          <w:numId w:val="1"/>
+        </w:numPr>
+      </w:pPr>
+      <w:r>
+        <w:t xml:space="preserve">Gender with ellipses two </w:t>
+      </w:r>
+      <w:r>
+        <w:t>most common gender categories with other not shown</w:t>
+      </w:r>
+    </w:p>
+    <w:p>
+      <w:pPr>
+        <w:pStyle w:val="ListParagraph"/>
+        <w:numPr>
+          <w:ilvl w:val="2"/>
+          <w:numId w:val="1"/>
+        </w:numPr>
+      </w:pPr>
+      <w:r>
+        <w:t xml:space="preserve">Age </w:t>
+      </w:r>
+    </w:p>
+    <w:p>
+      <w:pPr>
+        <w:pStyle w:val="ListParagraph"/>
+        <w:numPr>
+          <w:ilvl w:val="2"/>
+          <w:numId w:val="1"/>
+        </w:numPr>
+      </w:pPr>
+      <w:r>
+        <w:t>Age with ellipses all categories</w:t>
+      </w:r>
+    </w:p>
+    <w:p>
+      <w:pPr>
+        <w:pStyle w:val="ListParagraph"/>
+        <w:numPr>
+          <w:ilvl w:val="0"/>
+          <w:numId w:val="1"/>
+        </w:numPr>
+      </w:pPr>
+      <w:r>
+        <w:t>PCA-imputed</w:t>
+      </w:r>
+    </w:p>
+    <w:p>
+      <w:pPr>
+        <w:pStyle w:val="ListParagraph"/>
+        <w:numPr>
+          <w:ilvl w:val="1"/>
+          <w:numId w:val="1"/>
+        </w:numPr>
+      </w:pPr>
+      <w:r>
+        <w:t xml:space="preserve">Same as PCA file, but with </w:t>
+      </w:r>
+      <w:proofErr w:type="spellStart"/>
+      <w:r>
+        <w:t>imputed</w:t>
+      </w:r>
+      <w:r>
+        <w:t>_data</w:t>
+      </w:r>
+      <w:proofErr w:type="spellEnd"/>
+    </w:p>
+    <w:p>
+      <w:pPr>
+        <w:pStyle w:val="ListParagraph"/>
+        <w:numPr>
+          <w:ilvl w:val="0"/>
+          <w:numId w:val="1"/>
+        </w:numPr>
+      </w:pPr>
+      <w:r>
+        <w:t>PCA2-imputed</w:t>
+      </w:r>
+    </w:p>
+    <w:p>
+      <w:pPr>
+        <w:pStyle w:val="ListParagraph"/>
+        <w:numPr>
+          <w:ilvl w:val="1"/>
+          <w:numId w:val="1"/>
+        </w:numPr>
+      </w:pPr>
+      <w:r>
+        <w:t xml:space="preserve">Same as PCA2 file, but with </w:t>
+      </w:r>
+      <w:proofErr w:type="spellStart"/>
+      <w:r>
+        <w:t>imputed_data</w:t>
+      </w:r>
+      <w:proofErr w:type="spellEnd"/>
+    </w:p>
+    <w:p>
+      <w:pPr>
+        <w:pStyle w:val="ListParagraph"/>
+        <w:numPr>
+          <w:ilvl w:val="0"/>
+          <w:numId w:val="1"/>
+        </w:numPr>
+      </w:pPr>
+      <w:r>
+        <w:t>MANOVA demographics</w:t>
+      </w:r>
+      <w:r>
+        <w:t xml:space="preserve"> post imputation</w:t>
+      </w:r>
+    </w:p>
+    <w:p>
+      <w:pPr>
+        <w:pStyle w:val="ListParagraph"/>
+        <w:numPr>
+          <w:ilvl w:val="1"/>
+          <w:numId w:val="1"/>
+        </w:numPr>
+      </w:pPr>
+      <w:r>
+        <w:t>PACKAGES:</w:t>
+      </w:r>
+    </w:p>
+    <w:p>
+      <w:pPr>
+        <w:pStyle w:val="ListParagraph"/>
+        <w:numPr>
+          <w:ilvl w:val="2"/>
+          <w:numId w:val="1"/>
+        </w:numPr>
+      </w:pPr>
+      <w:proofErr w:type="spellStart"/>
+      <w:r>
+        <w:t>Tidyverse</w:t>
+      </w:r>
+      <w:proofErr w:type="spellEnd"/>
+      <w:r>
+        <w:t xml:space="preserve"> for </w:t>
+      </w:r>
+      <w:proofErr w:type="spellStart"/>
+      <w:r>
+        <w:t>ggplot</w:t>
+      </w:r>
+      <w:proofErr w:type="spellEnd"/>
+      <w:r>
+        <w:t xml:space="preserve">, </w:t>
+      </w:r>
+      <w:proofErr w:type="spellStart"/>
+      <w:r>
+        <w:t>magriterr</w:t>
+      </w:r>
+      <w:proofErr w:type="spellEnd"/>
+      <w:r>
+        <w:t xml:space="preserve">, </w:t>
+      </w:r>
+      <w:proofErr w:type="spellStart"/>
+      <w:r>
+        <w:t>etc</w:t>
+      </w:r>
+      <w:proofErr w:type="spellEnd"/>
+    </w:p>
+    <w:p>
+      <w:pPr>
+        <w:pStyle w:val="ListParagraph"/>
+        <w:numPr>
+          <w:ilvl w:val="2"/>
+          <w:numId w:val="1"/>
+        </w:numPr>
+      </w:pPr>
+      <w:proofErr w:type="spellStart"/>
+      <w:r>
+        <w:t>Readxl</w:t>
+      </w:r>
+      <w:proofErr w:type="spellEnd"/>
+      <w:r>
+        <w:t xml:space="preserve"> for reading in data</w:t>
+      </w:r>
+    </w:p>
+    <w:p>
+      <w:pPr>
+        <w:pStyle w:val="ListParagraph"/>
+        <w:numPr>
+          <w:ilvl w:val="2"/>
+          <w:numId w:val="1"/>
+        </w:numPr>
+      </w:pPr>
+      <w:proofErr w:type="spellStart"/>
+      <w:r>
+        <w:lastRenderedPageBreak/>
+        <w:t>Extrafont</w:t>
+      </w:r>
+      <w:proofErr w:type="spellEnd"/>
+      <w:r>
+        <w:t xml:space="preserve"> to make plots in times new roman</w:t>
+      </w:r>
+    </w:p>
+    <w:p>
+      <w:pPr>
+        <w:pStyle w:val="ListParagraph"/>
+        <w:numPr>
+          <w:ilvl w:val="2"/>
+          <w:numId w:val="1"/>
+        </w:numPr>
+      </w:pPr>
+      <w:proofErr w:type="spellStart"/>
+      <w:r>
+        <w:t>Flextable</w:t>
+      </w:r>
+      <w:proofErr w:type="spellEnd"/>
+      <w:r>
+        <w:t xml:space="preserve"> for </w:t>
+      </w:r>
+      <w:proofErr w:type="spellStart"/>
+      <w:proofErr w:type="gramStart"/>
+      <w:r>
+        <w:t>flextable</w:t>
+      </w:r>
+      <w:proofErr w:type="spellEnd"/>
+      <w:r>
+        <w:t>(</w:t>
+      </w:r>
+      <w:proofErr w:type="gramEnd"/>
+      <w:r>
+        <w:t>) with custom function (allows times new roman)</w:t>
+      </w:r>
+    </w:p>
+    <w:p>
+      <w:pPr>
+        <w:pStyle w:val="ListParagraph"/>
+        <w:numPr>
+          <w:ilvl w:val="2"/>
+          <w:numId w:val="1"/>
+        </w:numPr>
+      </w:pPr>
+      <w:proofErr w:type="spellStart"/>
+      <w:r>
+        <w:t>Writexl</w:t>
+      </w:r>
+      <w:proofErr w:type="spellEnd"/>
+      <w:r>
+        <w:t xml:space="preserve"> for </w:t>
+      </w:r>
+      <w:proofErr w:type="spellStart"/>
+      <w:r>
+        <w:t>write_xlxs</w:t>
+      </w:r>
+      <w:proofErr w:type="spellEnd"/>
+      <w:r>
+        <w:t xml:space="preserve"> function</w:t>
+      </w:r>
+    </w:p>
+    <w:p>
+      <w:pPr>
+        <w:pStyle w:val="ListParagraph"/>
+        <w:numPr>
+          <w:ilvl w:val="2"/>
+          <w:numId w:val="1"/>
+        </w:numPr>
+      </w:pPr>
+      <w:proofErr w:type="spellStart"/>
+      <w:r>
         <w:t>Forcats</w:t>
       </w:r>
       <w:proofErr w:type="spellEnd"/>
@@ -5610,13 +7085,11 @@
         </w:numPr>
       </w:pPr>
       <w:r>
-        <w:t xml:space="preserve">For </w:t>
-      </w:r>
-      <w:proofErr w:type="spellStart"/>
-      <w:r>
-        <w:t>chosen_withna</w:t>
-      </w:r>
-      <w:proofErr w:type="spellEnd"/>
+        <w:t>For chosen_withna</w:t>
+      </w:r>
+      <w:r>
+        <w:t>1, demographics abbreviated</w:t>
+      </w:r>
     </w:p>
     <w:p>
       <w:pPr>
@@ -5671,19 +7144,8 @@
         </w:numPr>
       </w:pPr>
       <w:r>
-        <w:t xml:space="preserve">For </w:t>
-      </w:r>
-      <w:proofErr w:type="spellStart"/>
-      <w:r>
-        <w:t>chosen_</w:t>
-      </w:r>
-      <w:r>
-        <w:t>no</w:t>
-      </w:r>
-      <w:r>
-        <w:t>na</w:t>
-      </w:r>
-      <w:proofErr w:type="spellEnd"/>
+        <w:t>For chosen_nona1, demographics abbreviated</w:t>
+      </w:r>
     </w:p>
     <w:p>
       <w:pPr>
@@ -5738,16 +7200,8 @@
         </w:numPr>
       </w:pPr>
       <w:r>
-        <w:t xml:space="preserve">For </w:t>
-      </w:r>
-      <w:proofErr w:type="spellStart"/>
-      <w:r>
-        <w:t>chosen_</w:t>
-      </w:r>
-      <w:r>
-        <w:t>imputed</w:t>
-      </w:r>
-      <w:proofErr w:type="spellEnd"/>
+        <w:t>For chosen_imputed1, demographics abbreviated</w:t>
+      </w:r>
     </w:p>
     <w:p>
       <w:pPr>
@@ -5785,12 +7239,300 @@
       <w:pPr>
         <w:pStyle w:val="ListParagraph"/>
         <w:numPr>
-          <w:ilvl w:val="2"/>
-          <w:numId w:val="1"/>
-        </w:numPr>
-      </w:pPr>
-      <w:r>
-        <w:t>Generated histogram of age group frequency</w:t>
+          <w:ilvl w:val="1"/>
+          <w:numId w:val="1"/>
+        </w:numPr>
+        <w:rPr>
+          <w:b/>
+          <w:bCs/>
+        </w:rPr>
+      </w:pPr>
+      <w:r>
+        <w:rPr>
+          <w:b/>
+          <w:bCs/>
+        </w:rPr>
+        <w:t>Created chosen_withna1 excel</w:t>
+      </w:r>
+    </w:p>
+    <w:p>
+      <w:pPr>
+        <w:pStyle w:val="ListParagraph"/>
+        <w:numPr>
+          <w:ilvl w:val="2"/>
+          <w:numId w:val="1"/>
+        </w:numPr>
+        <w:rPr>
+          <w:b/>
+          <w:bCs/>
+        </w:rPr>
+      </w:pPr>
+      <w:r>
+        <w:rPr>
+          <w:b/>
+          <w:bCs/>
+        </w:rPr>
+        <w:t>2016, all outliers changed to NA and retained in dataset</w:t>
+      </w:r>
+    </w:p>
+    <w:p>
+      <w:pPr>
+        <w:pStyle w:val="ListParagraph"/>
+        <w:numPr>
+          <w:ilvl w:val="2"/>
+          <w:numId w:val="1"/>
+        </w:numPr>
+        <w:rPr>
+          <w:b/>
+          <w:bCs/>
+        </w:rPr>
+      </w:pPr>
+      <w:r>
+        <w:rPr>
+          <w:b/>
+          <w:bCs/>
+        </w:rPr>
+        <w:t>AIAN, NHOPI, and PTNS changed to other</w:t>
+      </w:r>
+    </w:p>
+    <w:p>
+      <w:pPr>
+        <w:pStyle w:val="ListParagraph"/>
+        <w:numPr>
+          <w:ilvl w:val="2"/>
+          <w:numId w:val="1"/>
+        </w:numPr>
+        <w:rPr>
+          <w:b/>
+          <w:bCs/>
+        </w:rPr>
+      </w:pPr>
+      <w:r>
+        <w:rPr>
+          <w:b/>
+          <w:bCs/>
+        </w:rPr>
+        <w:t>Non-binary or other and prefer to not say changed to other</w:t>
+      </w:r>
+    </w:p>
+    <w:p>
+      <w:pPr>
+        <w:pStyle w:val="ListParagraph"/>
+        <w:numPr>
+          <w:ilvl w:val="1"/>
+          <w:numId w:val="1"/>
+        </w:numPr>
+        <w:rPr>
+          <w:b/>
+          <w:bCs/>
+        </w:rPr>
+      </w:pPr>
+      <w:r>
+        <w:rPr>
+          <w:b/>
+          <w:bCs/>
+        </w:rPr>
+        <w:t>Created chosen_nona1 excel</w:t>
+      </w:r>
+    </w:p>
+    <w:p>
+      <w:pPr>
+        <w:pStyle w:val="ListParagraph"/>
+        <w:numPr>
+          <w:ilvl w:val="2"/>
+          <w:numId w:val="1"/>
+        </w:numPr>
+        <w:rPr>
+          <w:b/>
+          <w:bCs/>
+        </w:rPr>
+      </w:pPr>
+      <w:r>
+        <w:rPr>
+          <w:b/>
+          <w:bCs/>
+        </w:rPr>
+        <w:t>1677 rows, all rows with NA values (outliers removed and original missing values) removed</w:t>
+      </w:r>
+    </w:p>
+    <w:p>
+      <w:pPr>
+        <w:pStyle w:val="ListParagraph"/>
+        <w:numPr>
+          <w:ilvl w:val="3"/>
+          <w:numId w:val="1"/>
+        </w:numPr>
+        <w:rPr>
+          <w:b/>
+          <w:bCs/>
+        </w:rPr>
+      </w:pPr>
+      <w:r>
+        <w:rPr>
+          <w:b/>
+          <w:bCs/>
+        </w:rPr>
+        <w:t>17% of data lost</w:t>
+      </w:r>
+    </w:p>
+    <w:p>
+      <w:pPr>
+        <w:pStyle w:val="ListParagraph"/>
+        <w:numPr>
+          <w:ilvl w:val="2"/>
+          <w:numId w:val="1"/>
+        </w:numPr>
+        <w:rPr>
+          <w:b/>
+          <w:bCs/>
+        </w:rPr>
+      </w:pPr>
+      <w:r>
+        <w:rPr>
+          <w:b/>
+          <w:bCs/>
+        </w:rPr>
+        <w:t>AIAN, NHOPI, and PTNS changed to other</w:t>
+      </w:r>
+    </w:p>
+    <w:p>
+      <w:pPr>
+        <w:pStyle w:val="ListParagraph"/>
+        <w:numPr>
+          <w:ilvl w:val="2"/>
+          <w:numId w:val="1"/>
+        </w:numPr>
+        <w:rPr>
+          <w:b/>
+          <w:bCs/>
+        </w:rPr>
+      </w:pPr>
+      <w:r>
+        <w:rPr>
+          <w:b/>
+          <w:bCs/>
+        </w:rPr>
+        <w:t>Non-binary or other and prefer to not say changed to other</w:t>
+      </w:r>
+    </w:p>
+    <w:p>
+      <w:pPr>
+        <w:pStyle w:val="ListParagraph"/>
+        <w:numPr>
+          <w:ilvl w:val="1"/>
+          <w:numId w:val="1"/>
+        </w:numPr>
+        <w:rPr>
+          <w:b/>
+          <w:bCs/>
+        </w:rPr>
+      </w:pPr>
+      <w:r>
+        <w:rPr>
+          <w:b/>
+          <w:bCs/>
+        </w:rPr>
+        <w:t>Created chosen_imputed1 excel</w:t>
+      </w:r>
+    </w:p>
+    <w:p>
+      <w:pPr>
+        <w:pStyle w:val="ListParagraph"/>
+        <w:numPr>
+          <w:ilvl w:val="2"/>
+          <w:numId w:val="1"/>
+        </w:numPr>
+        <w:rPr>
+          <w:b/>
+          <w:bCs/>
+        </w:rPr>
+      </w:pPr>
+      <w:r>
+        <w:rPr>
+          <w:b/>
+          <w:bCs/>
+        </w:rPr>
+        <w:t>2016 full rows of data</w:t>
+      </w:r>
+    </w:p>
+    <w:p>
+      <w:pPr>
+        <w:pStyle w:val="ListParagraph"/>
+        <w:numPr>
+          <w:ilvl w:val="2"/>
+          <w:numId w:val="1"/>
+        </w:numPr>
+        <w:rPr>
+          <w:b/>
+          <w:bCs/>
+        </w:rPr>
+      </w:pPr>
+      <w:r>
+        <w:rPr>
+          <w:b/>
+          <w:bCs/>
+        </w:rPr>
+        <w:t>1122 missing measurement values imputed out of 24192 total values</w:t>
+      </w:r>
+    </w:p>
+    <w:p>
+      <w:pPr>
+        <w:pStyle w:val="ListParagraph"/>
+        <w:numPr>
+          <w:ilvl w:val="3"/>
+          <w:numId w:val="1"/>
+        </w:numPr>
+        <w:rPr>
+          <w:b/>
+          <w:bCs/>
+        </w:rPr>
+      </w:pPr>
+      <w:r>
+        <w:rPr>
+          <w:b/>
+          <w:bCs/>
+        </w:rPr>
+        <w:t>4.638% of values imputed</w:t>
+      </w:r>
+    </w:p>
+    <w:p>
+      <w:pPr>
+        <w:pStyle w:val="ListParagraph"/>
+        <w:numPr>
+          <w:ilvl w:val="2"/>
+          <w:numId w:val="1"/>
+        </w:numPr>
+        <w:rPr>
+          <w:b/>
+          <w:bCs/>
+        </w:rPr>
+      </w:pPr>
+      <w:r>
+        <w:rPr>
+          <w:b/>
+          <w:bCs/>
+        </w:rPr>
+        <w:t>AIAN, NHOPI, and PTNS changed to other</w:t>
+      </w:r>
+    </w:p>
+    <w:p>
+      <w:pPr>
+        <w:pStyle w:val="ListParagraph"/>
+        <w:numPr>
+          <w:ilvl w:val="2"/>
+          <w:numId w:val="1"/>
+        </w:numPr>
+        <w:rPr>
+          <w:b/>
+          <w:bCs/>
+        </w:rPr>
+      </w:pPr>
+      <w:r>
+        <w:rPr>
+          <w:b/>
+          <w:bCs/>
+        </w:rPr>
+        <w:t>Non-binary or other and prefer to not say changed to other</w:t>
       </w:r>
     </w:p>
     <w:p>
@@ -5802,643 +7544,38 @@
         </w:numPr>
       </w:pPr>
       <w:r>
-        <w:t>PCA</w:t>
-      </w:r>
-    </w:p>
-    <w:p>
-      <w:pPr>
-        <w:pStyle w:val="ListParagraph"/>
-        <w:numPr>
-          <w:ilvl w:val="1"/>
-          <w:numId w:val="1"/>
-        </w:numPr>
-      </w:pPr>
-      <w:r>
-        <w:t xml:space="preserve">PACKAGES: </w:t>
-      </w:r>
-    </w:p>
-    <w:p>
-      <w:pPr>
-        <w:pStyle w:val="ListParagraph"/>
-        <w:numPr>
-          <w:ilvl w:val="2"/>
-          <w:numId w:val="1"/>
-        </w:numPr>
-      </w:pPr>
-      <w:proofErr w:type="spellStart"/>
-      <w:r>
-        <w:t>Tidyverse</w:t>
-      </w:r>
-      <w:proofErr w:type="spellEnd"/>
-      <w:r>
-        <w:t xml:space="preserve"> for </w:t>
-      </w:r>
-      <w:proofErr w:type="spellStart"/>
-      <w:r>
-        <w:t>ggplot</w:t>
-      </w:r>
-      <w:proofErr w:type="spellEnd"/>
-      <w:r>
-        <w:t xml:space="preserve">, </w:t>
-      </w:r>
-      <w:proofErr w:type="spellStart"/>
-      <w:r>
-        <w:t>magriterr</w:t>
-      </w:r>
-      <w:proofErr w:type="spellEnd"/>
-      <w:r>
-        <w:t xml:space="preserve">, </w:t>
-      </w:r>
-      <w:proofErr w:type="spellStart"/>
-      <w:r>
-        <w:t>etc</w:t>
-      </w:r>
-      <w:proofErr w:type="spellEnd"/>
-    </w:p>
-    <w:p>
-      <w:pPr>
-        <w:pStyle w:val="ListParagraph"/>
-        <w:numPr>
-          <w:ilvl w:val="2"/>
-          <w:numId w:val="1"/>
-        </w:numPr>
-      </w:pPr>
-      <w:proofErr w:type="spellStart"/>
-      <w:r>
-        <w:t>Readxl</w:t>
-      </w:r>
-      <w:proofErr w:type="spellEnd"/>
-      <w:r>
-        <w:t xml:space="preserve"> for reading in data</w:t>
-      </w:r>
-    </w:p>
-    <w:p>
-      <w:pPr>
-        <w:pStyle w:val="ListParagraph"/>
-        <w:numPr>
-          <w:ilvl w:val="2"/>
-          <w:numId w:val="1"/>
-        </w:numPr>
-      </w:pPr>
-      <w:proofErr w:type="spellStart"/>
-      <w:r>
-        <w:t>Extrafont</w:t>
-      </w:r>
-      <w:proofErr w:type="spellEnd"/>
-      <w:r>
-        <w:t xml:space="preserve"> to make plots in times new roman</w:t>
-      </w:r>
-    </w:p>
-    <w:p>
-      <w:pPr>
-        <w:pStyle w:val="ListParagraph"/>
-        <w:numPr>
-          <w:ilvl w:val="2"/>
-          <w:numId w:val="1"/>
-        </w:numPr>
-      </w:pPr>
-      <w:proofErr w:type="spellStart"/>
-      <w:r>
-        <w:t>Flextable</w:t>
-      </w:r>
-      <w:proofErr w:type="spellEnd"/>
-      <w:r>
-        <w:t xml:space="preserve"> for </w:t>
-      </w:r>
-      <w:proofErr w:type="spellStart"/>
-      <w:proofErr w:type="gramStart"/>
-      <w:r>
-        <w:t>flextable</w:t>
-      </w:r>
-      <w:proofErr w:type="spellEnd"/>
-      <w:r>
-        <w:t>(</w:t>
-      </w:r>
-      <w:proofErr w:type="gramEnd"/>
-      <w:r>
-        <w:t>) with custom function (allows times new roman)</w:t>
-      </w:r>
-    </w:p>
-    <w:p>
-      <w:pPr>
-        <w:pStyle w:val="ListParagraph"/>
-        <w:numPr>
-          <w:ilvl w:val="2"/>
-          <w:numId w:val="1"/>
-        </w:numPr>
-      </w:pPr>
-      <w:proofErr w:type="spellStart"/>
-      <w:r>
-        <w:t>Writexl</w:t>
-      </w:r>
-      <w:proofErr w:type="spellEnd"/>
-      <w:r>
-        <w:t xml:space="preserve"> for </w:t>
-      </w:r>
-      <w:proofErr w:type="spellStart"/>
-      <w:r>
-        <w:t>write_xlxs</w:t>
-      </w:r>
-      <w:proofErr w:type="spellEnd"/>
-      <w:r>
-        <w:t xml:space="preserve"> function</w:t>
-      </w:r>
-    </w:p>
-    <w:p>
-      <w:pPr>
-        <w:pStyle w:val="ListParagraph"/>
-        <w:numPr>
-          <w:ilvl w:val="2"/>
-          <w:numId w:val="1"/>
-        </w:numPr>
-      </w:pPr>
-      <w:proofErr w:type="spellStart"/>
-      <w:r>
-        <w:t>GGfortify</w:t>
-      </w:r>
-      <w:proofErr w:type="spellEnd"/>
-      <w:r>
-        <w:t xml:space="preserve"> for </w:t>
-      </w:r>
-      <w:proofErr w:type="spellStart"/>
-      <w:r>
-        <w:t>autoplot</w:t>
-      </w:r>
-      <w:proofErr w:type="spellEnd"/>
-      <w:r>
-        <w:t xml:space="preserve"> function</w:t>
-      </w:r>
-    </w:p>
-    <w:p>
-      <w:pPr>
-        <w:pStyle w:val="ListParagraph"/>
-        <w:numPr>
-          <w:ilvl w:val="2"/>
-          <w:numId w:val="1"/>
-        </w:numPr>
-      </w:pPr>
-      <w:r>
-        <w:t>Scales for percent function</w:t>
-      </w:r>
-    </w:p>
-    <w:p>
-      <w:pPr>
-        <w:pStyle w:val="ListParagraph"/>
-        <w:numPr>
-          <w:ilvl w:val="1"/>
-          <w:numId w:val="1"/>
-        </w:numPr>
-      </w:pPr>
-      <w:r>
-        <w:t>Loaded headscan_full1 with visual outliers as NA values</w:t>
-      </w:r>
-    </w:p>
-    <w:p>
-      <w:pPr>
-        <w:pStyle w:val="ListParagraph"/>
-        <w:numPr>
-          <w:ilvl w:val="1"/>
-          <w:numId w:val="1"/>
-        </w:numPr>
-      </w:pPr>
-      <w:r>
-        <w:t xml:space="preserve">Loaded </w:t>
-      </w:r>
-      <w:proofErr w:type="spellStart"/>
-      <w:r>
-        <w:t>measureNAs</w:t>
-      </w:r>
-      <w:proofErr w:type="spellEnd"/>
-      <w:r>
-        <w:t xml:space="preserve"> dataset</w:t>
-      </w:r>
-    </w:p>
-    <w:p>
-      <w:pPr>
-        <w:pStyle w:val="ListParagraph"/>
-        <w:numPr>
-          <w:ilvl w:val="1"/>
-          <w:numId w:val="1"/>
-        </w:numPr>
-      </w:pPr>
-      <w:r>
-        <w:t>Generated table of NA values in chosen vars</w:t>
-      </w:r>
-    </w:p>
-    <w:p>
-      <w:pPr>
-        <w:pStyle w:val="ListParagraph"/>
-        <w:numPr>
-          <w:ilvl w:val="1"/>
-          <w:numId w:val="1"/>
-        </w:numPr>
-      </w:pPr>
-      <w:r>
-        <w:t xml:space="preserve">Generated </w:t>
-      </w:r>
-      <w:r>
-        <w:t>plot</w:t>
-      </w:r>
-      <w:r>
-        <w:t>s</w:t>
-      </w:r>
-      <w:r>
-        <w:t xml:space="preserve"> of NA values</w:t>
-      </w:r>
-      <w:r>
-        <w:t xml:space="preserve"> in chosen vars</w:t>
-      </w:r>
-    </w:p>
-    <w:p>
-      <w:pPr>
-        <w:pStyle w:val="ListParagraph"/>
-        <w:numPr>
-          <w:ilvl w:val="1"/>
-          <w:numId w:val="1"/>
-        </w:numPr>
-      </w:pPr>
-      <w:r>
-        <w:t>Dropped NA values from</w:t>
-      </w:r>
-      <w:r>
-        <w:t xml:space="preserve"> measurement vars</w:t>
-      </w:r>
-      <w:r>
-        <w:t>, added demographic variables back in</w:t>
-      </w:r>
-    </w:p>
-    <w:p>
-      <w:pPr>
-        <w:pStyle w:val="ListParagraph"/>
-        <w:numPr>
-          <w:ilvl w:val="2"/>
-          <w:numId w:val="1"/>
-        </w:numPr>
-      </w:pPr>
-      <w:proofErr w:type="spellStart"/>
-      <w:r>
-        <w:t>PCAdata_full</w:t>
-      </w:r>
-      <w:proofErr w:type="spellEnd"/>
+        <w:t>MANOVA</w:t>
+      </w:r>
+      <w:r>
+        <w:t xml:space="preserve"> data transformations test</w:t>
+      </w:r>
+    </w:p>
+    <w:p>
+      <w:pPr>
+        <w:pStyle w:val="ListParagraph"/>
+        <w:numPr>
+          <w:ilvl w:val="1"/>
+          <w:numId w:val="1"/>
+        </w:numPr>
+      </w:pPr>
+    </w:p>
+    <w:p>
+      <w:pPr>
+        <w:pStyle w:val="ListParagraph"/>
+        <w:numPr>
+          <w:ilvl w:val="0"/>
+          <w:numId w:val="1"/>
+        </w:numPr>
+      </w:pPr>
+      <w:r>
+        <w:t xml:space="preserve">MANOVA </w:t>
+      </w:r>
+      <w:r>
+        <w:t>assumptions</w:t>
+      </w:r>
       <w:r>
         <w:t xml:space="preserve"> </w:t>
       </w:r>
-      <w:proofErr w:type="spellStart"/>
-      <w:r>
-        <w:t>dataframe</w:t>
-      </w:r>
-      <w:proofErr w:type="spellEnd"/>
-    </w:p>
-    <w:p>
-      <w:pPr>
-        <w:pStyle w:val="ListParagraph"/>
-        <w:numPr>
-          <w:ilvl w:val="1"/>
-          <w:numId w:val="1"/>
-        </w:numPr>
-      </w:pPr>
-      <w:r>
-        <w:t xml:space="preserve">Removed ID column from </w:t>
-      </w:r>
-      <w:proofErr w:type="spellStart"/>
-      <w:r>
-        <w:t>PCAdata_num</w:t>
-      </w:r>
-      <w:proofErr w:type="spellEnd"/>
-      <w:r>
-        <w:t xml:space="preserve"> and </w:t>
-      </w:r>
-      <w:proofErr w:type="spellStart"/>
-      <w:r>
-        <w:t>PCAdata_full</w:t>
-      </w:r>
-      <w:proofErr w:type="spellEnd"/>
-    </w:p>
-    <w:p>
-      <w:pPr>
-        <w:pStyle w:val="ListParagraph"/>
-        <w:numPr>
-          <w:ilvl w:val="1"/>
-          <w:numId w:val="1"/>
-        </w:numPr>
-      </w:pPr>
-      <w:r>
-        <w:t>Following link in R code, ran PCA:</w:t>
-      </w:r>
-    </w:p>
-    <w:p>
-      <w:pPr>
-        <w:pStyle w:val="ListParagraph"/>
-        <w:numPr>
-          <w:ilvl w:val="2"/>
-          <w:numId w:val="1"/>
-        </w:numPr>
-      </w:pPr>
-      <w:r>
-        <w:t xml:space="preserve">PCA data was scaled using </w:t>
-      </w:r>
-      <w:proofErr w:type="spellStart"/>
-      <w:proofErr w:type="gramStart"/>
-      <w:r>
-        <w:t>prcomp</w:t>
-      </w:r>
-      <w:proofErr w:type="spellEnd"/>
-      <w:r>
-        <w:t>(</w:t>
-      </w:r>
-      <w:proofErr w:type="gramEnd"/>
-      <w:r>
-        <w:t>data, scale=TRUE)</w:t>
-      </w:r>
-    </w:p>
-    <w:p>
-      <w:pPr>
-        <w:pStyle w:val="ListParagraph"/>
-        <w:numPr>
-          <w:ilvl w:val="2"/>
-          <w:numId w:val="1"/>
-        </w:numPr>
-      </w:pPr>
-      <w:r>
-        <w:t>PCA data were rotated by -1</w:t>
-      </w:r>
-    </w:p>
-    <w:p>
-      <w:pPr>
-        <w:pStyle w:val="ListParagraph"/>
-        <w:numPr>
-          <w:ilvl w:val="2"/>
-          <w:numId w:val="1"/>
-        </w:numPr>
-      </w:pPr>
-      <w:r>
-        <w:t xml:space="preserve">Variance explained was gathered using </w:t>
-      </w:r>
-      <w:r>
-        <w:t>equation:</w:t>
-      </w:r>
-    </w:p>
-    <w:p>
-      <w:pPr>
-        <w:pStyle w:val="ListParagraph"/>
-        <w:numPr>
-          <w:ilvl w:val="3"/>
-          <w:numId w:val="1"/>
-        </w:numPr>
-      </w:pPr>
-      <w:r>
-        <w:t>SD^2/</w:t>
-      </w:r>
-      <w:proofErr w:type="gramStart"/>
-      <w:r>
-        <w:t>sum(</w:t>
-      </w:r>
-      <w:proofErr w:type="gramEnd"/>
-      <w:r>
-        <w:t>SD^2)</w:t>
-      </w:r>
-    </w:p>
-    <w:p>
-      <w:pPr>
-        <w:pStyle w:val="ListParagraph"/>
-        <w:numPr>
-          <w:ilvl w:val="1"/>
-          <w:numId w:val="1"/>
-        </w:numPr>
-      </w:pPr>
-      <w:r>
-        <w:t xml:space="preserve">Scree plot generated using </w:t>
-      </w:r>
-      <w:proofErr w:type="spellStart"/>
-      <w:r>
-        <w:t>qplot</w:t>
-      </w:r>
-      <w:proofErr w:type="spellEnd"/>
-    </w:p>
-    <w:p>
-      <w:pPr>
-        <w:pStyle w:val="ListParagraph"/>
-        <w:numPr>
-          <w:ilvl w:val="1"/>
-          <w:numId w:val="1"/>
-        </w:numPr>
-      </w:pPr>
-      <w:r>
-        <w:t xml:space="preserve">Variance explained manipulated into </w:t>
-      </w:r>
-      <w:proofErr w:type="spellStart"/>
-      <w:r>
-        <w:t>dataframe</w:t>
-      </w:r>
-      <w:proofErr w:type="spellEnd"/>
-    </w:p>
-    <w:p>
-      <w:pPr>
-        <w:pStyle w:val="ListParagraph"/>
-        <w:numPr>
-          <w:ilvl w:val="1"/>
-          <w:numId w:val="1"/>
-        </w:numPr>
-      </w:pPr>
-      <w:r>
-        <w:t xml:space="preserve">Scree plot generated using </w:t>
-      </w:r>
-      <w:proofErr w:type="spellStart"/>
-      <w:r>
-        <w:t>ggplot</w:t>
-      </w:r>
-      <w:proofErr w:type="spellEnd"/>
-    </w:p>
-    <w:p>
-      <w:pPr>
-        <w:pStyle w:val="ListParagraph"/>
-        <w:numPr>
-          <w:ilvl w:val="1"/>
-          <w:numId w:val="1"/>
-        </w:numPr>
-      </w:pPr>
-      <w:r>
-        <w:t>Manipulated x variable of PCA output to match PCA2.Rmd</w:t>
-      </w:r>
-    </w:p>
-    <w:p>
-      <w:pPr>
-        <w:pStyle w:val="ListParagraph"/>
-        <w:numPr>
-          <w:ilvl w:val="2"/>
-          <w:numId w:val="1"/>
-        </w:numPr>
-      </w:pPr>
-      <w:r>
-        <w:t>Plots were same, but mirrored and rotated</w:t>
-      </w:r>
-    </w:p>
-    <w:p>
-      <w:pPr>
-        <w:pStyle w:val="ListParagraph"/>
-        <w:numPr>
-          <w:ilvl w:val="2"/>
-          <w:numId w:val="1"/>
-        </w:numPr>
-      </w:pPr>
-      <w:r>
-        <w:t xml:space="preserve">Went with PCA2 as better due to </w:t>
-      </w:r>
-    </w:p>
-    <w:p>
-      <w:pPr>
-        <w:pStyle w:val="ListParagraph"/>
-        <w:numPr>
-          <w:ilvl w:val="3"/>
-          <w:numId w:val="1"/>
-        </w:numPr>
-      </w:pPr>
-      <w:r>
-        <w:t>more prevalence of that process online</w:t>
-      </w:r>
-    </w:p>
-    <w:p>
-      <w:pPr>
-        <w:pStyle w:val="ListParagraph"/>
-        <w:numPr>
-          <w:ilvl w:val="3"/>
-          <w:numId w:val="1"/>
-        </w:numPr>
-      </w:pPr>
-      <w:r>
-        <w:lastRenderedPageBreak/>
-        <w:t xml:space="preserve">the ability to use that process with </w:t>
-      </w:r>
-      <w:proofErr w:type="spellStart"/>
-      <w:r>
-        <w:t>ggplot</w:t>
-      </w:r>
-      <w:proofErr w:type="spellEnd"/>
-      <w:r>
-        <w:t xml:space="preserve"> (and make ellipses) </w:t>
-      </w:r>
-    </w:p>
-    <w:p>
-      <w:pPr>
-        <w:pStyle w:val="ListParagraph"/>
-        <w:numPr>
-          <w:ilvl w:val="1"/>
-          <w:numId w:val="1"/>
-        </w:numPr>
-      </w:pPr>
-      <w:r>
-        <w:t xml:space="preserve">Used </w:t>
-      </w:r>
-      <w:proofErr w:type="spellStart"/>
-      <w:r>
-        <w:t>autoplot</w:t>
-      </w:r>
-      <w:proofErr w:type="spellEnd"/>
-      <w:r>
-        <w:t xml:space="preserve"> to generate </w:t>
-      </w:r>
-      <w:r>
-        <w:t>plo</w:t>
-      </w:r>
-      <w:r>
-        <w:t>t</w:t>
-      </w:r>
-      <w:r>
-        <w:t>s</w:t>
-      </w:r>
-      <w:r>
-        <w:t xml:space="preserve"> </w:t>
-      </w:r>
-      <w:r>
-        <w:t>of pc1 and pc2</w:t>
-      </w:r>
-    </w:p>
-    <w:p>
-      <w:pPr>
-        <w:pStyle w:val="ListParagraph"/>
-        <w:numPr>
-          <w:ilvl w:val="2"/>
-          <w:numId w:val="1"/>
-        </w:numPr>
-      </w:pPr>
-      <w:r>
-        <w:t>No color coding</w:t>
-      </w:r>
-    </w:p>
-    <w:p>
-      <w:pPr>
-        <w:pStyle w:val="ListParagraph"/>
-        <w:numPr>
-          <w:ilvl w:val="2"/>
-          <w:numId w:val="1"/>
-        </w:numPr>
-      </w:pPr>
-      <w:r>
-        <w:t>Race/eth</w:t>
-      </w:r>
-    </w:p>
-    <w:p>
-      <w:pPr>
-        <w:pStyle w:val="ListParagraph"/>
-        <w:numPr>
-          <w:ilvl w:val="2"/>
-          <w:numId w:val="1"/>
-        </w:numPr>
-      </w:pPr>
-      <w:r>
-        <w:t xml:space="preserve">Race/eth </w:t>
-      </w:r>
-      <w:r>
-        <w:t>Loadings displayed</w:t>
-      </w:r>
-    </w:p>
-    <w:p>
-      <w:pPr>
-        <w:pStyle w:val="ListParagraph"/>
-        <w:numPr>
-          <w:ilvl w:val="2"/>
-          <w:numId w:val="1"/>
-        </w:numPr>
-      </w:pPr>
-      <w:r>
-        <w:t>Gender</w:t>
-      </w:r>
-    </w:p>
-    <w:p>
-      <w:pPr>
-        <w:pStyle w:val="ListParagraph"/>
-        <w:numPr>
-          <w:ilvl w:val="2"/>
-          <w:numId w:val="1"/>
-        </w:numPr>
-      </w:pPr>
-      <w:r>
-        <w:t>Gender loadings displayed</w:t>
-      </w:r>
-    </w:p>
-    <w:p>
-      <w:pPr>
-        <w:pStyle w:val="ListParagraph"/>
-        <w:numPr>
-          <w:ilvl w:val="2"/>
-          <w:numId w:val="1"/>
-        </w:numPr>
-      </w:pPr>
-      <w:r>
-        <w:t>Age group</w:t>
-      </w:r>
-    </w:p>
-    <w:p>
-      <w:pPr>
-        <w:pStyle w:val="ListParagraph"/>
-        <w:numPr>
-          <w:ilvl w:val="2"/>
-          <w:numId w:val="1"/>
-        </w:numPr>
-      </w:pPr>
-      <w:r>
-        <w:t>Age group loadings displayed</w:t>
-      </w:r>
     </w:p>
     <w:p>
       <w:pPr>
@@ -6449,427 +7586,7 @@
         </w:numPr>
       </w:pPr>
       <w:r>
-        <w:t>PCA2</w:t>
-      </w:r>
-    </w:p>
-    <w:p>
-      <w:pPr>
-        <w:pStyle w:val="ListParagraph"/>
-        <w:numPr>
-          <w:ilvl w:val="1"/>
-          <w:numId w:val="1"/>
-        </w:numPr>
-      </w:pPr>
-      <w:r>
-        <w:t>PACKAGES:</w:t>
-      </w:r>
-    </w:p>
-    <w:p>
-      <w:pPr>
-        <w:pStyle w:val="ListParagraph"/>
-        <w:numPr>
-          <w:ilvl w:val="2"/>
-          <w:numId w:val="1"/>
-        </w:numPr>
-      </w:pPr>
-      <w:proofErr w:type="spellStart"/>
-      <w:r>
-        <w:t>Tidyverse</w:t>
-      </w:r>
-      <w:proofErr w:type="spellEnd"/>
-      <w:r>
-        <w:t xml:space="preserve"> for </w:t>
-      </w:r>
-      <w:proofErr w:type="spellStart"/>
-      <w:r>
-        <w:t>ggplot</w:t>
-      </w:r>
-      <w:proofErr w:type="spellEnd"/>
-      <w:r>
-        <w:t xml:space="preserve">, </w:t>
-      </w:r>
-      <w:proofErr w:type="spellStart"/>
-      <w:r>
-        <w:t>magriterr</w:t>
-      </w:r>
-      <w:proofErr w:type="spellEnd"/>
-      <w:r>
-        <w:t xml:space="preserve">, </w:t>
-      </w:r>
-      <w:proofErr w:type="spellStart"/>
-      <w:r>
-        <w:t>etc</w:t>
-      </w:r>
-      <w:proofErr w:type="spellEnd"/>
-    </w:p>
-    <w:p>
-      <w:pPr>
-        <w:pStyle w:val="ListParagraph"/>
-        <w:numPr>
-          <w:ilvl w:val="2"/>
-          <w:numId w:val="1"/>
-        </w:numPr>
-      </w:pPr>
-      <w:proofErr w:type="spellStart"/>
-      <w:r>
-        <w:t>Readxl</w:t>
-      </w:r>
-      <w:proofErr w:type="spellEnd"/>
-      <w:r>
-        <w:t xml:space="preserve"> for reading in data</w:t>
-      </w:r>
-    </w:p>
-    <w:p>
-      <w:pPr>
-        <w:pStyle w:val="ListParagraph"/>
-        <w:numPr>
-          <w:ilvl w:val="2"/>
-          <w:numId w:val="1"/>
-        </w:numPr>
-      </w:pPr>
-      <w:proofErr w:type="spellStart"/>
-      <w:r>
-        <w:t>Extrafont</w:t>
-      </w:r>
-      <w:proofErr w:type="spellEnd"/>
-      <w:r>
-        <w:t xml:space="preserve"> to make plots in times new roman</w:t>
-      </w:r>
-    </w:p>
-    <w:p>
-      <w:pPr>
-        <w:pStyle w:val="ListParagraph"/>
-        <w:numPr>
-          <w:ilvl w:val="2"/>
-          <w:numId w:val="1"/>
-        </w:numPr>
-      </w:pPr>
-      <w:proofErr w:type="spellStart"/>
-      <w:r>
-        <w:t>Flextable</w:t>
-      </w:r>
-      <w:proofErr w:type="spellEnd"/>
-      <w:r>
-        <w:t xml:space="preserve"> for </w:t>
-      </w:r>
-      <w:proofErr w:type="spellStart"/>
-      <w:proofErr w:type="gramStart"/>
-      <w:r>
-        <w:t>flextable</w:t>
-      </w:r>
-      <w:proofErr w:type="spellEnd"/>
-      <w:r>
-        <w:t>(</w:t>
-      </w:r>
-      <w:proofErr w:type="gramEnd"/>
-      <w:r>
-        <w:t>) with custom function (allows times new roman)</w:t>
-      </w:r>
-    </w:p>
-    <w:p>
-      <w:pPr>
-        <w:pStyle w:val="ListParagraph"/>
-        <w:numPr>
-          <w:ilvl w:val="2"/>
-          <w:numId w:val="1"/>
-        </w:numPr>
-      </w:pPr>
-      <w:proofErr w:type="spellStart"/>
-      <w:r>
-        <w:t>Fauxnaif</w:t>
-      </w:r>
-      <w:proofErr w:type="spellEnd"/>
-      <w:r>
-        <w:t xml:space="preserve"> for </w:t>
-      </w:r>
-      <w:proofErr w:type="spellStart"/>
-      <w:r>
-        <w:t>na_if_in</w:t>
-      </w:r>
-      <w:proofErr w:type="spellEnd"/>
-    </w:p>
-    <w:p>
-      <w:pPr>
-        <w:pStyle w:val="ListParagraph"/>
-        <w:numPr>
-          <w:ilvl w:val="2"/>
-          <w:numId w:val="1"/>
-        </w:numPr>
-      </w:pPr>
-      <w:r>
-        <w:t>Reshape2 for melt</w:t>
-      </w:r>
-    </w:p>
-    <w:p>
-      <w:pPr>
-        <w:pStyle w:val="ListParagraph"/>
-        <w:numPr>
-          <w:ilvl w:val="2"/>
-          <w:numId w:val="1"/>
-        </w:numPr>
-      </w:pPr>
-      <w:proofErr w:type="spellStart"/>
-      <w:r>
-        <w:t>FactoMineR</w:t>
-      </w:r>
-      <w:proofErr w:type="spellEnd"/>
-      <w:r>
-        <w:t xml:space="preserve"> for PCA</w:t>
-      </w:r>
-    </w:p>
-    <w:p>
-      <w:pPr>
-        <w:pStyle w:val="ListParagraph"/>
-        <w:numPr>
-          <w:ilvl w:val="1"/>
-          <w:numId w:val="1"/>
-        </w:numPr>
-      </w:pPr>
-      <w:r>
-        <w:t xml:space="preserve">Loaded </w:t>
-      </w:r>
-      <w:proofErr w:type="spellStart"/>
-      <w:r>
-        <w:t>chosen_nona</w:t>
-      </w:r>
-      <w:proofErr w:type="spellEnd"/>
-    </w:p>
-    <w:p>
-      <w:pPr>
-        <w:pStyle w:val="ListParagraph"/>
-        <w:numPr>
-          <w:ilvl w:val="1"/>
-          <w:numId w:val="1"/>
-        </w:numPr>
-      </w:pPr>
-      <w:r>
-        <w:t>Centered and scaled data (function found online, link in code)</w:t>
-      </w:r>
-    </w:p>
-    <w:p>
-      <w:pPr>
-        <w:pStyle w:val="ListParagraph"/>
-        <w:numPr>
-          <w:ilvl w:val="1"/>
-          <w:numId w:val="1"/>
-        </w:numPr>
-      </w:pPr>
-      <w:r>
-        <w:t>Created PCA</w:t>
-      </w:r>
-      <w:r>
-        <w:t xml:space="preserve"> columns in </w:t>
-      </w:r>
-      <w:proofErr w:type="spellStart"/>
-      <w:r>
-        <w:t>dataframe</w:t>
-      </w:r>
-      <w:proofErr w:type="spellEnd"/>
-    </w:p>
-    <w:p>
-      <w:pPr>
-        <w:pStyle w:val="ListParagraph"/>
-        <w:numPr>
-          <w:ilvl w:val="1"/>
-          <w:numId w:val="1"/>
-        </w:numPr>
-      </w:pPr>
-      <w:r>
-        <w:t>Manipulated a couple of columns for data plotting</w:t>
-      </w:r>
-    </w:p>
-    <w:p>
-      <w:pPr>
-        <w:pStyle w:val="ListParagraph"/>
-        <w:numPr>
-          <w:ilvl w:val="1"/>
-          <w:numId w:val="1"/>
-        </w:numPr>
-      </w:pPr>
-      <w:r>
-        <w:t xml:space="preserve">Used </w:t>
-      </w:r>
-      <w:proofErr w:type="spellStart"/>
-      <w:r>
-        <w:t>ggplot</w:t>
-      </w:r>
-      <w:proofErr w:type="spellEnd"/>
-      <w:r>
-        <w:t xml:space="preserve"> to generate plots of pc1 and pc2</w:t>
-      </w:r>
-    </w:p>
-    <w:p>
-      <w:pPr>
-        <w:pStyle w:val="ListParagraph"/>
-        <w:numPr>
-          <w:ilvl w:val="2"/>
-          <w:numId w:val="1"/>
-        </w:numPr>
-      </w:pPr>
-      <w:r>
-        <w:t>No color coding</w:t>
-      </w:r>
-    </w:p>
-    <w:p>
-      <w:pPr>
-        <w:pStyle w:val="ListParagraph"/>
-        <w:numPr>
-          <w:ilvl w:val="2"/>
-          <w:numId w:val="1"/>
-        </w:numPr>
-      </w:pPr>
-      <w:r>
-        <w:t>Race/eth</w:t>
-      </w:r>
-    </w:p>
-    <w:p>
-      <w:pPr>
-        <w:pStyle w:val="ListParagraph"/>
-        <w:numPr>
-          <w:ilvl w:val="2"/>
-          <w:numId w:val="1"/>
-        </w:numPr>
-      </w:pPr>
-      <w:r>
-        <w:t>Race/eth with ellipses all categories</w:t>
-      </w:r>
-    </w:p>
-    <w:p>
-      <w:pPr>
-        <w:pStyle w:val="ListParagraph"/>
-        <w:numPr>
-          <w:ilvl w:val="2"/>
-          <w:numId w:val="1"/>
-        </w:numPr>
-      </w:pPr>
-      <w:r>
-        <w:t>Race/eth with ellipses four most common race/eth categories with other shown</w:t>
-      </w:r>
-    </w:p>
-    <w:p>
-      <w:pPr>
-        <w:pStyle w:val="ListParagraph"/>
-        <w:numPr>
-          <w:ilvl w:val="2"/>
-          <w:numId w:val="1"/>
-        </w:numPr>
-      </w:pPr>
-      <w:r>
-        <w:t>Race/eth with ellipses four most common race/eth categories with other not shown</w:t>
-      </w:r>
-    </w:p>
-    <w:p>
-      <w:pPr>
-        <w:pStyle w:val="ListParagraph"/>
-        <w:numPr>
-          <w:ilvl w:val="2"/>
-          <w:numId w:val="1"/>
-        </w:numPr>
-      </w:pPr>
-      <w:r>
-        <w:t>Black,</w:t>
-      </w:r>
-      <w:r>
-        <w:t xml:space="preserve"> Asian, other with ellipses</w:t>
-      </w:r>
-    </w:p>
-    <w:p>
-      <w:pPr>
-        <w:pStyle w:val="ListParagraph"/>
-        <w:numPr>
-          <w:ilvl w:val="2"/>
-          <w:numId w:val="1"/>
-        </w:numPr>
-      </w:pPr>
-      <w:r>
-        <w:t>Black and Asian with ellipses</w:t>
-      </w:r>
-    </w:p>
-    <w:p>
-      <w:pPr>
-        <w:pStyle w:val="ListParagraph"/>
-        <w:numPr>
-          <w:ilvl w:val="2"/>
-          <w:numId w:val="1"/>
-        </w:numPr>
-      </w:pPr>
-      <w:r>
-        <w:t>Gender</w:t>
-      </w:r>
-    </w:p>
-    <w:p>
-      <w:pPr>
-        <w:pStyle w:val="ListParagraph"/>
-        <w:numPr>
-          <w:ilvl w:val="2"/>
-          <w:numId w:val="1"/>
-        </w:numPr>
-      </w:pPr>
-      <w:r>
-        <w:t xml:space="preserve">Gender </w:t>
-      </w:r>
-      <w:r>
-        <w:t>with ellipses all categories</w:t>
-      </w:r>
-    </w:p>
-    <w:p>
-      <w:pPr>
-        <w:pStyle w:val="ListParagraph"/>
-        <w:numPr>
-          <w:ilvl w:val="2"/>
-          <w:numId w:val="1"/>
-        </w:numPr>
-      </w:pPr>
-      <w:r>
-        <w:t xml:space="preserve">Gender </w:t>
-      </w:r>
-      <w:r>
-        <w:t>with ellipses</w:t>
-      </w:r>
-      <w:r>
-        <w:t xml:space="preserve"> two most common </w:t>
-      </w:r>
-      <w:r>
-        <w:t xml:space="preserve">gender categories with other shown </w:t>
-      </w:r>
-    </w:p>
-    <w:p>
-      <w:pPr>
-        <w:pStyle w:val="ListParagraph"/>
-        <w:numPr>
-          <w:ilvl w:val="2"/>
-          <w:numId w:val="1"/>
-        </w:numPr>
-      </w:pPr>
-      <w:r>
-        <w:t xml:space="preserve">Gender with ellipses two </w:t>
-      </w:r>
-      <w:r>
-        <w:t>most common gender categories with other not shown</w:t>
-      </w:r>
-    </w:p>
-    <w:p>
-      <w:pPr>
-        <w:pStyle w:val="ListParagraph"/>
-        <w:numPr>
-          <w:ilvl w:val="2"/>
-          <w:numId w:val="1"/>
-        </w:numPr>
-      </w:pPr>
-      <w:r>
-        <w:t xml:space="preserve">Age </w:t>
-      </w:r>
-    </w:p>
-    <w:p>
-      <w:pPr>
-        <w:pStyle w:val="ListParagraph"/>
-        <w:numPr>
-          <w:ilvl w:val="2"/>
-          <w:numId w:val="1"/>
-        </w:numPr>
-      </w:pPr>
-      <w:r>
-        <w:t>Age with ellipses all categories</w:t>
+        <w:t>Running MANOVA</w:t>
       </w:r>
     </w:p>
     <w:p>
@@ -6881,28 +7598,8 @@
         </w:numPr>
       </w:pPr>
       <w:r>
-        <w:t>PCA-imputed</w:t>
-      </w:r>
-    </w:p>
-    <w:p>
-      <w:pPr>
-        <w:pStyle w:val="ListParagraph"/>
-        <w:numPr>
-          <w:ilvl w:val="1"/>
-          <w:numId w:val="1"/>
-        </w:numPr>
-      </w:pPr>
-      <w:r>
-        <w:t xml:space="preserve">Same as PCA file, but with </w:t>
-      </w:r>
-      <w:proofErr w:type="spellStart"/>
-      <w:r>
-        <w:t>imputed</w:t>
-      </w:r>
-      <w:r>
-        <w:t>_data</w:t>
-      </w:r>
-      <w:proofErr w:type="spellEnd"/>
+        <w:t>Running ANOVAs</w:t>
+      </w:r>
     </w:p>
     <w:p>
       <w:pPr>
@@ -6912,26 +7609,14 @@
           <w:numId w:val="1"/>
         </w:numPr>
       </w:pPr>
-      <w:r>
-        <w:t>PCA2-imputed</w:t>
-      </w:r>
-    </w:p>
-    <w:p>
-      <w:pPr>
-        <w:pStyle w:val="ListParagraph"/>
-        <w:numPr>
-          <w:ilvl w:val="1"/>
-          <w:numId w:val="1"/>
-        </w:numPr>
-      </w:pPr>
-      <w:r>
-        <w:t xml:space="preserve">Same as PCA2 file, but with </w:t>
-      </w:r>
-      <w:proofErr w:type="spellStart"/>
-      <w:r>
-        <w:t>imputed_data</w:t>
-      </w:r>
-      <w:proofErr w:type="spellEnd"/>
+      <w:proofErr w:type="spellStart"/>
+      <w:r>
+        <w:t>Emmeans</w:t>
+      </w:r>
+      <w:proofErr w:type="spellEnd"/>
+      <w:r>
+        <w:t xml:space="preserve"> graphs</w:t>
+      </w:r>
     </w:p>
     <w:p>
       <w:pPr>
@@ -6942,228 +7627,8 @@
         </w:numPr>
       </w:pPr>
       <w:commentRangeStart w:id="0"/>
-      <w:commentRangeStart w:id="1"/>
-      <w:commentRangeStart w:id="2"/>
-      <w:r>
-        <w:t>MANOVA demographics</w:t>
-      </w:r>
-    </w:p>
-    <w:p>
-      <w:pPr>
-        <w:pStyle w:val="ListParagraph"/>
-        <w:numPr>
-          <w:ilvl w:val="1"/>
-          <w:numId w:val="1"/>
-        </w:numPr>
-      </w:pPr>
-      <w:r>
-        <w:t>PACKAGES:</w:t>
-      </w:r>
-    </w:p>
-    <w:p>
-      <w:pPr>
-        <w:pStyle w:val="ListParagraph"/>
-        <w:numPr>
-          <w:ilvl w:val="2"/>
-          <w:numId w:val="1"/>
-        </w:numPr>
-      </w:pPr>
-      <w:proofErr w:type="spellStart"/>
-      <w:r>
-        <w:t>Tidyverse</w:t>
-      </w:r>
-      <w:proofErr w:type="spellEnd"/>
-      <w:r>
-        <w:t xml:space="preserve"> for </w:t>
-      </w:r>
-      <w:proofErr w:type="spellStart"/>
-      <w:r>
-        <w:t>ggplot</w:t>
-      </w:r>
-      <w:proofErr w:type="spellEnd"/>
-      <w:r>
-        <w:t xml:space="preserve">, </w:t>
-      </w:r>
-      <w:proofErr w:type="spellStart"/>
-      <w:r>
-        <w:t>magriterr</w:t>
-      </w:r>
-      <w:proofErr w:type="spellEnd"/>
-      <w:r>
-        <w:t xml:space="preserve">, </w:t>
-      </w:r>
-      <w:proofErr w:type="spellStart"/>
-      <w:r>
-        <w:t>etc</w:t>
-      </w:r>
-      <w:proofErr w:type="spellEnd"/>
-    </w:p>
-    <w:p>
-      <w:pPr>
-        <w:pStyle w:val="ListParagraph"/>
-        <w:numPr>
-          <w:ilvl w:val="2"/>
-          <w:numId w:val="1"/>
-        </w:numPr>
-      </w:pPr>
-      <w:proofErr w:type="spellStart"/>
-      <w:r>
-        <w:lastRenderedPageBreak/>
-        <w:t>Readxl</w:t>
-      </w:r>
-      <w:proofErr w:type="spellEnd"/>
-      <w:r>
-        <w:t xml:space="preserve"> for reading in data</w:t>
-      </w:r>
-    </w:p>
-    <w:p>
-      <w:pPr>
-        <w:pStyle w:val="ListParagraph"/>
-        <w:numPr>
-          <w:ilvl w:val="2"/>
-          <w:numId w:val="1"/>
-        </w:numPr>
-      </w:pPr>
-      <w:proofErr w:type="spellStart"/>
-      <w:r>
-        <w:t>Extrafont</w:t>
-      </w:r>
-      <w:proofErr w:type="spellEnd"/>
-      <w:r>
-        <w:t xml:space="preserve"> to make plots in times new roman</w:t>
-      </w:r>
-    </w:p>
-    <w:p>
-      <w:pPr>
-        <w:pStyle w:val="ListParagraph"/>
-        <w:numPr>
-          <w:ilvl w:val="2"/>
-          <w:numId w:val="1"/>
-        </w:numPr>
-      </w:pPr>
-      <w:proofErr w:type="spellStart"/>
-      <w:r>
-        <w:t>Flextable</w:t>
-      </w:r>
-      <w:proofErr w:type="spellEnd"/>
-      <w:r>
-        <w:t xml:space="preserve"> for </w:t>
-      </w:r>
-      <w:proofErr w:type="spellStart"/>
-      <w:proofErr w:type="gramStart"/>
-      <w:r>
-        <w:t>flextable</w:t>
-      </w:r>
-      <w:proofErr w:type="spellEnd"/>
-      <w:r>
-        <w:t>(</w:t>
-      </w:r>
-      <w:proofErr w:type="gramEnd"/>
-      <w:r>
-        <w:t>) with custom function (allows times new roman)</w:t>
-      </w:r>
-    </w:p>
-    <w:p>
-      <w:pPr>
-        <w:pStyle w:val="ListParagraph"/>
-        <w:numPr>
-          <w:ilvl w:val="2"/>
-          <w:numId w:val="1"/>
-        </w:numPr>
-      </w:pPr>
-      <w:proofErr w:type="spellStart"/>
-      <w:r>
-        <w:t>Writexl</w:t>
-      </w:r>
-      <w:proofErr w:type="spellEnd"/>
-      <w:r>
-        <w:t xml:space="preserve"> for </w:t>
-      </w:r>
-      <w:proofErr w:type="spellStart"/>
-      <w:r>
-        <w:t>write_xlxs</w:t>
-      </w:r>
-      <w:proofErr w:type="spellEnd"/>
-      <w:r>
-        <w:t xml:space="preserve"> function</w:t>
-      </w:r>
-    </w:p>
-    <w:p>
-      <w:pPr>
-        <w:pStyle w:val="ListParagraph"/>
-        <w:numPr>
-          <w:ilvl w:val="2"/>
-          <w:numId w:val="1"/>
-        </w:numPr>
-      </w:pPr>
-      <w:proofErr w:type="spellStart"/>
-      <w:r>
-        <w:t>Forcats</w:t>
-      </w:r>
-      <w:proofErr w:type="spellEnd"/>
-      <w:r>
-        <w:t xml:space="preserve"> for </w:t>
-      </w:r>
-      <w:proofErr w:type="spellStart"/>
-      <w:r>
-        <w:t>fct_reorder</w:t>
-      </w:r>
-      <w:proofErr w:type="spellEnd"/>
-    </w:p>
-    <w:p>
-      <w:pPr>
-        <w:pStyle w:val="ListParagraph"/>
-        <w:numPr>
-          <w:ilvl w:val="1"/>
-          <w:numId w:val="1"/>
-        </w:numPr>
-      </w:pPr>
-      <w:r>
-        <w:t>Loaded SA3_noout</w:t>
-      </w:r>
-    </w:p>
-    <w:p>
-      <w:pPr>
-        <w:pStyle w:val="ListParagraph"/>
-        <w:numPr>
-          <w:ilvl w:val="1"/>
-          <w:numId w:val="1"/>
-        </w:numPr>
-      </w:pPr>
-      <w:r>
-        <w:t xml:space="preserve">Generated histogram of </w:t>
-      </w:r>
-      <w:proofErr w:type="spellStart"/>
-      <w:r>
-        <w:t>race_eth</w:t>
-      </w:r>
-      <w:proofErr w:type="spellEnd"/>
-      <w:r>
-        <w:t xml:space="preserve"> frequency</w:t>
-      </w:r>
-    </w:p>
-    <w:p>
-      <w:pPr>
-        <w:pStyle w:val="ListParagraph"/>
-        <w:numPr>
-          <w:ilvl w:val="1"/>
-          <w:numId w:val="1"/>
-        </w:numPr>
-      </w:pPr>
-      <w:r>
-        <w:t>Generated histogram of gender frequency</w:t>
-      </w:r>
-    </w:p>
-    <w:p>
-      <w:pPr>
-        <w:pStyle w:val="ListParagraph"/>
-        <w:numPr>
-          <w:ilvl w:val="1"/>
-          <w:numId w:val="1"/>
-        </w:numPr>
-      </w:pPr>
-      <w:r>
-        <w:t>Generated histogram of age group frequency</w:t>
+      <w:r>
+        <w:t>ALL OF ABOVE WITH IMPUTED DATA</w:t>
       </w:r>
       <w:commentRangeEnd w:id="0"/>
       <w:r>
@@ -7171,114 +7636,6 @@
           <w:rStyle w:val="CommentReference"/>
         </w:rPr>
         <w:commentReference w:id="0"/>
-      </w:r>
-      <w:commentRangeEnd w:id="1"/>
-      <w:r>
-        <w:rPr>
-          <w:rStyle w:val="CommentReference"/>
-        </w:rPr>
-        <w:commentReference w:id="1"/>
-      </w:r>
-      <w:commentRangeEnd w:id="2"/>
-      <w:r>
-        <w:rPr>
-          <w:rStyle w:val="CommentReference"/>
-        </w:rPr>
-        <w:commentReference w:id="2"/>
-      </w:r>
-    </w:p>
-    <w:p>
-      <w:pPr>
-        <w:pStyle w:val="ListParagraph"/>
-        <w:numPr>
-          <w:ilvl w:val="0"/>
-          <w:numId w:val="1"/>
-        </w:numPr>
-      </w:pPr>
-      <w:r>
-        <w:t>MANOVA</w:t>
-      </w:r>
-      <w:r>
-        <w:t xml:space="preserve"> data transformations test</w:t>
-      </w:r>
-    </w:p>
-    <w:p>
-      <w:pPr>
-        <w:pStyle w:val="ListParagraph"/>
-        <w:numPr>
-          <w:ilvl w:val="0"/>
-          <w:numId w:val="1"/>
-        </w:numPr>
-      </w:pPr>
-      <w:r>
-        <w:t xml:space="preserve">MANOVA </w:t>
-      </w:r>
-      <w:r>
-        <w:t>assumptions</w:t>
-      </w:r>
-      <w:r>
-        <w:t xml:space="preserve"> </w:t>
-      </w:r>
-    </w:p>
-    <w:p>
-      <w:pPr>
-        <w:pStyle w:val="ListParagraph"/>
-        <w:numPr>
-          <w:ilvl w:val="0"/>
-          <w:numId w:val="1"/>
-        </w:numPr>
-      </w:pPr>
-      <w:r>
-        <w:t>Running MANOVA</w:t>
-      </w:r>
-    </w:p>
-    <w:p>
-      <w:pPr>
-        <w:pStyle w:val="ListParagraph"/>
-        <w:numPr>
-          <w:ilvl w:val="0"/>
-          <w:numId w:val="1"/>
-        </w:numPr>
-      </w:pPr>
-      <w:r>
-        <w:t>Running ANOVAs</w:t>
-      </w:r>
-    </w:p>
-    <w:p>
-      <w:pPr>
-        <w:pStyle w:val="ListParagraph"/>
-        <w:numPr>
-          <w:ilvl w:val="0"/>
-          <w:numId w:val="1"/>
-        </w:numPr>
-      </w:pPr>
-      <w:proofErr w:type="spellStart"/>
-      <w:r>
-        <w:t>Emmeans</w:t>
-      </w:r>
-      <w:proofErr w:type="spellEnd"/>
-      <w:r>
-        <w:t xml:space="preserve"> graphs</w:t>
-      </w:r>
-    </w:p>
-    <w:p>
-      <w:pPr>
-        <w:pStyle w:val="ListParagraph"/>
-        <w:numPr>
-          <w:ilvl w:val="0"/>
-          <w:numId w:val="1"/>
-        </w:numPr>
-      </w:pPr>
-      <w:commentRangeStart w:id="3"/>
-      <w:r>
-        <w:t>ALL OF ABOVE WITH IMPUTED DATA</w:t>
-      </w:r>
-      <w:commentRangeEnd w:id="3"/>
-      <w:r>
-        <w:rPr>
-          <w:rStyle w:val="CommentReference"/>
-        </w:rPr>
-        <w:commentReference w:id="3"/>
       </w:r>
     </w:p>
     <w:sectPr>
@@ -7293,137 +7650,7 @@
 
 <file path=word/comments.xml><?xml version="1.0" encoding="utf-8"?>
 <w:comments xmlns:wpc="http://schemas.microsoft.com/office/word/2010/wordprocessingCanvas" xmlns:cx="http://schemas.microsoft.com/office/drawing/2014/chartex" xmlns:cx1="http://schemas.microsoft.com/office/drawing/2015/9/8/chartex" xmlns:cx2="http://schemas.microsoft.com/office/drawing/2015/10/21/chartex" xmlns:cx3="http://schemas.microsoft.com/office/drawing/2016/5/9/chartex" xmlns:cx4="http://schemas.microsoft.com/office/drawing/2016/5/10/chartex" xmlns:cx5="http://schemas.microsoft.com/office/drawing/2016/5/11/chartex" xmlns:cx6="http://schemas.microsoft.com/office/drawing/2016/5/12/chartex" xmlns:cx7="http://schemas.microsoft.com/office/drawing/2016/5/13/chartex" xmlns:cx8="http://schemas.microsoft.com/office/drawing/2016/5/14/chartex" xmlns:mc="http://schemas.openxmlformats.org/markup-compatibility/2006" xmlns:aink="http://schemas.microsoft.com/office/drawing/2016/ink" xmlns:am3d="http://schemas.microsoft.com/office/drawing/2017/model3d" xmlns:o="urn:schemas-microsoft-com:office:office" xmlns:oel="http://schemas.microsoft.com/office/2019/extlst" xmlns:r="http://schemas.openxmlformats.org/officeDocument/2006/relationships" xmlns:m="http://schemas.openxmlformats.org/officeDocument/2006/math" xmlns:v="urn:schemas-microsoft-com:vml" xmlns:wp14="http://schemas.microsoft.com/office/word/2010/wordprocessingDrawing" xmlns:wp="http://schemas.openxmlformats.org/drawingml/2006/wordprocessingDrawing" xmlns:w10="urn:schemas-microsoft-com:office:word" xmlns:w="http://schemas.openxmlformats.org/wordprocessingml/2006/main" xmlns:w14="http://schemas.microsoft.com/office/word/2010/wordml" xmlns:w15="http://schemas.microsoft.com/office/word/2012/wordml" xmlns:w16cex="http://schemas.microsoft.com/office/word/2018/wordml/cex" xmlns:w16cid="http://schemas.microsoft.com/office/word/2016/wordml/cid" xmlns:w16="http://schemas.microsoft.com/office/word/2018/wordml" xmlns:w16sdtdh="http://schemas.microsoft.com/office/word/2020/wordml/sdtdatahash" xmlns:w16se="http://schemas.microsoft.com/office/word/2015/wordml/symex" xmlns:wpg="http://schemas.microsoft.com/office/word/2010/wordprocessingGroup" xmlns:wpi="http://schemas.microsoft.com/office/word/2010/wordprocessingInk" xmlns:wne="http://schemas.microsoft.com/office/word/2006/wordml" xmlns:wps="http://schemas.microsoft.com/office/word/2010/wordprocessingShape" mc:Ignorable="w14 w15 w16se w16cid w16 w16cex w16sdtdh wp14">
-  <w:comment w:id="0" w:author="Hobbs-Murphy,Kayna" w:date="2022-09-13T17:57:00Z" w:initials="HM">
-    <w:p>
-      <w:pPr>
-        <w:pStyle w:val="CommentText"/>
-      </w:pPr>
-      <w:r>
-        <w:rPr>
-          <w:rStyle w:val="CommentReference"/>
-        </w:rPr>
-        <w:annotationRef/>
-      </w:r>
-      <w:r>
-        <w:t>Change demographic categories to "Other" here</w:t>
-      </w:r>
-    </w:p>
-  </w:comment>
-  <w:comment w:id="1" w:author="Hobbs-Murphy,Kayna" w:date="2022-09-13T17:57:00Z" w:initials="HM">
-    <w:p>
-      <w:pPr>
-        <w:pStyle w:val="CommentText"/>
-      </w:pPr>
-      <w:r>
-        <w:rPr>
-          <w:rStyle w:val="CommentReference"/>
-        </w:rPr>
-        <w:annotationRef/>
-      </w:r>
-      <w:r>
-        <w:t>#race/eth</w:t>
-      </w:r>
-    </w:p>
-    <w:p>
-      <w:pPr>
-        <w:pStyle w:val="CommentText"/>
-      </w:pPr>
-      <w:r>
-        <w:t xml:space="preserve">#chosen_data1$race_eth &lt;-  </w:t>
-      </w:r>
-    </w:p>
-    <w:p>
-      <w:pPr>
-        <w:pStyle w:val="CommentText"/>
-      </w:pPr>
-      <w:r>
-        <w:t xml:space="preserve">  #recode_factor(chosen_data1$race_eth, 'AIAN'= "Other",</w:t>
-      </w:r>
-    </w:p>
-    <w:p>
-      <w:pPr>
-        <w:pStyle w:val="CommentText"/>
-      </w:pPr>
-      <w:r>
-        <w:t xml:space="preserve">                #'NHOPI' = "Other",</w:t>
-      </w:r>
-    </w:p>
-    <w:p>
-      <w:pPr>
-        <w:pStyle w:val="CommentText"/>
-      </w:pPr>
-      <w:r>
-        <w:t xml:space="preserve">                #'PTNS' = "Other")</w:t>
-      </w:r>
-    </w:p>
-    <w:p>
-      <w:pPr>
-        <w:pStyle w:val="CommentText"/>
-      </w:pPr>
-    </w:p>
-    <w:p>
-      <w:pPr>
-        <w:pStyle w:val="CommentText"/>
-      </w:pPr>
-      <w:r>
-        <w:t>#gender</w:t>
-      </w:r>
-    </w:p>
-    <w:p>
-      <w:pPr>
-        <w:pStyle w:val="CommentText"/>
-      </w:pPr>
-      <w:r>
-        <w:t xml:space="preserve">#chosen_data1$gender &lt;-  </w:t>
-      </w:r>
-    </w:p>
-    <w:p>
-      <w:pPr>
-        <w:pStyle w:val="CommentText"/>
-      </w:pPr>
-      <w:r>
-        <w:t xml:space="preserve">  #recode_factor(chosen_data1$gender, 'Non-binary or Other'= "Other",</w:t>
-      </w:r>
-    </w:p>
-    <w:p>
-      <w:pPr>
-        <w:pStyle w:val="CommentText"/>
-      </w:pPr>
-      <w:r>
-        <w:t xml:space="preserve">                #'Prefer not to say' = "Other")</w:t>
-      </w:r>
-    </w:p>
-    <w:p>
-      <w:pPr>
-        <w:pStyle w:val="CommentText"/>
-      </w:pPr>
-    </w:p>
-    <w:p>
-      <w:pPr>
-        <w:pStyle w:val="CommentText"/>
-      </w:pPr>
-      <w:r>
-        <w:t>#chosen_data1$gender[is.na(chosen_data1$gender)]="Other"</w:t>
-      </w:r>
-    </w:p>
-  </w:comment>
-  <w:comment w:id="2" w:author="Hobbs-Murphy,Kayna" w:date="2022-09-14T16:33:00Z" w:initials="HM">
-    <w:p>
-      <w:pPr>
-        <w:pStyle w:val="CommentText"/>
-      </w:pPr>
-      <w:r>
-        <w:rPr>
-          <w:rStyle w:val="CommentReference"/>
-        </w:rPr>
-        <w:annotationRef/>
-      </w:r>
-      <w:r>
-        <w:t>Then run all same bar charts as in PCA-demogr-postimpute</w:t>
-      </w:r>
-    </w:p>
-  </w:comment>
-  <w:comment w:id="3" w:author="Hobbs-Murphy,Kayna" w:date="2022-09-13T17:58:00Z" w:initials="HM">
+  <w:comment w:id="0" w:author="Hobbs-Murphy,Kayna" w:date="2022-09-13T17:58:00Z" w:initials="HM">
     <w:p>
       <w:pPr>
         <w:pStyle w:val="CommentText"/>
@@ -7444,27 +7671,18 @@
 
 <file path=word/commentsExtended.xml><?xml version="1.0" encoding="utf-8"?>
 <w15:commentsEx xmlns:wpc="http://schemas.microsoft.com/office/word/2010/wordprocessingCanvas" xmlns:cx="http://schemas.microsoft.com/office/drawing/2014/chartex" xmlns:cx1="http://schemas.microsoft.com/office/drawing/2015/9/8/chartex" xmlns:cx2="http://schemas.microsoft.com/office/drawing/2015/10/21/chartex" xmlns:cx3="http://schemas.microsoft.com/office/drawing/2016/5/9/chartex" xmlns:cx4="http://schemas.microsoft.com/office/drawing/2016/5/10/chartex" xmlns:cx5="http://schemas.microsoft.com/office/drawing/2016/5/11/chartex" xmlns:cx6="http://schemas.microsoft.com/office/drawing/2016/5/12/chartex" xmlns:cx7="http://schemas.microsoft.com/office/drawing/2016/5/13/chartex" xmlns:cx8="http://schemas.microsoft.com/office/drawing/2016/5/14/chartex" xmlns:mc="http://schemas.openxmlformats.org/markup-compatibility/2006" xmlns:aink="http://schemas.microsoft.com/office/drawing/2016/ink" xmlns:am3d="http://schemas.microsoft.com/office/drawing/2017/model3d" xmlns:o="urn:schemas-microsoft-com:office:office" xmlns:oel="http://schemas.microsoft.com/office/2019/extlst" xmlns:r="http://schemas.openxmlformats.org/officeDocument/2006/relationships" xmlns:m="http://schemas.openxmlformats.org/officeDocument/2006/math" xmlns:v="urn:schemas-microsoft-com:vml" xmlns:wp14="http://schemas.microsoft.com/office/word/2010/wordprocessingDrawing" xmlns:wp="http://schemas.openxmlformats.org/drawingml/2006/wordprocessingDrawing" xmlns:w10="urn:schemas-microsoft-com:office:word" xmlns:w="http://schemas.openxmlformats.org/wordprocessingml/2006/main" xmlns:w14="http://schemas.microsoft.com/office/word/2010/wordml" xmlns:w15="http://schemas.microsoft.com/office/word/2012/wordml" xmlns:w16cex="http://schemas.microsoft.com/office/word/2018/wordml/cex" xmlns:w16cid="http://schemas.microsoft.com/office/word/2016/wordml/cid" xmlns:w16="http://schemas.microsoft.com/office/word/2018/wordml" xmlns:w16sdtdh="http://schemas.microsoft.com/office/word/2020/wordml/sdtdatahash" xmlns:w16se="http://schemas.microsoft.com/office/word/2015/wordml/symex" xmlns:wpg="http://schemas.microsoft.com/office/word/2010/wordprocessingGroup" xmlns:wpi="http://schemas.microsoft.com/office/word/2010/wordprocessingInk" xmlns:wne="http://schemas.microsoft.com/office/word/2006/wordml" xmlns:wps="http://schemas.microsoft.com/office/word/2010/wordprocessingShape" mc:Ignorable="w14 w15 w16se w16cid w16 w16cex w16sdtdh wp14">
-  <w15:commentEx w15:paraId="79B00DFB" w15:done="0"/>
-  <w15:commentEx w15:paraId="1FD4B90B" w15:paraIdParent="79B00DFB" w15:done="0"/>
-  <w15:commentEx w15:paraId="0F8E550B" w15:paraIdParent="79B00DFB" w15:done="0"/>
   <w15:commentEx w15:paraId="3AFD54BB" w15:done="0"/>
 </w15:commentsEx>
 </file>
 
 <file path=word/commentsExtensible.xml><?xml version="1.0" encoding="utf-8"?>
 <w16cex:commentsExtensible xmlns:wpc="http://schemas.microsoft.com/office/word/2010/wordprocessingCanvas" xmlns:cx="http://schemas.microsoft.com/office/drawing/2014/chartex" xmlns:cx1="http://schemas.microsoft.com/office/drawing/2015/9/8/chartex" xmlns:cx2="http://schemas.microsoft.com/office/drawing/2015/10/21/chartex" xmlns:cx3="http://schemas.microsoft.com/office/drawing/2016/5/9/chartex" xmlns:cx4="http://schemas.microsoft.com/office/drawing/2016/5/10/chartex" xmlns:cx5="http://schemas.microsoft.com/office/drawing/2016/5/11/chartex" xmlns:cx6="http://schemas.microsoft.com/office/drawing/2016/5/12/chartex" xmlns:cx7="http://schemas.microsoft.com/office/drawing/2016/5/13/chartex" xmlns:cx8="http://schemas.microsoft.com/office/drawing/2016/5/14/chartex" xmlns:mc="http://schemas.openxmlformats.org/markup-compatibility/2006" xmlns:aink="http://schemas.microsoft.com/office/drawing/2016/ink" xmlns:am3d="http://schemas.microsoft.com/office/drawing/2017/model3d" xmlns:o="urn:schemas-microsoft-com:office:office" xmlns:oel="http://schemas.microsoft.com/office/2019/extlst" xmlns:r="http://schemas.openxmlformats.org/officeDocument/2006/relationships" xmlns:m="http://schemas.openxmlformats.org/officeDocument/2006/math" xmlns:v="urn:schemas-microsoft-com:vml" xmlns:wp14="http://schemas.microsoft.com/office/word/2010/wordprocessingDrawing" xmlns:wp="http://schemas.openxmlformats.org/drawingml/2006/wordprocessingDrawing" xmlns:w10="urn:schemas-microsoft-com:office:word" xmlns:w="http://schemas.openxmlformats.org/wordprocessingml/2006/main" xmlns:w14="http://schemas.microsoft.com/office/word/2010/wordml" xmlns:w15="http://schemas.microsoft.com/office/word/2012/wordml" xmlns:w16cex="http://schemas.microsoft.com/office/word/2018/wordml/cex" xmlns:w16cid="http://schemas.microsoft.com/office/word/2016/wordml/cid" xmlns:w16="http://schemas.microsoft.com/office/word/2018/wordml" xmlns:w16sdtdh="http://schemas.microsoft.com/office/word/2020/wordml/sdtdatahash" xmlns:w16se="http://schemas.microsoft.com/office/word/2015/wordml/symex" xmlns:wpg="http://schemas.microsoft.com/office/word/2010/wordprocessingGroup" xmlns:wpi="http://schemas.microsoft.com/office/word/2010/wordprocessingInk" xmlns:wne="http://schemas.microsoft.com/office/word/2006/wordml" xmlns:wps="http://schemas.microsoft.com/office/word/2010/wordprocessingShape" mc:Ignorable="w14 w15 w16se w16cid w16 w16cex w16sdtdh wp14">
-  <w16cex:commentExtensible w16cex:durableId="26CB42FC" w16cex:dateUtc="2022-09-13T23:57:00Z"/>
-  <w16cex:commentExtensible w16cex:durableId="26CB430F" w16cex:dateUtc="2022-09-13T23:57:00Z"/>
-  <w16cex:commentExtensible w16cex:durableId="26CC80DA" w16cex:dateUtc="2022-09-14T22:33:00Z"/>
   <w16cex:commentExtensible w16cex:durableId="26CB4344" w16cex:dateUtc="2022-09-13T23:58:00Z"/>
 </w16cex:commentsExtensible>
 </file>
 
 <file path=word/commentsIds.xml><?xml version="1.0" encoding="utf-8"?>
 <w16cid:commentsIds xmlns:wpc="http://schemas.microsoft.com/office/word/2010/wordprocessingCanvas" xmlns:cx="http://schemas.microsoft.com/office/drawing/2014/chartex" xmlns:cx1="http://schemas.microsoft.com/office/drawing/2015/9/8/chartex" xmlns:cx2="http://schemas.microsoft.com/office/drawing/2015/10/21/chartex" xmlns:cx3="http://schemas.microsoft.com/office/drawing/2016/5/9/chartex" xmlns:cx4="http://schemas.microsoft.com/office/drawing/2016/5/10/chartex" xmlns:cx5="http://schemas.microsoft.com/office/drawing/2016/5/11/chartex" xmlns:cx6="http://schemas.microsoft.com/office/drawing/2016/5/12/chartex" xmlns:cx7="http://schemas.microsoft.com/office/drawing/2016/5/13/chartex" xmlns:cx8="http://schemas.microsoft.com/office/drawing/2016/5/14/chartex" xmlns:mc="http://schemas.openxmlformats.org/markup-compatibility/2006" xmlns:aink="http://schemas.microsoft.com/office/drawing/2016/ink" xmlns:am3d="http://schemas.microsoft.com/office/drawing/2017/model3d" xmlns:o="urn:schemas-microsoft-com:office:office" xmlns:oel="http://schemas.microsoft.com/office/2019/extlst" xmlns:r="http://schemas.openxmlformats.org/officeDocument/2006/relationships" xmlns:m="http://schemas.openxmlformats.org/officeDocument/2006/math" xmlns:v="urn:schemas-microsoft-com:vml" xmlns:wp14="http://schemas.microsoft.com/office/word/2010/wordprocessingDrawing" xmlns:wp="http://schemas.openxmlformats.org/drawingml/2006/wordprocessingDrawing" xmlns:w10="urn:schemas-microsoft-com:office:word" xmlns:w="http://schemas.openxmlformats.org/wordprocessingml/2006/main" xmlns:w14="http://schemas.microsoft.com/office/word/2010/wordml" xmlns:w15="http://schemas.microsoft.com/office/word/2012/wordml" xmlns:w16cex="http://schemas.microsoft.com/office/word/2018/wordml/cex" xmlns:w16cid="http://schemas.microsoft.com/office/word/2016/wordml/cid" xmlns:w16="http://schemas.microsoft.com/office/word/2018/wordml" xmlns:w16sdtdh="http://schemas.microsoft.com/office/word/2020/wordml/sdtdatahash" xmlns:w16se="http://schemas.microsoft.com/office/word/2015/wordml/symex" xmlns:wpg="http://schemas.microsoft.com/office/word/2010/wordprocessingGroup" xmlns:wpi="http://schemas.microsoft.com/office/word/2010/wordprocessingInk" xmlns:wne="http://schemas.microsoft.com/office/word/2006/wordml" xmlns:wps="http://schemas.microsoft.com/office/word/2010/wordprocessingShape" mc:Ignorable="w14 w15 w16se w16cid w16 w16cex w16sdtdh wp14">
-  <w16cid:commentId w16cid:paraId="79B00DFB" w16cid:durableId="26CB42FC"/>
-  <w16cid:commentId w16cid:paraId="1FD4B90B" w16cid:durableId="26CB430F"/>
-  <w16cid:commentId w16cid:paraId="0F8E550B" w16cid:durableId="26CC80DA"/>
   <w16cid:commentId w16cid:paraId="3AFD54BB" w16cid:durableId="26CB4344"/>
 </w16cid:commentsIds>
 </file>

</xml_diff>